<commit_message>
modification documentation et installation.bat
</commit_message>
<xml_diff>
--- a/document/Evalutions des elèves dans le 1er dégré.docx
+++ b/document/Evalutions des elèves dans le 1er dégré.docx
@@ -1,6 +1,6 @@
 
 <file path=word/document.xml><?xml version="1.0" encoding="utf-8"?>
-<w:document xmlns:wpc="http://schemas.microsoft.com/office/word/2010/wordprocessingCanvas" xmlns:mc="http://schemas.openxmlformats.org/markup-compatibility/2006" xmlns:o="urn:schemas-microsoft-com:office:office" xmlns:r="http://schemas.openxmlformats.org/officeDocument/2006/relationships" xmlns:m="http://schemas.openxmlformats.org/officeDocument/2006/math" xmlns:v="urn:schemas-microsoft-com:vml" xmlns:wp14="http://schemas.microsoft.com/office/word/2010/wordprocessingDrawing" xmlns:wp="http://schemas.openxmlformats.org/drawingml/2006/wordprocessingDrawing" xmlns:w10="urn:schemas-microsoft-com:office:word" xmlns:w="http://schemas.openxmlformats.org/wordprocessingml/2006/main" xmlns:w14="http://schemas.microsoft.com/office/word/2010/wordml" xmlns:wpg="http://schemas.microsoft.com/office/word/2010/wordprocessingGroup" xmlns:wpi="http://schemas.microsoft.com/office/word/2010/wordprocessingInk" xmlns:wne="http://schemas.microsoft.com/office/word/2006/wordml" xmlns:wps="http://schemas.microsoft.com/office/word/2010/wordprocessingShape" mc:Ignorable="w14 wp14">
+<w:document xmlns:wpc="http://schemas.microsoft.com/office/word/2010/wordprocessingCanvas" xmlns:mc="http://schemas.openxmlformats.org/markup-compatibility/2006" xmlns:o="urn:schemas-microsoft-com:office:office" xmlns:r="http://schemas.openxmlformats.org/officeDocument/2006/relationships" xmlns:m="http://schemas.openxmlformats.org/officeDocument/2006/math" xmlns:v="urn:schemas-microsoft-com:vml" xmlns:wp14="http://schemas.microsoft.com/office/word/2010/wordprocessingDrawing" xmlns:wp="http://schemas.openxmlformats.org/drawingml/2006/wordprocessingDrawing" xmlns:w10="urn:schemas-microsoft-com:office:word" xmlns:w="http://schemas.openxmlformats.org/wordprocessingml/2006/main" xmlns:w14="http://schemas.microsoft.com/office/word/2010/wordml" xmlns:w15="http://schemas.microsoft.com/office/word/2012/wordml" xmlns:wpg="http://schemas.microsoft.com/office/word/2010/wordprocessingGroup" xmlns:wpi="http://schemas.microsoft.com/office/word/2010/wordprocessingInk" xmlns:wne="http://schemas.microsoft.com/office/word/2006/wordml" xmlns:wps="http://schemas.microsoft.com/office/word/2010/wordprocessingShape" mc:Ignorable="w14 w15 wp14">
   <w:body>
     <w:sdt>
       <w:sdtPr>
@@ -67,6 +67,7 @@
                     <w:dataBinding w:prefixMappings="xmlns:ns0='http://schemas.openxmlformats.org/package/2006/metadata/core-properties' xmlns:ns1='http://purl.org/dc/elements/1.1/'" w:xpath="/ns0:coreProperties[1]/ns1:creator[1]" w:storeItemID="{6C3C8BC8-F283-45AE-878A-BAB7291924A1}"/>
                     <w:text/>
                   </w:sdtPr>
+                  <w:sdtEndPr/>
                   <w:sdtContent>
                     <w:r>
                       <w:rPr>
@@ -249,7 +250,7 @@
               </mc:Choice>
               <mc:Fallback>
                 <w:pict>
-                  <v:group id="Groupe 29" o:spid="_x0000_s1026" style="position:absolute;margin-left:0;margin-top:0;width:444.95pt;height:380.15pt;z-index:251660288;mso-position-horizontal:left;mso-position-horizontal-relative:page;mso-position-vertical:top;mso-position-vertical-relative:page" coordorigin="15,15" coordsize="8918,7619" o:gfxdata="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" o:allowincell="f">
+                  <v:group w14:anchorId="243C04ED" id="Groupe 29" o:spid="_x0000_s1026" style="position:absolute;margin-left:0;margin-top:0;width:444.95pt;height:380.15pt;z-index:251660288;mso-position-horizontal:left;mso-position-horizontal-relative:page;mso-position-vertical:top;mso-position-vertical-relative:page" coordorigin="15,15" coordsize="8918,7619" o:gfxdata="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" o:allowincell="f">
                     <v:shapetype id="_x0000_t32" coordsize="21600,21600" o:spt="32" o:oned="t" path="m,l21600,21600e" filled="f">
                       <v:path arrowok="t" fillok="f" o:connecttype="none"/>
                       <o:lock v:ext="edit" shapetype="t"/>
@@ -428,7 +429,7 @@
               </mc:Choice>
               <mc:Fallback>
                 <w:pict>
-                  <v:group id="Groupe 24" o:spid="_x0000_s1026" style="position:absolute;margin-left:0;margin-top:0;width:287.3pt;height:226.8pt;z-index:251659264;mso-left-percent:250;mso-position-horizontal-relative:margin;mso-position-vertical:top;mso-position-vertical-relative:page;mso-left-percent:250" coordorigin="4136,15" coordsize="5762,4545" o:gfxdata="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" o:allowincell="f">
+                  <v:group w14:anchorId="1A19EC56" id="Groupe 24" o:spid="_x0000_s1026" style="position:absolute;margin-left:0;margin-top:0;width:287.3pt;height:226.8pt;z-index:251659264;mso-left-percent:250;mso-position-horizontal-relative:margin;mso-position-vertical:top;mso-position-vertical-relative:page;mso-left-percent:250" coordorigin="4136,15" coordsize="5762,4545" o:gfxdata="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" o:allowincell="f">
                     <v:shape id="AutoShape 25" o:spid="_x0000_s1027" type="#_x0000_t32" style="position:absolute;left:4136;top:15;width:3058;height:3855;visibility:visible;mso-wrap-style:square" o:connectortype="straight" o:gfxdata="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" strokecolor="#a7bfde"/>
                     <v:oval id="Oval 26" o:spid="_x0000_s1028" style="position:absolute;left:5782;top:444;width:4116;height:4116;visibility:visible;mso-wrap-style:square;v-text-anchor:top" o:gfxdata="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" fillcolor="#a7a7a7 [2132]" stroked="f">
                       <v:fill color2="#e0e0e0 [756]" rotate="t" focusposition=",1" focussize="" colors="0 #b6b6b6;.5 #d2d2d2;1 #e8e8e8" focus="100%" type="gradientRadial"/>
@@ -602,7 +603,7 @@
               </mc:Choice>
               <mc:Fallback>
                 <w:pict>
-                  <v:group id="Groupe 9" o:spid="_x0000_s1026" style="position:absolute;margin-left:309.5pt;margin-top:105.95pt;width:301.65pt;height:725pt;z-index:251661312;mso-position-horizontal-relative:margin;mso-position-vertical-relative:page;mso-width-relative:margin;mso-height-relative:margin" coordorigin="1172" coordsize="38334,92055" o:gfxdata="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">
+                  <v:group w14:anchorId="3EDD30CC" id="Groupe 9" o:spid="_x0000_s1026" style="position:absolute;margin-left:309.5pt;margin-top:105.95pt;width:301.65pt;height:725pt;z-index:251661312;mso-position-horizontal-relative:margin;mso-position-vertical-relative:page;mso-width-relative:margin;mso-height-relative:margin" coordorigin="1172" coordsize="38334,92055" o:gfxdata="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">
                     <v:shape id="AutoShape 19" o:spid="_x0000_s1027" type="#_x0000_t32" style="position:absolute;left:2857;width:27324;height:63754;flip:x;visibility:visible;mso-wrap-style:square" o:connectortype="straight" o:gfxdata="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" strokecolor="#a7bfde"/>
                     <v:oval id="Oval 15" o:spid="_x0000_s1028" style="position:absolute;left:1172;top:53721;width:38334;height:38334;visibility:visible;mso-wrap-style:square;v-text-anchor:middle" o:gfxdata="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" fillcolor="#eea7a9 [1311]" stroked="f" strokeweight="2.25pt">
                       <v:fill color2="#eea7a9 [1311]" rotate="t" focusposition=".5,.5" focussize="" colors="0 #ffbec1;.5 #ffd6d7;1 #ffeaeb" focus="100%" type="gradientRadial"/>
@@ -674,6 +675,7 @@
                 <w:dataBinding w:prefixMappings="xmlns:ns0='http://schemas.openxmlformats.org/package/2006/metadata/core-properties' xmlns:ns1='http://purl.org/dc/elements/1.1/'" w:xpath="/ns0:coreProperties[1]/ns1:title[1]" w:storeItemID="{6C3C8BC8-F283-45AE-878A-BAB7291924A1}"/>
                 <w:text/>
               </w:sdtPr>
+              <w:sdtEndPr/>
               <w:sdtContent>
                 <w:r>
                   <w:rPr>
@@ -684,7 +686,18 @@
                     <w:sz w:val="48"/>
                     <w:szCs w:val="48"/>
                   </w:rPr>
-                  <w:t>Evaluations des compétences</w:t>
+                  <w:t>Évaluations</w:t>
+                </w:r>
+                <w:r>
+                  <w:rPr>
+                    <w:rFonts w:ascii="Arno Pro Light Display" w:eastAsia="Adobe Ming Std L" w:hAnsi="Arno Pro Light Display" w:cstheme="majorBidi"/>
+                    <w:b/>
+                    <w:bCs/>
+                    <w:color w:val="0070C0"/>
+                    <w:sz w:val="48"/>
+                    <w:szCs w:val="48"/>
+                  </w:rPr>
+                  <w:t xml:space="preserve"> des compétences</w:t>
                 </w:r>
               </w:sdtContent>
             </w:sdt>
@@ -710,6 +723,7 @@
             <w:dataBinding w:prefixMappings="xmlns:ns0='http://schemas.openxmlformats.org/package/2006/metadata/core-properties' xmlns:ns1='http://purl.org/dc/elements/1.1/'" w:xpath="/ns0:coreProperties[1]/ns1:subject[1]" w:storeItemID="{6C3C8BC8-F283-45AE-878A-BAB7291924A1}"/>
             <w:text/>
           </w:sdtPr>
+          <w:sdtEndPr/>
           <w:sdtContent>
             <w:tc>
               <w:tcPr>
@@ -724,13 +738,23 @@
                     <w:szCs w:val="28"/>
                   </w:rPr>
                 </w:pPr>
+                <w:proofErr w:type="spellStart"/>
                 <w:r>
                   <w:rPr>
                     <w:color w:val="373727" w:themeColor="background2" w:themeShade="40"/>
                     <w:sz w:val="28"/>
                     <w:szCs w:val="28"/>
                   </w:rPr>
-                  <w:t>Ecole primaire</w:t>
+                  <w:t>Ecole</w:t>
+                </w:r>
+                <w:proofErr w:type="spellEnd"/>
+                <w:r>
+                  <w:rPr>
+                    <w:color w:val="373727" w:themeColor="background2" w:themeShade="40"/>
+                    <w:sz w:val="28"/>
+                    <w:szCs w:val="28"/>
+                  </w:rPr>
+                  <w:t xml:space="preserve"> primaire</w:t>
                 </w:r>
               </w:p>
             </w:tc>
@@ -770,7 +794,12 @@
               <w:pStyle w:val="Sansinterligne"/>
             </w:pPr>
             <w:r>
-              <w:t>Evaluation description du projet</w:t>
+              <w:t>Évaluation</w:t>
+            </w:r>
+            <w:bookmarkStart w:id="0" w:name="_GoBack"/>
+            <w:bookmarkEnd w:id="0"/>
+            <w:r>
+              <w:t xml:space="preserve"> description du projet</w:t>
             </w:r>
           </w:p>
         </w:tc>
@@ -921,6 +950,14 @@
     </w:p>
     <w:sdt>
       <w:sdtPr>
+        <w:rPr>
+          <w:rFonts w:asciiTheme="minorHAnsi" w:eastAsiaTheme="minorEastAsia" w:hAnsiTheme="minorHAnsi" w:cstheme="minorBidi"/>
+          <w:bCs w:val="0"/>
+          <w:caps w:val="0"/>
+          <w:color w:val="auto"/>
+          <w:sz w:val="22"/>
+          <w:szCs w:val="22"/>
+        </w:rPr>
         <w:id w:val="457299154"/>
         <w:docPartObj>
           <w:docPartGallery w:val="Table of Contents"/>
@@ -929,12 +966,7 @@
       </w:sdtPr>
       <w:sdtEndPr>
         <w:rPr>
-          <w:rFonts w:asciiTheme="minorHAnsi" w:eastAsiaTheme="minorEastAsia" w:hAnsiTheme="minorHAnsi" w:cstheme="minorBidi"/>
           <w:b/>
-          <w:caps w:val="0"/>
-          <w:color w:val="auto"/>
-          <w:sz w:val="22"/>
-          <w:szCs w:val="22"/>
         </w:rPr>
       </w:sdtEndPr>
       <w:sdtContent>
@@ -1162,38 +1194,6 @@
           <w:lang w:eastAsia="en-US"/>
         </w:rPr>
       </w:pPr>
-      <w:r>
-        <w:rPr>
-          <w:rFonts w:ascii="Calibri" w:eastAsia="Calibri" w:hAnsi="Calibri" w:cs="Times New Roman"/>
-          <w:lang w:eastAsia="en-US"/>
-        </w:rPr>
-        <w:lastRenderedPageBreak/>
-        <w:t>Evalutions des elèves dans le 1</w:t>
-      </w:r>
-      <w:r>
-        <w:rPr>
-          <w:rFonts w:ascii="Calibri" w:eastAsia="Calibri" w:hAnsi="Calibri" w:cs="Times New Roman"/>
-          <w:vertAlign w:val="superscript"/>
-          <w:lang w:eastAsia="en-US"/>
-        </w:rPr>
-        <w:t>er</w:t>
-      </w:r>
-      <w:r>
-        <w:rPr>
-          <w:rFonts w:ascii="Calibri" w:eastAsia="Calibri" w:hAnsi="Calibri" w:cs="Times New Roman"/>
-          <w:lang w:eastAsia="en-US"/>
-        </w:rPr>
-        <w:t xml:space="preserve"> dégré</w:t>
-      </w:r>
-    </w:p>
-    <w:p>
-      <w:pPr>
-        <w:spacing w:line="276" w:lineRule="auto"/>
-        <w:rPr>
-          <w:rFonts w:ascii="Calibri" w:eastAsia="Calibri" w:hAnsi="Calibri" w:cs="Times New Roman"/>
-          <w:lang w:eastAsia="en-US"/>
-        </w:rPr>
-      </w:pPr>
     </w:p>
     <w:p>
       <w:pPr>
@@ -1215,8 +1215,8 @@
           <w:lang w:eastAsia="en-US"/>
         </w:rPr>
       </w:pPr>
-      <w:bookmarkStart w:id="0" w:name="_Toc455236046"/>
-      <w:bookmarkStart w:id="1" w:name="_Toc455237076"/>
+      <w:bookmarkStart w:id="1" w:name="_Toc455236046"/>
+      <w:bookmarkStart w:id="2" w:name="_Toc455237076"/>
       <w:r>
         <w:rPr>
           <w:rFonts w:ascii="Cambria" w:eastAsia="Times New Roman" w:hAnsi="Cambria" w:cs="Times New Roman"/>
@@ -1229,8 +1229,8 @@
         </w:rPr>
         <w:t>Installation des applications</w:t>
       </w:r>
-      <w:bookmarkEnd w:id="0"/>
       <w:bookmarkEnd w:id="1"/>
+      <w:bookmarkEnd w:id="2"/>
     </w:p>
     <w:p>
       <w:pPr>
@@ -1245,14 +1245,39 @@
           <w:rFonts w:ascii="Calibri" w:eastAsia="Calibri" w:hAnsi="Calibri" w:cs="Times New Roman"/>
           <w:lang w:eastAsia="en-US"/>
         </w:rPr>
-        <w:t>Outils de versionning  (GIT)</w:t>
+        <w:t xml:space="preserve">Outils de </w:t>
+      </w:r>
+      <w:proofErr w:type="spellStart"/>
+      <w:r>
+        <w:rPr>
+          <w:rFonts w:ascii="Calibri" w:eastAsia="Calibri" w:hAnsi="Calibri" w:cs="Times New Roman"/>
+          <w:lang w:eastAsia="en-US"/>
+        </w:rPr>
+        <w:t>versionning</w:t>
+      </w:r>
+      <w:proofErr w:type="spellEnd"/>
+      <w:r>
+        <w:rPr>
+          <w:rFonts w:ascii="Calibri" w:eastAsia="Calibri" w:hAnsi="Calibri" w:cs="Times New Roman"/>
+          <w:lang w:eastAsia="en-US"/>
+        </w:rPr>
+        <w:t xml:space="preserve"> utilisé</w:t>
+      </w:r>
+      <w:r>
+        <w:rPr>
+          <w:rFonts w:ascii="Calibri" w:eastAsia="Calibri" w:hAnsi="Calibri" w:cs="Times New Roman"/>
+          <w:lang w:eastAsia="en-US"/>
+        </w:rPr>
+        <w:t xml:space="preserve">  (GIT)</w:t>
       </w:r>
     </w:p>
     <w:p>
       <w:pPr>
         <w:spacing w:line="276" w:lineRule="auto"/>
         <w:rPr>
-          <w:rFonts w:ascii="Calibri" w:eastAsia="Calibri" w:hAnsi="Calibri" w:cs="Times New Roman"/>
+          <w:rFonts w:ascii="Segoe Print" w:eastAsia="Calibri" w:hAnsi="Segoe Print" w:cs="Segoe Print"/>
+          <w:color w:val="0000FF"/>
+          <w:u w:val="single"/>
           <w:lang w:val="en-US" w:eastAsia="en-US"/>
         </w:rPr>
       </w:pPr>
@@ -1263,7 +1288,7 @@
         </w:rPr>
         <w:t xml:space="preserve">Repository:  </w:t>
       </w:r>
-      <w:hyperlink r:id="rId11" w:history="1">
+      <w:hyperlink r:id="rId10" w:history="1">
         <w:r>
           <w:rPr>
             <w:rFonts w:ascii="Segoe Print" w:eastAsia="Calibri" w:hAnsi="Segoe Print" w:cs="Segoe Print"/>
@@ -1277,6 +1302,75 @@
     </w:p>
     <w:p>
       <w:pPr>
+        <w:spacing w:line="276" w:lineRule="auto"/>
+        <w:rPr>
+          <w:rFonts w:ascii="Calibri" w:eastAsia="Calibri" w:hAnsi="Calibri" w:cs="Times New Roman"/>
+          <w:lang w:val="en-US" w:eastAsia="en-US"/>
+        </w:rPr>
+      </w:pPr>
+      <w:proofErr w:type="spellStart"/>
+      <w:r>
+        <w:rPr>
+          <w:rFonts w:ascii="Segoe Print" w:eastAsia="Calibri" w:hAnsi="Segoe Print" w:cs="Segoe Print"/>
+          <w:color w:val="0000FF"/>
+          <w:u w:val="single"/>
+          <w:lang w:val="en-US" w:eastAsia="en-US"/>
+        </w:rPr>
+        <w:t>Compte</w:t>
+      </w:r>
+      <w:proofErr w:type="spellEnd"/>
+      <w:r>
+        <w:rPr>
+          <w:rFonts w:ascii="Segoe Print" w:eastAsia="Calibri" w:hAnsi="Segoe Print" w:cs="Segoe Print"/>
+          <w:color w:val="0000FF"/>
+          <w:u w:val="single"/>
+          <w:lang w:val="en-US" w:eastAsia="en-US"/>
+        </w:rPr>
+        <w:t xml:space="preserve"> </w:t>
+      </w:r>
+      <w:proofErr w:type="gramStart"/>
+      <w:r>
+        <w:rPr>
+          <w:rFonts w:ascii="Segoe Print" w:eastAsia="Calibri" w:hAnsi="Segoe Print" w:cs="Segoe Print"/>
+          <w:color w:val="0000FF"/>
+          <w:u w:val="single"/>
+          <w:lang w:val="en-US" w:eastAsia="en-US"/>
+        </w:rPr>
+        <w:t>GIT :</w:t>
+      </w:r>
+      <w:proofErr w:type="gramEnd"/>
+      <w:r>
+        <w:rPr>
+          <w:rFonts w:ascii="Segoe Print" w:eastAsia="Calibri" w:hAnsi="Segoe Print" w:cs="Segoe Print"/>
+          <w:color w:val="0000FF"/>
+          <w:u w:val="single"/>
+          <w:lang w:val="en-US" w:eastAsia="en-US"/>
+        </w:rPr>
+        <w:t xml:space="preserve">  </w:t>
+      </w:r>
+      <w:proofErr w:type="spellStart"/>
+      <w:r>
+        <w:rPr>
+          <w:rFonts w:ascii="Segoe Print" w:eastAsia="Calibri" w:hAnsi="Segoe Print" w:cs="Segoe Print"/>
+          <w:color w:val="0000FF"/>
+          <w:u w:val="single"/>
+          <w:lang w:val="en-US" w:eastAsia="en-US"/>
+        </w:rPr>
+        <w:t>evaluatioen</w:t>
+      </w:r>
+      <w:proofErr w:type="spellEnd"/>
+      <w:r>
+        <w:rPr>
+          <w:rFonts w:ascii="Segoe Print" w:eastAsia="Calibri" w:hAnsi="Segoe Print" w:cs="Segoe Print"/>
+          <w:color w:val="0000FF"/>
+          <w:u w:val="single"/>
+          <w:lang w:val="en-US" w:eastAsia="en-US"/>
+        </w:rPr>
+        <w:t>/evaluationen976$</w:t>
+      </w:r>
+    </w:p>
+    <w:p>
+      <w:pPr>
         <w:numPr>
           <w:ilvl w:val="0"/>
           <w:numId w:val="2"/>
@@ -1375,7 +1469,7 @@
         </w:rPr>
         <w:t>(</w:t>
       </w:r>
-      <w:hyperlink r:id="rId12" w:history="1">
+      <w:hyperlink r:id="rId11" w:history="1">
         <w:r>
           <w:rPr>
             <w:rStyle w:val="Lienhypertexte"/>
@@ -1467,10 +1561,22 @@
           <w:rFonts w:ascii="Calibri" w:eastAsia="Calibri" w:hAnsi="Calibri" w:cs="Times New Roman"/>
           <w:lang w:eastAsia="en-US"/>
         </w:rPr>
-        <w:t>apllication</w:t>
-      </w:r>
-      <w:bookmarkStart w:id="2" w:name="_GoBack"/>
-      <w:bookmarkEnd w:id="2"/>
+        <w:t>a</w:t>
+      </w:r>
+      <w:r>
+        <w:rPr>
+          <w:rFonts w:ascii="Calibri" w:eastAsia="Calibri" w:hAnsi="Calibri" w:cs="Times New Roman"/>
+          <w:lang w:eastAsia="en-US"/>
+        </w:rPr>
+        <w:t>p</w:t>
+      </w:r>
+      <w:r>
+        <w:rPr>
+          <w:rFonts w:ascii="Calibri" w:eastAsia="Calibri" w:hAnsi="Calibri" w:cs="Times New Roman"/>
+          <w:lang w:eastAsia="en-US"/>
+        </w:rPr>
+        <w:t>plication</w:t>
+      </w:r>
     </w:p>
     <w:p>
       <w:pPr>
@@ -1554,12 +1660,322 @@
     </w:p>
     <w:p>
       <w:pPr>
+        <w:keepNext/>
+        <w:keepLines/>
+        <w:spacing w:before="480" w:after="0" w:line="276" w:lineRule="auto"/>
+        <w:outlineLvl w:val="0"/>
+        <w:rPr>
+          <w:rFonts w:ascii="Calibri" w:eastAsia="Calibri" w:hAnsi="Calibri" w:cs="Times New Roman"/>
+          <w:lang w:eastAsia="en-US"/>
+        </w:rPr>
+      </w:pPr>
+    </w:p>
+    <w:p>
+      <w:pPr>
+        <w:keepNext/>
+        <w:keepLines/>
+        <w:spacing w:before="480" w:after="0" w:line="276" w:lineRule="auto"/>
+        <w:outlineLvl w:val="0"/>
+        <w:rPr>
+          <w:rFonts w:ascii="Calibri" w:eastAsia="Calibri" w:hAnsi="Calibri" w:cs="Times New Roman"/>
+          <w:u w:val="single"/>
+          <w:lang w:eastAsia="en-US"/>
+        </w:rPr>
+      </w:pPr>
+      <w:r>
+        <w:rPr>
+          <w:rFonts w:ascii="Calibri" w:eastAsia="Calibri" w:hAnsi="Calibri" w:cs="Times New Roman"/>
+          <w:u w:val="single"/>
+          <w:lang w:eastAsia="en-US"/>
+        </w:rPr>
+        <w:t>Outils utilisés</w:t>
+      </w:r>
+      <w:r>
+        <w:rPr>
+          <w:rFonts w:ascii="Calibri" w:eastAsia="Calibri" w:hAnsi="Calibri" w:cs="Times New Roman"/>
+          <w:u w:val="single"/>
+          <w:lang w:eastAsia="en-US"/>
+        </w:rPr>
+        <w:t xml:space="preserve"> et version</w:t>
+      </w:r>
+    </w:p>
+    <w:p>
+      <w:pPr>
+        <w:pStyle w:val="Paragraphedeliste"/>
+        <w:keepNext/>
+        <w:keepLines/>
+        <w:numPr>
+          <w:ilvl w:val="0"/>
+          <w:numId w:val="5"/>
+        </w:numPr>
+        <w:spacing w:before="480" w:after="0" w:line="276" w:lineRule="auto"/>
+        <w:outlineLvl w:val="0"/>
+        <w:rPr>
+          <w:rFonts w:ascii="Calibri" w:eastAsia="Calibri" w:hAnsi="Calibri" w:cs="Times New Roman"/>
+          <w:u w:val="single"/>
+          <w:lang w:eastAsia="en-US"/>
+        </w:rPr>
+      </w:pPr>
+      <w:proofErr w:type="spellStart"/>
+      <w:r>
+        <w:rPr>
+          <w:rFonts w:ascii="Calibri" w:eastAsia="Calibri" w:hAnsi="Calibri" w:cs="Times New Roman"/>
+          <w:u w:val="single"/>
+          <w:lang w:eastAsia="en-US"/>
+        </w:rPr>
+        <w:t>Wampserver</w:t>
+      </w:r>
+      <w:proofErr w:type="spellEnd"/>
+      <w:r>
+        <w:rPr>
+          <w:rFonts w:ascii="Calibri" w:eastAsia="Calibri" w:hAnsi="Calibri" w:cs="Times New Roman"/>
+          <w:u w:val="single"/>
+          <w:lang w:eastAsia="en-US"/>
+        </w:rPr>
+        <w:t xml:space="preserve"> 3 pour 64 bits</w:t>
+      </w:r>
+    </w:p>
+    <w:p>
+      <w:pPr>
+        <w:pStyle w:val="Paragraphedeliste"/>
+        <w:numPr>
+          <w:ilvl w:val="0"/>
+          <w:numId w:val="3"/>
+        </w:numPr>
         <w:spacing w:line="276" w:lineRule="auto"/>
         <w:rPr>
           <w:rFonts w:ascii="Calibri" w:eastAsia="Calibri" w:hAnsi="Calibri" w:cs="Times New Roman"/>
           <w:lang w:eastAsia="en-US"/>
         </w:rPr>
       </w:pPr>
+      <w:r>
+        <w:rPr>
+          <w:rFonts w:ascii="Calibri" w:eastAsia="Calibri" w:hAnsi="Calibri" w:cs="Times New Roman"/>
+          <w:lang w:eastAsia="en-US"/>
+        </w:rPr>
+        <w:t xml:space="preserve">Serveur de base de données : </w:t>
+      </w:r>
+      <w:proofErr w:type="spellStart"/>
+      <w:r>
+        <w:rPr>
+          <w:rFonts w:ascii="Calibri" w:eastAsia="Calibri" w:hAnsi="Calibri" w:cs="Times New Roman"/>
+          <w:lang w:eastAsia="en-US"/>
+        </w:rPr>
+        <w:t>MySql</w:t>
+      </w:r>
+      <w:proofErr w:type="spellEnd"/>
+      <w:r>
+        <w:rPr>
+          <w:rFonts w:ascii="Calibri" w:eastAsia="Calibri" w:hAnsi="Calibri" w:cs="Times New Roman"/>
+          <w:lang w:eastAsia="en-US"/>
+        </w:rPr>
+        <w:t xml:space="preserve"> 5.7.9 </w:t>
+      </w:r>
+    </w:p>
+    <w:p>
+      <w:pPr>
+        <w:pStyle w:val="Paragraphedeliste"/>
+        <w:numPr>
+          <w:ilvl w:val="0"/>
+          <w:numId w:val="3"/>
+        </w:numPr>
+        <w:spacing w:line="276" w:lineRule="auto"/>
+        <w:rPr>
+          <w:rFonts w:ascii="Calibri" w:eastAsia="Calibri" w:hAnsi="Calibri" w:cs="Times New Roman"/>
+          <w:lang w:eastAsia="en-US"/>
+        </w:rPr>
+      </w:pPr>
+      <w:r>
+        <w:rPr>
+          <w:rFonts w:ascii="Calibri" w:eastAsia="Calibri" w:hAnsi="Calibri" w:cs="Times New Roman"/>
+          <w:lang w:eastAsia="en-US"/>
+        </w:rPr>
+        <w:t xml:space="preserve">Serveur d’application WEB : apache </w:t>
+      </w:r>
+      <w:r>
+        <w:rPr>
+          <w:rFonts w:ascii="Calibri" w:eastAsia="Calibri" w:hAnsi="Calibri" w:cs="Times New Roman"/>
+          <w:lang w:eastAsia="en-US"/>
+        </w:rPr>
+        <w:t>2.4.17</w:t>
+      </w:r>
+    </w:p>
+    <w:p>
+      <w:pPr>
+        <w:pStyle w:val="Paragraphedeliste"/>
+        <w:numPr>
+          <w:ilvl w:val="0"/>
+          <w:numId w:val="3"/>
+        </w:numPr>
+        <w:spacing w:line="276" w:lineRule="auto"/>
+        <w:rPr>
+          <w:rFonts w:ascii="Calibri" w:eastAsia="Calibri" w:hAnsi="Calibri" w:cs="Times New Roman"/>
+          <w:lang w:eastAsia="en-US"/>
+        </w:rPr>
+      </w:pPr>
+      <w:proofErr w:type="spellStart"/>
+      <w:r>
+        <w:rPr>
+          <w:rFonts w:ascii="Calibri" w:eastAsia="Calibri" w:hAnsi="Calibri" w:cs="Times New Roman"/>
+          <w:lang w:eastAsia="en-US"/>
+        </w:rPr>
+        <w:t>Php</w:t>
+      </w:r>
+      <w:proofErr w:type="spellEnd"/>
+      <w:r>
+        <w:rPr>
+          <w:rFonts w:ascii="Calibri" w:eastAsia="Calibri" w:hAnsi="Calibri" w:cs="Times New Roman"/>
+          <w:lang w:eastAsia="en-US"/>
+        </w:rPr>
+        <w:t xml:space="preserve"> 5.6.16 et 7</w:t>
+      </w:r>
+    </w:p>
+    <w:p>
+      <w:pPr>
+        <w:pStyle w:val="Paragraphedeliste"/>
+        <w:keepNext/>
+        <w:keepLines/>
+        <w:numPr>
+          <w:ilvl w:val="0"/>
+          <w:numId w:val="5"/>
+        </w:numPr>
+        <w:spacing w:before="480" w:after="0" w:line="276" w:lineRule="auto"/>
+        <w:outlineLvl w:val="0"/>
+        <w:rPr>
+          <w:rFonts w:ascii="Calibri" w:eastAsia="Calibri" w:hAnsi="Calibri" w:cs="Times New Roman"/>
+          <w:u w:val="single"/>
+          <w:lang w:eastAsia="en-US"/>
+        </w:rPr>
+      </w:pPr>
+      <w:proofErr w:type="spellStart"/>
+      <w:r>
+        <w:rPr>
+          <w:rFonts w:ascii="Calibri" w:eastAsia="Calibri" w:hAnsi="Calibri" w:cs="Times New Roman"/>
+          <w:u w:val="single"/>
+          <w:lang w:eastAsia="en-US"/>
+        </w:rPr>
+        <w:t>Wampserver</w:t>
+      </w:r>
+      <w:proofErr w:type="spellEnd"/>
+      <w:r>
+        <w:rPr>
+          <w:rFonts w:ascii="Calibri" w:eastAsia="Calibri" w:hAnsi="Calibri" w:cs="Times New Roman"/>
+          <w:u w:val="single"/>
+          <w:lang w:eastAsia="en-US"/>
+        </w:rPr>
+        <w:t xml:space="preserve"> 3 pour un système de 32 bits</w:t>
+      </w:r>
+    </w:p>
+    <w:p>
+      <w:pPr>
+        <w:pStyle w:val="Paragraphedeliste"/>
+        <w:keepNext/>
+        <w:keepLines/>
+        <w:numPr>
+          <w:ilvl w:val="0"/>
+          <w:numId w:val="3"/>
+        </w:numPr>
+        <w:spacing w:before="480" w:after="0" w:line="276" w:lineRule="auto"/>
+        <w:outlineLvl w:val="0"/>
+        <w:rPr>
+          <w:rFonts w:ascii="Calibri" w:eastAsia="Calibri" w:hAnsi="Calibri" w:cs="Times New Roman"/>
+          <w:lang w:eastAsia="en-US"/>
+        </w:rPr>
+      </w:pPr>
+      <w:r>
+        <w:rPr>
+          <w:rFonts w:ascii="Calibri" w:eastAsia="Calibri" w:hAnsi="Calibri" w:cs="Times New Roman"/>
+          <w:lang w:eastAsia="en-US"/>
+        </w:rPr>
+        <w:t>Serveur de base de données</w:t>
+      </w:r>
+      <w:r>
+        <w:rPr>
+          <w:rFonts w:ascii="Calibri" w:eastAsia="Calibri" w:hAnsi="Calibri" w:cs="Times New Roman"/>
+          <w:lang w:eastAsia="en-US"/>
+        </w:rPr>
+        <w:t xml:space="preserve"> : </w:t>
+      </w:r>
+      <w:r>
+        <w:rPr>
+          <w:rFonts w:ascii="Calibri" w:eastAsia="Calibri" w:hAnsi="Calibri" w:cs="Times New Roman"/>
+          <w:lang w:eastAsia="en-US"/>
+        </w:rPr>
+        <w:t>MySQL 5.7.9</w:t>
+      </w:r>
+    </w:p>
+    <w:p>
+      <w:pPr>
+        <w:pStyle w:val="Paragraphedeliste"/>
+        <w:keepNext/>
+        <w:keepLines/>
+        <w:numPr>
+          <w:ilvl w:val="0"/>
+          <w:numId w:val="3"/>
+        </w:numPr>
+        <w:spacing w:before="480" w:after="0" w:line="276" w:lineRule="auto"/>
+        <w:outlineLvl w:val="0"/>
+        <w:rPr>
+          <w:rFonts w:ascii="Calibri" w:eastAsia="Calibri" w:hAnsi="Calibri" w:cs="Times New Roman"/>
+          <w:lang w:eastAsia="en-US"/>
+        </w:rPr>
+      </w:pPr>
+      <w:r>
+        <w:rPr>
+          <w:rFonts w:ascii="Calibri" w:eastAsia="Calibri" w:hAnsi="Calibri" w:cs="Times New Roman"/>
+          <w:lang w:eastAsia="en-US"/>
+        </w:rPr>
+        <w:t>Serveur d’</w:t>
+      </w:r>
+      <w:r>
+        <w:rPr>
+          <w:rFonts w:ascii="Calibri" w:eastAsia="Calibri" w:hAnsi="Calibri" w:cs="Times New Roman"/>
+          <w:lang w:eastAsia="en-US"/>
+        </w:rPr>
+        <w:t>application WEB : apache 2.4.17</w:t>
+      </w:r>
+    </w:p>
+    <w:p>
+      <w:pPr>
+        <w:pStyle w:val="Paragraphedeliste"/>
+        <w:keepNext/>
+        <w:keepLines/>
+        <w:numPr>
+          <w:ilvl w:val="0"/>
+          <w:numId w:val="3"/>
+        </w:numPr>
+        <w:spacing w:before="480" w:after="0" w:line="276" w:lineRule="auto"/>
+        <w:outlineLvl w:val="0"/>
+        <w:rPr>
+          <w:rFonts w:ascii="Calibri" w:eastAsia="Calibri" w:hAnsi="Calibri" w:cs="Times New Roman"/>
+          <w:lang w:eastAsia="en-US"/>
+        </w:rPr>
+      </w:pPr>
+      <w:r>
+        <w:rPr>
+          <w:rFonts w:ascii="Calibri" w:eastAsia="Calibri" w:hAnsi="Calibri" w:cs="Times New Roman"/>
+          <w:lang w:eastAsia="en-US"/>
+        </w:rPr>
+        <w:t>PHP 5.6.15</w:t>
+      </w:r>
+    </w:p>
+    <w:p>
+      <w:pPr>
+        <w:keepNext/>
+        <w:keepLines/>
+        <w:spacing w:before="480" w:after="0" w:line="276" w:lineRule="auto"/>
+        <w:outlineLvl w:val="0"/>
+        <w:rPr>
+          <w:rStyle w:val="Emphaseintense"/>
+          <w:lang w:eastAsia="en-US"/>
+        </w:rPr>
+      </w:pPr>
+      <w:r>
+        <w:rPr>
+          <w:rStyle w:val="Emphaseintense"/>
+        </w:rPr>
+        <w:t>INSTALLATION D’APACHE RECOMMANDE DANS C:\wamp</w:t>
+      </w:r>
     </w:p>
     <w:p>
       <w:pPr>
@@ -1653,7 +2069,14 @@
           <w:rFonts w:ascii="Calibri" w:eastAsia="Calibri" w:hAnsi="Calibri" w:cs="Times New Roman"/>
           <w:lang w:eastAsia="en-US"/>
         </w:rPr>
-        <w:t>Les différents menu (pour chaque interface)</w:t>
+        <w:t>Les différents menus</w:t>
+      </w:r>
+      <w:r>
+        <w:rPr>
+          <w:rFonts w:ascii="Calibri" w:eastAsia="Calibri" w:hAnsi="Calibri" w:cs="Times New Roman"/>
+          <w:lang w:eastAsia="en-US"/>
+        </w:rPr>
+        <w:t> (pour chaque interface)</w:t>
       </w:r>
     </w:p>
     <w:p>
@@ -1662,9 +2085,9 @@
       </w:pPr>
     </w:p>
     <w:sectPr>
-      <w:headerReference w:type="default" r:id="rId13"/>
-      <w:headerReference w:type="first" r:id="rId14"/>
-      <w:footerReference w:type="first" r:id="rId15"/>
+      <w:headerReference w:type="default" r:id="rId12"/>
+      <w:headerReference w:type="first" r:id="rId13"/>
+      <w:footerReference w:type="first" r:id="rId14"/>
       <w:pgSz w:w="11907" w:h="16839" w:code="9"/>
       <w:pgMar w:top="1145" w:right="1049" w:bottom="1145" w:left="1049" w:header="919" w:footer="0" w:gutter="0"/>
       <w:paperSrc w:first="1" w:other="1"/>
@@ -1678,7 +2101,7 @@
 </file>
 
 <file path=word/endnotes.xml><?xml version="1.0" encoding="utf-8"?>
-<w:endnotes xmlns:wpc="http://schemas.microsoft.com/office/word/2010/wordprocessingCanvas" xmlns:mc="http://schemas.openxmlformats.org/markup-compatibility/2006" xmlns:o="urn:schemas-microsoft-com:office:office" xmlns:r="http://schemas.openxmlformats.org/officeDocument/2006/relationships" xmlns:m="http://schemas.openxmlformats.org/officeDocument/2006/math" xmlns:v="urn:schemas-microsoft-com:vml" xmlns:wp14="http://schemas.microsoft.com/office/word/2010/wordprocessingDrawing" xmlns:wp="http://schemas.openxmlformats.org/drawingml/2006/wordprocessingDrawing" xmlns:w10="urn:schemas-microsoft-com:office:word" xmlns:w="http://schemas.openxmlformats.org/wordprocessingml/2006/main" xmlns:w14="http://schemas.microsoft.com/office/word/2010/wordml" xmlns:wpg="http://schemas.microsoft.com/office/word/2010/wordprocessingGroup" xmlns:wpi="http://schemas.microsoft.com/office/word/2010/wordprocessingInk" xmlns:wne="http://schemas.microsoft.com/office/word/2006/wordml" xmlns:wps="http://schemas.microsoft.com/office/word/2010/wordprocessingShape" mc:Ignorable="w14 wp14">
+<w:endnotes xmlns:wpc="http://schemas.microsoft.com/office/word/2010/wordprocessingCanvas" xmlns:mc="http://schemas.openxmlformats.org/markup-compatibility/2006" xmlns:o="urn:schemas-microsoft-com:office:office" xmlns:r="http://schemas.openxmlformats.org/officeDocument/2006/relationships" xmlns:m="http://schemas.openxmlformats.org/officeDocument/2006/math" xmlns:v="urn:schemas-microsoft-com:vml" xmlns:wp14="http://schemas.microsoft.com/office/word/2010/wordprocessingDrawing" xmlns:wp="http://schemas.openxmlformats.org/drawingml/2006/wordprocessingDrawing" xmlns:w10="urn:schemas-microsoft-com:office:word" xmlns:w="http://schemas.openxmlformats.org/wordprocessingml/2006/main" xmlns:w14="http://schemas.microsoft.com/office/word/2010/wordml" xmlns:w15="http://schemas.microsoft.com/office/word/2012/wordml" xmlns:wpg="http://schemas.microsoft.com/office/word/2010/wordprocessingGroup" xmlns:wpi="http://schemas.microsoft.com/office/word/2010/wordprocessingInk" xmlns:wne="http://schemas.microsoft.com/office/word/2006/wordml" xmlns:wps="http://schemas.microsoft.com/office/word/2010/wordprocessingShape" mc:Ignorable="w14 w15 wp14">
   <w:endnote w:type="separator" w:id="-1">
     <w:p>
       <w:pPr>
@@ -1703,7 +2126,7 @@
 </file>
 
 <file path=word/footer1.xml><?xml version="1.0" encoding="utf-8"?>
-<w:ftr xmlns:wpc="http://schemas.microsoft.com/office/word/2010/wordprocessingCanvas" xmlns:mc="http://schemas.openxmlformats.org/markup-compatibility/2006" xmlns:o="urn:schemas-microsoft-com:office:office" xmlns:r="http://schemas.openxmlformats.org/officeDocument/2006/relationships" xmlns:m="http://schemas.openxmlformats.org/officeDocument/2006/math" xmlns:v="urn:schemas-microsoft-com:vml" xmlns:wp14="http://schemas.microsoft.com/office/word/2010/wordprocessingDrawing" xmlns:wp="http://schemas.openxmlformats.org/drawingml/2006/wordprocessingDrawing" xmlns:w10="urn:schemas-microsoft-com:office:word" xmlns:w="http://schemas.openxmlformats.org/wordprocessingml/2006/main" xmlns:w14="http://schemas.microsoft.com/office/word/2010/wordml" xmlns:wpg="http://schemas.microsoft.com/office/word/2010/wordprocessingGroup" xmlns:wpi="http://schemas.microsoft.com/office/word/2010/wordprocessingInk" xmlns:wne="http://schemas.microsoft.com/office/word/2006/wordml" xmlns:wps="http://schemas.microsoft.com/office/word/2010/wordprocessingShape" mc:Ignorable="w14 wp14">
+<w:ftr xmlns:wpc="http://schemas.microsoft.com/office/word/2010/wordprocessingCanvas" xmlns:mc="http://schemas.openxmlformats.org/markup-compatibility/2006" xmlns:o="urn:schemas-microsoft-com:office:office" xmlns:r="http://schemas.openxmlformats.org/officeDocument/2006/relationships" xmlns:m="http://schemas.openxmlformats.org/officeDocument/2006/math" xmlns:v="urn:schemas-microsoft-com:vml" xmlns:wp14="http://schemas.microsoft.com/office/word/2010/wordprocessingDrawing" xmlns:wp="http://schemas.openxmlformats.org/drawingml/2006/wordprocessingDrawing" xmlns:w10="urn:schemas-microsoft-com:office:word" xmlns:w="http://schemas.openxmlformats.org/wordprocessingml/2006/main" xmlns:w14="http://schemas.microsoft.com/office/word/2010/wordml" xmlns:w15="http://schemas.microsoft.com/office/word/2012/wordml" xmlns:wpg="http://schemas.microsoft.com/office/word/2010/wordprocessingGroup" xmlns:wpi="http://schemas.microsoft.com/office/word/2010/wordprocessingInk" xmlns:wne="http://schemas.microsoft.com/office/word/2006/wordml" xmlns:wps="http://schemas.microsoft.com/office/word/2010/wordprocessingShape" mc:Ignorable="w14 w15 wp14">
   <w:p>
     <w:pPr>
       <w:pStyle w:val="Pieddepage"/>
@@ -1784,7 +2207,7 @@
         </mc:Choice>
         <mc:Fallback>
           <w:pict>
-            <v:rect id="Rectangle 1025" o:spid="_x0000_s1026" style="position:absolute;margin-left:0;margin-top:0;width:539.3pt;height:718.1pt;z-index:251659264;visibility:visible;mso-wrap-style:square;mso-width-percent:1070;mso-height-percent:1050;mso-wrap-distance-left:9pt;mso-wrap-distance-top:0;mso-wrap-distance-right:9pt;mso-wrap-distance-bottom:0;mso-position-horizontal:center;mso-position-horizontal-relative:margin;mso-position-vertical:center;mso-position-vertical-relative:margin;mso-width-percent:1070;mso-height-percent:1050;mso-width-relative:margin;mso-height-relative:margin;v-text-anchor:top" o:gfxdata="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" filled="f" strokecolor="black [3213]">
+            <v:rect w14:anchorId="351A47C9" id="Rectangle 1025" o:spid="_x0000_s1026" style="position:absolute;margin-left:0;margin-top:0;width:539.3pt;height:718.1pt;z-index:251659264;visibility:visible;mso-wrap-style:square;mso-width-percent:1070;mso-height-percent:1050;mso-wrap-distance-left:9pt;mso-wrap-distance-top:0;mso-wrap-distance-right:9pt;mso-wrap-distance-bottom:0;mso-position-horizontal:center;mso-position-horizontal-relative:margin;mso-position-vertical:center;mso-position-vertical-relative:margin;mso-width-percent:1070;mso-height-percent:1050;mso-width-relative:margin;mso-height-relative:margin;v-text-anchor:top" o:gfxdata="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" filled="f" strokecolor="black [3213]">
               <w10:wrap anchorx="margin" anchory="margin"/>
             </v:rect>
           </w:pict>
@@ -1894,7 +2317,7 @@
         </mc:Choice>
         <mc:Fallback>
           <w:pict>
-            <v:rect id="_x0000_s1028" style="position:absolute;margin-left:0;margin-top:0;width:10.1pt;height:565pt;z-index:251660288;visibility:visible;mso-wrap-style:square;mso-width-percent:20;mso-height-percent:826;mso-left-percent:1016;mso-top-percent:-25;mso-wrap-distance-left:21.6pt;mso-wrap-distance-top:0;mso-wrap-distance-right:21.6pt;mso-wrap-distance-bottom:0;mso-position-horizontal-relative:margin;mso-position-vertical-relative:margin;mso-width-percent:20;mso-height-percent:826;mso-left-percent:1016;mso-top-percent:-25;mso-width-relative:margin;mso-height-relative:margin;v-text-anchor:top" o:gfxdata="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" fillcolor="black [3213]" stroked="f">
+            <v:rect w14:anchorId="2C7B1F21" id="_x0000_s1028" style="position:absolute;margin-left:0;margin-top:0;width:10.1pt;height:565pt;z-index:251660288;visibility:visible;mso-wrap-style:square;mso-width-percent:20;mso-height-percent:826;mso-left-percent:1016;mso-top-percent:-25;mso-wrap-distance-left:21.6pt;mso-wrap-distance-top:0;mso-wrap-distance-right:21.6pt;mso-wrap-distance-bottom:0;mso-position-horizontal-relative:margin;mso-position-vertical-relative:margin;mso-width-percent:20;mso-height-percent:826;mso-left-percent:1016;mso-top-percent:-25;mso-width-relative:margin;mso-height-relative:margin;v-text-anchor:top" o:gfxdata="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" fillcolor="black [3213]" stroked="f">
               <v:textbox>
                 <w:txbxContent>
                   <w:p>
@@ -2004,7 +2427,7 @@
         </mc:Choice>
         <mc:Fallback>
           <w:pict>
-            <v:rect id="Rectangle 1029" o:spid="_x0000_s1026" style="position:absolute;margin-left:0;margin-top:0;width:10.1pt;height:153.9pt;z-index:251661312;visibility:visible;mso-wrap-style:square;mso-width-percent:20;mso-height-percent:225;mso-left-percent:1016;mso-top-percent:800;mso-wrap-distance-left:9pt;mso-wrap-distance-top:0;mso-wrap-distance-right:9pt;mso-wrap-distance-bottom:0;mso-position-horizontal-relative:margin;mso-position-vertical-relative:margin;mso-width-percent:20;mso-height-percent:225;mso-left-percent:1016;mso-top-percent:800;mso-width-relative:margin;mso-height-relative:margin;v-text-anchor:top" o:gfxdata="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" fillcolor="#d1282e [3215]" stroked="f">
+            <v:rect w14:anchorId="07D9941E" id="Rectangle 1029" o:spid="_x0000_s1026" style="position:absolute;margin-left:0;margin-top:0;width:10.1pt;height:153.9pt;z-index:251661312;visibility:visible;mso-wrap-style:square;mso-width-percent:20;mso-height-percent:225;mso-left-percent:1016;mso-top-percent:800;mso-wrap-distance-left:9pt;mso-wrap-distance-top:0;mso-wrap-distance-right:9pt;mso-wrap-distance-bottom:0;mso-position-horizontal-relative:margin;mso-position-vertical-relative:margin;mso-width-percent:20;mso-height-percent:225;mso-left-percent:1016;mso-top-percent:800;mso-width-relative:margin;mso-height-relative:margin;v-text-anchor:top" o:gfxdata="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" fillcolor="#d1282e [3215]" stroked="f">
               <w10:wrap anchorx="margin" anchory="margin"/>
             </v:rect>
           </w:pict>
@@ -2016,7 +2439,7 @@
 </file>
 
 <file path=word/footnotes.xml><?xml version="1.0" encoding="utf-8"?>
-<w:footnotes xmlns:wpc="http://schemas.microsoft.com/office/word/2010/wordprocessingCanvas" xmlns:mc="http://schemas.openxmlformats.org/markup-compatibility/2006" xmlns:o="urn:schemas-microsoft-com:office:office" xmlns:r="http://schemas.openxmlformats.org/officeDocument/2006/relationships" xmlns:m="http://schemas.openxmlformats.org/officeDocument/2006/math" xmlns:v="urn:schemas-microsoft-com:vml" xmlns:wp14="http://schemas.microsoft.com/office/word/2010/wordprocessingDrawing" xmlns:wp="http://schemas.openxmlformats.org/drawingml/2006/wordprocessingDrawing" xmlns:w10="urn:schemas-microsoft-com:office:word" xmlns:w="http://schemas.openxmlformats.org/wordprocessingml/2006/main" xmlns:w14="http://schemas.microsoft.com/office/word/2010/wordml" xmlns:wpg="http://schemas.microsoft.com/office/word/2010/wordprocessingGroup" xmlns:wpi="http://schemas.microsoft.com/office/word/2010/wordprocessingInk" xmlns:wne="http://schemas.microsoft.com/office/word/2006/wordml" xmlns:wps="http://schemas.microsoft.com/office/word/2010/wordprocessingShape" mc:Ignorable="w14 wp14">
+<w:footnotes xmlns:wpc="http://schemas.microsoft.com/office/word/2010/wordprocessingCanvas" xmlns:mc="http://schemas.openxmlformats.org/markup-compatibility/2006" xmlns:o="urn:schemas-microsoft-com:office:office" xmlns:r="http://schemas.openxmlformats.org/officeDocument/2006/relationships" xmlns:m="http://schemas.openxmlformats.org/officeDocument/2006/math" xmlns:v="urn:schemas-microsoft-com:vml" xmlns:wp14="http://schemas.microsoft.com/office/word/2010/wordprocessingDrawing" xmlns:wp="http://schemas.openxmlformats.org/drawingml/2006/wordprocessingDrawing" xmlns:w10="urn:schemas-microsoft-com:office:word" xmlns:w="http://schemas.openxmlformats.org/wordprocessingml/2006/main" xmlns:w14="http://schemas.microsoft.com/office/word/2010/wordml" xmlns:w15="http://schemas.microsoft.com/office/word/2012/wordml" xmlns:wpg="http://schemas.microsoft.com/office/word/2010/wordprocessingGroup" xmlns:wpi="http://schemas.microsoft.com/office/word/2010/wordprocessingInk" xmlns:wne="http://schemas.microsoft.com/office/word/2006/wordml" xmlns:wps="http://schemas.microsoft.com/office/word/2010/wordprocessingShape" mc:Ignorable="w14 w15 wp14">
   <w:footnote w:type="separator" w:id="-1">
     <w:p>
       <w:pPr>
@@ -2041,7 +2464,7 @@
 </file>
 
 <file path=word/header1.xml><?xml version="1.0" encoding="utf-8"?>
-<w:hdr xmlns:wpc="http://schemas.microsoft.com/office/word/2010/wordprocessingCanvas" xmlns:mc="http://schemas.openxmlformats.org/markup-compatibility/2006" xmlns:o="urn:schemas-microsoft-com:office:office" xmlns:r="http://schemas.openxmlformats.org/officeDocument/2006/relationships" xmlns:m="http://schemas.openxmlformats.org/officeDocument/2006/math" xmlns:v="urn:schemas-microsoft-com:vml" xmlns:wp14="http://schemas.microsoft.com/office/word/2010/wordprocessingDrawing" xmlns:wp="http://schemas.openxmlformats.org/drawingml/2006/wordprocessingDrawing" xmlns:w10="urn:schemas-microsoft-com:office:word" xmlns:w="http://schemas.openxmlformats.org/wordprocessingml/2006/main" xmlns:w14="http://schemas.microsoft.com/office/word/2010/wordml" xmlns:wpg="http://schemas.microsoft.com/office/word/2010/wordprocessingGroup" xmlns:wpi="http://schemas.microsoft.com/office/word/2010/wordprocessingInk" xmlns:wne="http://schemas.microsoft.com/office/word/2006/wordml" xmlns:wps="http://schemas.microsoft.com/office/word/2010/wordprocessingShape" mc:Ignorable="w14 wp14">
+<w:hdr xmlns:wpc="http://schemas.microsoft.com/office/word/2010/wordprocessingCanvas" xmlns:mc="http://schemas.openxmlformats.org/markup-compatibility/2006" xmlns:o="urn:schemas-microsoft-com:office:office" xmlns:r="http://schemas.openxmlformats.org/officeDocument/2006/relationships" xmlns:m="http://schemas.openxmlformats.org/officeDocument/2006/math" xmlns:v="urn:schemas-microsoft-com:vml" xmlns:wp14="http://schemas.microsoft.com/office/word/2010/wordprocessingDrawing" xmlns:wp="http://schemas.openxmlformats.org/drawingml/2006/wordprocessingDrawing" xmlns:w10="urn:schemas-microsoft-com:office:word" xmlns:w="http://schemas.openxmlformats.org/wordprocessingml/2006/main" xmlns:w14="http://schemas.microsoft.com/office/word/2010/wordml" xmlns:w15="http://schemas.microsoft.com/office/word/2012/wordml" xmlns:wpg="http://schemas.microsoft.com/office/word/2010/wordprocessingGroup" xmlns:wpi="http://schemas.microsoft.com/office/word/2010/wordprocessingInk" xmlns:wne="http://schemas.microsoft.com/office/word/2006/wordml" xmlns:wps="http://schemas.microsoft.com/office/word/2010/wordprocessingShape" mc:Ignorable="w14 w15 wp14">
   <w:p>
     <w:pPr>
       <w:pStyle w:val="En-tte"/>
@@ -2118,7 +2541,7 @@
         </mc:Choice>
         <mc:Fallback>
           <w:pict>
-            <v:rect id="Rectangle 14" o:spid="_x0000_s1026" style="position:absolute;margin-left:0;margin-top:0;width:539.3pt;height:718.2pt;z-index:251666432;visibility:visible;mso-wrap-style:square;mso-width-percent:1070;mso-height-percent:1050;mso-wrap-distance-left:9pt;mso-wrap-distance-top:0;mso-wrap-distance-right:9pt;mso-wrap-distance-bottom:0;mso-position-horizontal:center;mso-position-horizontal-relative:margin;mso-position-vertical:center;mso-position-vertical-relative:margin;mso-width-percent:1070;mso-height-percent:1050;mso-width-relative:margin;mso-height-relative:margin;v-text-anchor:middle" o:gfxdata="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" filled="f" strokecolor="#3c3c3c [1604]">
+            <v:rect w14:anchorId="57B1AF94" id="Rectangle 14" o:spid="_x0000_s1026" style="position:absolute;margin-left:0;margin-top:0;width:539.3pt;height:718.2pt;z-index:251666432;visibility:visible;mso-wrap-style:square;mso-width-percent:1070;mso-height-percent:1050;mso-wrap-distance-left:9pt;mso-wrap-distance-top:0;mso-wrap-distance-right:9pt;mso-wrap-distance-bottom:0;mso-position-horizontal:center;mso-position-horizontal-relative:margin;mso-position-vertical:center;mso-position-vertical-relative:margin;mso-width-percent:1070;mso-height-percent:1050;mso-width-relative:margin;mso-height-relative:margin;v-text-anchor:middle" o:gfxdata="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" filled="f" strokecolor="#3c3c3c [1604]">
               <w10:wrap anchorx="margin" anchory="margin"/>
             </v:rect>
           </w:pict>
@@ -2228,7 +2651,7 @@
         </mc:Choice>
         <mc:Fallback>
           <w:pict>
-            <v:rect id="Rectangle 1028" o:spid="_x0000_s1026" style="position:absolute;margin-left:0;margin-top:0;width:10.1pt;height:564.3pt;z-index:251664384;visibility:visible;mso-wrap-style:square;mso-width-percent:20;mso-height-percent:825;mso-left-percent:1015;mso-top-percent:-27;mso-wrap-distance-left:9pt;mso-wrap-distance-top:0;mso-wrap-distance-right:9pt;mso-wrap-distance-bottom:0;mso-position-horizontal-relative:margin;mso-position-vertical-relative:margin;mso-width-percent:20;mso-height-percent:825;mso-left-percent:1015;mso-top-percent:-27;mso-width-relative:margin;mso-height-relative:margin;v-text-anchor:top" o:gfxdata="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" fillcolor="black [3213]" stroked="f">
+            <v:rect w14:anchorId="7FE49FE9" id="Rectangle 1028" o:spid="_x0000_s1026" style="position:absolute;margin-left:0;margin-top:0;width:10.1pt;height:564.3pt;z-index:251664384;visibility:visible;mso-wrap-style:square;mso-width-percent:20;mso-height-percent:825;mso-left-percent:1015;mso-top-percent:-27;mso-wrap-distance-left:9pt;mso-wrap-distance-top:0;mso-wrap-distance-right:9pt;mso-wrap-distance-bottom:0;mso-position-horizontal-relative:margin;mso-position-vertical-relative:margin;mso-width-percent:20;mso-height-percent:825;mso-left-percent:1015;mso-top-percent:-27;mso-width-relative:margin;mso-height-relative:margin;v-text-anchor:top" o:gfxdata="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" fillcolor="black [3213]" stroked="f">
               <v:textbox>
                 <w:txbxContent>
                   <w:p>
@@ -2254,8 +2677,11 @@
         <w:dataBinding w:prefixMappings="xmlns:ns0='http://schemas.openxmlformats.org/officeDocument/2006/extended-properties'" w:xpath="/ns0:Properties[1]/ns0:Company[1]" w:storeItemID="{6668398D-A668-4E3E-A5EB-62B293D839F1}"/>
         <w:text/>
       </w:sdtPr>
-      <w:sdtEndPr/>
-      <w:sdtContent/>
+      <w:sdtContent>
+        <w:r>
+          <w:t>Évaluations des élèves dans le 1er degré</w:t>
+        </w:r>
+      </w:sdtContent>
     </w:sdt>
     <w:r>
       <w:rPr>
@@ -2351,7 +2777,7 @@
         </mc:Choice>
         <mc:Fallback>
           <w:pict>
-            <v:rect id="Rectangle 1029" o:spid="_x0000_s1026" style="position:absolute;margin-left:0;margin-top:0;width:10.1pt;height:153.9pt;z-index:251665408;visibility:visible;mso-wrap-style:square;mso-width-percent:20;mso-height-percent:225;mso-left-percent:1015;mso-top-percent:802;mso-wrap-distance-left:9pt;mso-wrap-distance-top:0;mso-wrap-distance-right:9pt;mso-wrap-distance-bottom:0;mso-position-horizontal-relative:margin;mso-position-vertical-relative:margin;mso-width-percent:20;mso-height-percent:225;mso-left-percent:1015;mso-top-percent:802;mso-width-relative:margin;mso-height-relative:margin;v-text-anchor:top" o:gfxdata="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" fillcolor="#d1282e [3215]" stroked="f">
+            <v:rect w14:anchorId="57F00CED" id="Rectangle 1029" o:spid="_x0000_s1026" style="position:absolute;margin-left:0;margin-top:0;width:10.1pt;height:153.9pt;z-index:251665408;visibility:visible;mso-wrap-style:square;mso-width-percent:20;mso-height-percent:225;mso-left-percent:1015;mso-top-percent:802;mso-wrap-distance-left:9pt;mso-wrap-distance-top:0;mso-wrap-distance-right:9pt;mso-wrap-distance-bottom:0;mso-position-horizontal-relative:margin;mso-position-vertical-relative:margin;mso-width-percent:20;mso-height-percent:225;mso-left-percent:1015;mso-top-percent:802;mso-width-relative:margin;mso-height-relative:margin;v-text-anchor:top" o:gfxdata="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" fillcolor="#d1282e [3215]" stroked="f">
               <w10:wrap anchorx="margin" anchory="margin"/>
             </v:rect>
           </w:pict>
@@ -2363,7 +2789,7 @@
 </file>
 
 <file path=word/header2.xml><?xml version="1.0" encoding="utf-8"?>
-<w:hdr xmlns:wpc="http://schemas.microsoft.com/office/word/2010/wordprocessingCanvas" xmlns:mc="http://schemas.openxmlformats.org/markup-compatibility/2006" xmlns:o="urn:schemas-microsoft-com:office:office" xmlns:r="http://schemas.openxmlformats.org/officeDocument/2006/relationships" xmlns:m="http://schemas.openxmlformats.org/officeDocument/2006/math" xmlns:v="urn:schemas-microsoft-com:vml" xmlns:wp14="http://schemas.microsoft.com/office/word/2010/wordprocessingDrawing" xmlns:wp="http://schemas.openxmlformats.org/drawingml/2006/wordprocessingDrawing" xmlns:w10="urn:schemas-microsoft-com:office:word" xmlns:w="http://schemas.openxmlformats.org/wordprocessingml/2006/main" xmlns:w14="http://schemas.microsoft.com/office/word/2010/wordml" xmlns:wpg="http://schemas.microsoft.com/office/word/2010/wordprocessingGroup" xmlns:wpi="http://schemas.microsoft.com/office/word/2010/wordprocessingInk" xmlns:wne="http://schemas.microsoft.com/office/word/2006/wordml" xmlns:wps="http://schemas.microsoft.com/office/word/2010/wordprocessingShape" mc:Ignorable="w14 wp14">
+<w:hdr xmlns:wpc="http://schemas.microsoft.com/office/word/2010/wordprocessingCanvas" xmlns:mc="http://schemas.openxmlformats.org/markup-compatibility/2006" xmlns:o="urn:schemas-microsoft-com:office:office" xmlns:r="http://schemas.openxmlformats.org/officeDocument/2006/relationships" xmlns:m="http://schemas.openxmlformats.org/officeDocument/2006/math" xmlns:v="urn:schemas-microsoft-com:vml" xmlns:wp14="http://schemas.microsoft.com/office/word/2010/wordprocessingDrawing" xmlns:wp="http://schemas.openxmlformats.org/drawingml/2006/wordprocessingDrawing" xmlns:w10="urn:schemas-microsoft-com:office:word" xmlns:w="http://schemas.openxmlformats.org/wordprocessingml/2006/main" xmlns:w14="http://schemas.microsoft.com/office/word/2010/wordml" xmlns:w15="http://schemas.microsoft.com/office/word/2012/wordml" xmlns:wpg="http://schemas.microsoft.com/office/word/2010/wordprocessingGroup" xmlns:wpi="http://schemas.microsoft.com/office/word/2010/wordprocessingInk" xmlns:wne="http://schemas.microsoft.com/office/word/2006/wordml" xmlns:wps="http://schemas.microsoft.com/office/word/2010/wordprocessingShape" mc:Ignorable="w14 w15 wp14">
   <w:p>
     <w:pPr>
       <w:pStyle w:val="En-tte"/>
@@ -2485,7 +2911,7 @@
         </mc:Choice>
         <mc:Fallback>
           <w:pict>
-            <v:shapetype id="_x0000_t202" coordsize="21600,21600" o:spt="202" path="m,l,21600r21600,l21600,xe">
+            <v:shapetype w14:anchorId="24E0E4EA" id="_x0000_t202" coordsize="21600,21600" o:spt="202" path="m,l,21600r21600,l21600,xe">
               <v:stroke joinstyle="miter"/>
               <v:path gradientshapeok="t" o:connecttype="rect"/>
             </v:shapetype>
@@ -2540,8 +2966,8 @@
 </file>
 
 <file path=word/numbering.xml><?xml version="1.0" encoding="utf-8"?>
-<w:numbering xmlns:wpc="http://schemas.microsoft.com/office/word/2010/wordprocessingCanvas" xmlns:mc="http://schemas.openxmlformats.org/markup-compatibility/2006" xmlns:o="urn:schemas-microsoft-com:office:office" xmlns:r="http://schemas.openxmlformats.org/officeDocument/2006/relationships" xmlns:m="http://schemas.openxmlformats.org/officeDocument/2006/math" xmlns:v="urn:schemas-microsoft-com:vml" xmlns:wp14="http://schemas.microsoft.com/office/word/2010/wordprocessingDrawing" xmlns:wp="http://schemas.openxmlformats.org/drawingml/2006/wordprocessingDrawing" xmlns:w10="urn:schemas-microsoft-com:office:word" xmlns:w="http://schemas.openxmlformats.org/wordprocessingml/2006/main" xmlns:w14="http://schemas.microsoft.com/office/word/2010/wordml" xmlns:wpg="http://schemas.microsoft.com/office/word/2010/wordprocessingGroup" xmlns:wpi="http://schemas.microsoft.com/office/word/2010/wordprocessingInk" xmlns:wne="http://schemas.microsoft.com/office/word/2006/wordml" xmlns:wps="http://schemas.microsoft.com/office/word/2010/wordprocessingShape" mc:Ignorable="w14 wp14">
-  <w:abstractNum w:abstractNumId="0">
+<w:numbering xmlns:wpc="http://schemas.microsoft.com/office/word/2010/wordprocessingCanvas" xmlns:mc="http://schemas.openxmlformats.org/markup-compatibility/2006" xmlns:o="urn:schemas-microsoft-com:office:office" xmlns:r="http://schemas.openxmlformats.org/officeDocument/2006/relationships" xmlns:m="http://schemas.openxmlformats.org/officeDocument/2006/math" xmlns:v="urn:schemas-microsoft-com:vml" xmlns:wp14="http://schemas.microsoft.com/office/word/2010/wordprocessingDrawing" xmlns:wp="http://schemas.openxmlformats.org/drawingml/2006/wordprocessingDrawing" xmlns:w10="urn:schemas-microsoft-com:office:word" xmlns:w="http://schemas.openxmlformats.org/wordprocessingml/2006/main" xmlns:w14="http://schemas.microsoft.com/office/word/2010/wordml" xmlns:w15="http://schemas.microsoft.com/office/word/2012/wordml" xmlns:wpg="http://schemas.microsoft.com/office/word/2010/wordprocessingGroup" xmlns:wpi="http://schemas.microsoft.com/office/word/2010/wordprocessingInk" xmlns:wne="http://schemas.microsoft.com/office/word/2006/wordml" xmlns:wps="http://schemas.microsoft.com/office/word/2010/wordprocessingShape" mc:Ignorable="w14 w15 wp14">
+  <w:abstractNum w:abstractNumId="0" w15:restartNumberingAfterBreak="0">
     <w:nsid w:val="1A056828"/>
     <w:multiLevelType w:val="hybridMultilevel"/>
     <w:tmpl w:val="3E20D518"/>
@@ -2654,7 +3080,120 @@
       </w:rPr>
     </w:lvl>
   </w:abstractNum>
-  <w:abstractNum w:abstractNumId="1">
+  <w:abstractNum w:abstractNumId="1" w15:restartNumberingAfterBreak="0">
+    <w:nsid w:val="22583D16"/>
+    <w:multiLevelType w:val="hybridMultilevel"/>
+    <w:tmpl w:val="375C1EFC"/>
+    <w:lvl w:ilvl="0" w:tplc="DC02C73E">
+      <w:start w:val="2"/>
+      <w:numFmt w:val="bullet"/>
+      <w:lvlText w:val=""/>
+      <w:lvlJc w:val="left"/>
+      <w:pPr>
+        <w:ind w:left="720" w:hanging="360"/>
+      </w:pPr>
+      <w:rPr>
+        <w:rFonts w:ascii="Wingdings" w:eastAsia="Calibri" w:hAnsi="Wingdings" w:cs="Times New Roman" w:hint="default"/>
+      </w:rPr>
+    </w:lvl>
+    <w:lvl w:ilvl="1" w:tplc="040C0003" w:tentative="1">
+      <w:start w:val="1"/>
+      <w:numFmt w:val="bullet"/>
+      <w:lvlText w:val="o"/>
+      <w:lvlJc w:val="left"/>
+      <w:pPr>
+        <w:ind w:left="1440" w:hanging="360"/>
+      </w:pPr>
+      <w:rPr>
+        <w:rFonts w:ascii="Courier New" w:hAnsi="Courier New" w:cs="Courier New" w:hint="default"/>
+      </w:rPr>
+    </w:lvl>
+    <w:lvl w:ilvl="2" w:tplc="040C0005" w:tentative="1">
+      <w:start w:val="1"/>
+      <w:numFmt w:val="bullet"/>
+      <w:lvlText w:val=""/>
+      <w:lvlJc w:val="left"/>
+      <w:pPr>
+        <w:ind w:left="2160" w:hanging="360"/>
+      </w:pPr>
+      <w:rPr>
+        <w:rFonts w:ascii="Wingdings" w:hAnsi="Wingdings" w:hint="default"/>
+      </w:rPr>
+    </w:lvl>
+    <w:lvl w:ilvl="3" w:tplc="040C0001" w:tentative="1">
+      <w:start w:val="1"/>
+      <w:numFmt w:val="bullet"/>
+      <w:lvlText w:val=""/>
+      <w:lvlJc w:val="left"/>
+      <w:pPr>
+        <w:ind w:left="2880" w:hanging="360"/>
+      </w:pPr>
+      <w:rPr>
+        <w:rFonts w:ascii="Symbol" w:hAnsi="Symbol" w:hint="default"/>
+      </w:rPr>
+    </w:lvl>
+    <w:lvl w:ilvl="4" w:tplc="040C0003" w:tentative="1">
+      <w:start w:val="1"/>
+      <w:numFmt w:val="bullet"/>
+      <w:lvlText w:val="o"/>
+      <w:lvlJc w:val="left"/>
+      <w:pPr>
+        <w:ind w:left="3600" w:hanging="360"/>
+      </w:pPr>
+      <w:rPr>
+        <w:rFonts w:ascii="Courier New" w:hAnsi="Courier New" w:cs="Courier New" w:hint="default"/>
+      </w:rPr>
+    </w:lvl>
+    <w:lvl w:ilvl="5" w:tplc="040C0005" w:tentative="1">
+      <w:start w:val="1"/>
+      <w:numFmt w:val="bullet"/>
+      <w:lvlText w:val=""/>
+      <w:lvlJc w:val="left"/>
+      <w:pPr>
+        <w:ind w:left="4320" w:hanging="360"/>
+      </w:pPr>
+      <w:rPr>
+        <w:rFonts w:ascii="Wingdings" w:hAnsi="Wingdings" w:hint="default"/>
+      </w:rPr>
+    </w:lvl>
+    <w:lvl w:ilvl="6" w:tplc="040C0001" w:tentative="1">
+      <w:start w:val="1"/>
+      <w:numFmt w:val="bullet"/>
+      <w:lvlText w:val=""/>
+      <w:lvlJc w:val="left"/>
+      <w:pPr>
+        <w:ind w:left="5040" w:hanging="360"/>
+      </w:pPr>
+      <w:rPr>
+        <w:rFonts w:ascii="Symbol" w:hAnsi="Symbol" w:hint="default"/>
+      </w:rPr>
+    </w:lvl>
+    <w:lvl w:ilvl="7" w:tplc="040C0003" w:tentative="1">
+      <w:start w:val="1"/>
+      <w:numFmt w:val="bullet"/>
+      <w:lvlText w:val="o"/>
+      <w:lvlJc w:val="left"/>
+      <w:pPr>
+        <w:ind w:left="5760" w:hanging="360"/>
+      </w:pPr>
+      <w:rPr>
+        <w:rFonts w:ascii="Courier New" w:hAnsi="Courier New" w:cs="Courier New" w:hint="default"/>
+      </w:rPr>
+    </w:lvl>
+    <w:lvl w:ilvl="8" w:tplc="040C0005" w:tentative="1">
+      <w:start w:val="1"/>
+      <w:numFmt w:val="bullet"/>
+      <w:lvlText w:val=""/>
+      <w:lvlJc w:val="left"/>
+      <w:pPr>
+        <w:ind w:left="6480" w:hanging="360"/>
+      </w:pPr>
+      <w:rPr>
+        <w:rFonts w:ascii="Wingdings" w:hAnsi="Wingdings" w:hint="default"/>
+      </w:rPr>
+    </w:lvl>
+  </w:abstractNum>
+  <w:abstractNum w:abstractNumId="2" w15:restartNumberingAfterBreak="0">
     <w:nsid w:val="353C0CA2"/>
     <w:multiLevelType w:val="hybridMultilevel"/>
     <w:tmpl w:val="71FC4702"/>
@@ -2743,7 +3282,7 @@
       </w:pPr>
     </w:lvl>
   </w:abstractNum>
-  <w:abstractNum w:abstractNumId="2">
+  <w:abstractNum w:abstractNumId="3" w15:restartNumberingAfterBreak="0">
     <w:nsid w:val="491B6499"/>
     <w:multiLevelType w:val="hybridMultilevel"/>
     <w:tmpl w:val="38CEBC78"/>
@@ -2832,7 +3371,7 @@
       </w:pPr>
     </w:lvl>
   </w:abstractNum>
-  <w:abstractNum w:abstractNumId="3">
+  <w:abstractNum w:abstractNumId="4" w15:restartNumberingAfterBreak="0">
     <w:nsid w:val="61DE575D"/>
     <w:multiLevelType w:val="hybridMultilevel"/>
     <w:tmpl w:val="0E6831FE"/>
@@ -2946,22 +3485,25 @@
     </w:lvl>
   </w:abstractNum>
   <w:num w:numId="1">
-    <w:abstractNumId w:val="1"/>
+    <w:abstractNumId w:val="2"/>
   </w:num>
   <w:num w:numId="2">
-    <w:abstractNumId w:val="2"/>
+    <w:abstractNumId w:val="3"/>
   </w:num>
   <w:num w:numId="3">
     <w:abstractNumId w:val="0"/>
   </w:num>
   <w:num w:numId="4">
-    <w:abstractNumId w:val="3"/>
+    <w:abstractNumId w:val="4"/>
+  </w:num>
+  <w:num w:numId="5">
+    <w:abstractNumId w:val="1"/>
   </w:num>
 </w:numbering>
 </file>
 
 <file path=word/styles.xml><?xml version="1.0" encoding="utf-8"?>
-<w:styles xmlns:mc="http://schemas.openxmlformats.org/markup-compatibility/2006" xmlns:r="http://schemas.openxmlformats.org/officeDocument/2006/relationships" xmlns:w="http://schemas.openxmlformats.org/wordprocessingml/2006/main" xmlns:w14="http://schemas.microsoft.com/office/word/2010/wordml" mc:Ignorable="w14">
+<w:styles xmlns:mc="http://schemas.openxmlformats.org/markup-compatibility/2006" xmlns:r="http://schemas.openxmlformats.org/officeDocument/2006/relationships" xmlns:w="http://schemas.openxmlformats.org/wordprocessingml/2006/main" xmlns:w14="http://schemas.microsoft.com/office/word/2010/wordml" xmlns:w15="http://schemas.microsoft.com/office/word/2012/wordml" mc:Ignorable="w14 w15">
   <w:docDefaults>
     <w:rPrDefault>
       <w:rPr>
@@ -2977,144 +3519,378 @@
       </w:pPr>
     </w:pPrDefault>
   </w:docDefaults>
-  <w:latentStyles w:defLockedState="0" w:defUIPriority="99" w:defSemiHidden="1" w:defUnhideWhenUsed="1" w:defQFormat="0" w:count="267">
-    <w:lsdException w:name="Normal" w:semiHidden="0" w:uiPriority="0" w:unhideWhenUsed="0" w:qFormat="1"/>
-    <w:lsdException w:name="heading 1" w:semiHidden="0" w:uiPriority="9" w:unhideWhenUsed="0" w:qFormat="1"/>
-    <w:lsdException w:name="heading 2" w:uiPriority="9" w:qFormat="1"/>
-    <w:lsdException w:name="heading 3" w:uiPriority="9" w:qFormat="1"/>
-    <w:lsdException w:name="heading 4" w:uiPriority="9" w:qFormat="1"/>
-    <w:lsdException w:name="heading 5" w:uiPriority="9" w:qFormat="1"/>
-    <w:lsdException w:name="heading 6" w:uiPriority="9" w:qFormat="1"/>
-    <w:lsdException w:name="heading 7" w:uiPriority="9" w:qFormat="1"/>
-    <w:lsdException w:name="heading 8" w:uiPriority="9" w:qFormat="1"/>
-    <w:lsdException w:name="heading 9" w:uiPriority="9" w:qFormat="1"/>
-    <w:lsdException w:name="toc 1" w:uiPriority="39"/>
-    <w:lsdException w:name="toc 2" w:uiPriority="39"/>
-    <w:lsdException w:name="toc 3" w:uiPriority="39"/>
-    <w:lsdException w:name="toc 4" w:uiPriority="39"/>
-    <w:lsdException w:name="toc 5" w:uiPriority="39"/>
-    <w:lsdException w:name="toc 6" w:uiPriority="39"/>
-    <w:lsdException w:name="toc 7" w:uiPriority="39"/>
-    <w:lsdException w:name="toc 8" w:uiPriority="39"/>
-    <w:lsdException w:name="toc 9" w:uiPriority="39"/>
-    <w:lsdException w:name="caption" w:uiPriority="35" w:qFormat="1"/>
-    <w:lsdException w:name="Title" w:semiHidden="0" w:uiPriority="10" w:unhideWhenUsed="0" w:qFormat="1"/>
-    <w:lsdException w:name="Default Paragraph Font" w:uiPriority="1"/>
-    <w:lsdException w:name="Subtitle" w:semiHidden="0" w:uiPriority="11" w:unhideWhenUsed="0" w:qFormat="1"/>
-    <w:lsdException w:name="Strong" w:semiHidden="0" w:uiPriority="22" w:unhideWhenUsed="0" w:qFormat="1"/>
-    <w:lsdException w:name="Emphasis" w:semiHidden="0" w:uiPriority="20" w:unhideWhenUsed="0" w:qFormat="1"/>
-    <w:lsdException w:name="Table Grid" w:semiHidden="0" w:uiPriority="59" w:unhideWhenUsed="0"/>
-    <w:lsdException w:name="Placeholder Text" w:unhideWhenUsed="0"/>
-    <w:lsdException w:name="No Spacing" w:semiHidden="0" w:uiPriority="1" w:unhideWhenUsed="0" w:qFormat="1"/>
-    <w:lsdException w:name="Light Shading" w:semiHidden="0" w:uiPriority="60" w:unhideWhenUsed="0"/>
-    <w:lsdException w:name="Light List" w:semiHidden="0" w:uiPriority="61" w:unhideWhenUsed="0"/>
-    <w:lsdException w:name="Light Grid" w:semiHidden="0" w:uiPriority="62" w:unhideWhenUsed="0"/>
-    <w:lsdException w:name="Medium Shading 1" w:semiHidden="0" w:uiPriority="63" w:unhideWhenUsed="0"/>
-    <w:lsdException w:name="Medium Shading 2" w:semiHidden="0" w:uiPriority="64" w:unhideWhenUsed="0"/>
-    <w:lsdException w:name="Medium List 1" w:semiHidden="0" w:uiPriority="65" w:unhideWhenUsed="0"/>
-    <w:lsdException w:name="Medium List 2" w:semiHidden="0" w:uiPriority="66" w:unhideWhenUsed="0"/>
-    <w:lsdException w:name="Medium Grid 1" w:semiHidden="0" w:uiPriority="67" w:unhideWhenUsed="0"/>
-    <w:lsdException w:name="Medium Grid 2" w:semiHidden="0" w:uiPriority="68" w:unhideWhenUsed="0"/>
-    <w:lsdException w:name="Medium Grid 3" w:semiHidden="0" w:uiPriority="69" w:unhideWhenUsed="0"/>
-    <w:lsdException w:name="Dark List" w:semiHidden="0" w:uiPriority="70" w:unhideWhenUsed="0"/>
-    <w:lsdException w:name="Colorful Shading" w:semiHidden="0" w:uiPriority="71" w:unhideWhenUsed="0"/>
-    <w:lsdException w:name="Colorful List" w:semiHidden="0" w:uiPriority="72" w:unhideWhenUsed="0"/>
-    <w:lsdException w:name="Colorful Grid" w:semiHidden="0" w:uiPriority="73" w:unhideWhenUsed="0"/>
-    <w:lsdException w:name="Light Shading Accent 1" w:semiHidden="0" w:uiPriority="60" w:unhideWhenUsed="0"/>
-    <w:lsdException w:name="Light List Accent 1" w:semiHidden="0" w:uiPriority="61" w:unhideWhenUsed="0"/>
-    <w:lsdException w:name="Light Grid Accent 1" w:semiHidden="0" w:uiPriority="62" w:unhideWhenUsed="0"/>
-    <w:lsdException w:name="Medium Shading 1 Accent 1" w:semiHidden="0" w:uiPriority="63" w:unhideWhenUsed="0"/>
-    <w:lsdException w:name="Medium Shading 2 Accent 1" w:semiHidden="0" w:uiPriority="64" w:unhideWhenUsed="0"/>
-    <w:lsdException w:name="Medium List 1 Accent 1" w:semiHidden="0" w:uiPriority="65" w:unhideWhenUsed="0"/>
-    <w:lsdException w:name="Revision" w:unhideWhenUsed="0"/>
-    <w:lsdException w:name="List Paragraph" w:semiHidden="0" w:uiPriority="34" w:unhideWhenUsed="0" w:qFormat="1"/>
-    <w:lsdException w:name="Quote" w:semiHidden="0" w:uiPriority="29" w:unhideWhenUsed="0" w:qFormat="1"/>
-    <w:lsdException w:name="Intense Quote" w:semiHidden="0" w:uiPriority="30" w:unhideWhenUsed="0" w:qFormat="1"/>
-    <w:lsdException w:name="Medium List 2 Accent 1" w:semiHidden="0" w:uiPriority="66" w:unhideWhenUsed="0"/>
-    <w:lsdException w:name="Medium Grid 1 Accent 1" w:semiHidden="0" w:uiPriority="67" w:unhideWhenUsed="0"/>
-    <w:lsdException w:name="Medium Grid 2 Accent 1" w:semiHidden="0" w:uiPriority="68" w:unhideWhenUsed="0"/>
-    <w:lsdException w:name="Medium Grid 3 Accent 1" w:semiHidden="0" w:uiPriority="69" w:unhideWhenUsed="0"/>
-    <w:lsdException w:name="Dark List Accent 1" w:semiHidden="0" w:uiPriority="70" w:unhideWhenUsed="0"/>
-    <w:lsdException w:name="Colorful Shading Accent 1" w:semiHidden="0" w:uiPriority="71" w:unhideWhenUsed="0"/>
-    <w:lsdException w:name="Colorful List Accent 1" w:semiHidden="0" w:uiPriority="72" w:unhideWhenUsed="0"/>
-    <w:lsdException w:name="Colorful Grid Accent 1" w:semiHidden="0" w:uiPriority="73" w:unhideWhenUsed="0"/>
-    <w:lsdException w:name="Light Shading Accent 2" w:semiHidden="0" w:uiPriority="60" w:unhideWhenUsed="0"/>
-    <w:lsdException w:name="Light List Accent 2" w:semiHidden="0" w:uiPriority="61" w:unhideWhenUsed="0"/>
-    <w:lsdException w:name="Light Grid Accent 2" w:semiHidden="0" w:uiPriority="62" w:unhideWhenUsed="0"/>
-    <w:lsdException w:name="Medium Shading 1 Accent 2" w:semiHidden="0" w:uiPriority="63" w:unhideWhenUsed="0"/>
-    <w:lsdException w:name="Medium Shading 2 Accent 2" w:semiHidden="0" w:uiPriority="64" w:unhideWhenUsed="0"/>
-    <w:lsdException w:name="Medium List 1 Accent 2" w:semiHidden="0" w:uiPriority="65" w:unhideWhenUsed="0"/>
-    <w:lsdException w:name="Medium List 2 Accent 2" w:semiHidden="0" w:uiPriority="66" w:unhideWhenUsed="0"/>
-    <w:lsdException w:name="Medium Grid 1 Accent 2" w:semiHidden="0" w:uiPriority="67" w:unhideWhenUsed="0"/>
-    <w:lsdException w:name="Medium Grid 2 Accent 2" w:semiHidden="0" w:uiPriority="68" w:unhideWhenUsed="0"/>
-    <w:lsdException w:name="Medium Grid 3 Accent 2" w:semiHidden="0" w:uiPriority="69" w:unhideWhenUsed="0"/>
-    <w:lsdException w:name="Dark List Accent 2" w:semiHidden="0" w:uiPriority="70" w:unhideWhenUsed="0"/>
-    <w:lsdException w:name="Colorful Shading Accent 2" w:semiHidden="0" w:uiPriority="71" w:unhideWhenUsed="0"/>
-    <w:lsdException w:name="Colorful List Accent 2" w:semiHidden="0" w:uiPriority="72" w:unhideWhenUsed="0"/>
-    <w:lsdException w:name="Colorful Grid Accent 2" w:semiHidden="0" w:uiPriority="73" w:unhideWhenUsed="0"/>
-    <w:lsdException w:name="Light Shading Accent 3" w:semiHidden="0" w:uiPriority="60" w:unhideWhenUsed="0"/>
-    <w:lsdException w:name="Light List Accent 3" w:semiHidden="0" w:uiPriority="61" w:unhideWhenUsed="0"/>
-    <w:lsdException w:name="Light Grid Accent 3" w:semiHidden="0" w:uiPriority="62" w:unhideWhenUsed="0"/>
-    <w:lsdException w:name="Medium Shading 1 Accent 3" w:semiHidden="0" w:uiPriority="63" w:unhideWhenUsed="0"/>
-    <w:lsdException w:name="Medium Shading 2 Accent 3" w:semiHidden="0" w:uiPriority="64" w:unhideWhenUsed="0"/>
-    <w:lsdException w:name="Medium List 1 Accent 3" w:semiHidden="0" w:uiPriority="65" w:unhideWhenUsed="0"/>
-    <w:lsdException w:name="Medium List 2 Accent 3" w:semiHidden="0" w:uiPriority="66" w:unhideWhenUsed="0"/>
-    <w:lsdException w:name="Medium Grid 1 Accent 3" w:semiHidden="0" w:uiPriority="67" w:unhideWhenUsed="0"/>
-    <w:lsdException w:name="Medium Grid 2 Accent 3" w:semiHidden="0" w:uiPriority="68" w:unhideWhenUsed="0"/>
-    <w:lsdException w:name="Medium Grid 3 Accent 3" w:semiHidden="0" w:uiPriority="69" w:unhideWhenUsed="0"/>
-    <w:lsdException w:name="Dark List Accent 3" w:semiHidden="0" w:uiPriority="70" w:unhideWhenUsed="0"/>
-    <w:lsdException w:name="Colorful Shading Accent 3" w:semiHidden="0" w:uiPriority="71" w:unhideWhenUsed="0"/>
-    <w:lsdException w:name="Colorful List Accent 3" w:semiHidden="0" w:uiPriority="72" w:unhideWhenUsed="0"/>
-    <w:lsdException w:name="Colorful Grid Accent 3" w:semiHidden="0" w:uiPriority="73" w:unhideWhenUsed="0"/>
-    <w:lsdException w:name="Light Shading Accent 4" w:semiHidden="0" w:uiPriority="60" w:unhideWhenUsed="0"/>
-    <w:lsdException w:name="Light List Accent 4" w:semiHidden="0" w:uiPriority="61" w:unhideWhenUsed="0"/>
-    <w:lsdException w:name="Light Grid Accent 4" w:semiHidden="0" w:uiPriority="62" w:unhideWhenUsed="0"/>
-    <w:lsdException w:name="Medium Shading 1 Accent 4" w:semiHidden="0" w:uiPriority="63" w:unhideWhenUsed="0"/>
-    <w:lsdException w:name="Medium Shading 2 Accent 4" w:semiHidden="0" w:uiPriority="64" w:unhideWhenUsed="0"/>
-    <w:lsdException w:name="Medium List 1 Accent 4" w:semiHidden="0" w:uiPriority="65" w:unhideWhenUsed="0"/>
-    <w:lsdException w:name="Medium List 2 Accent 4" w:semiHidden="0" w:uiPriority="66" w:unhideWhenUsed="0"/>
-    <w:lsdException w:name="Medium Grid 1 Accent 4" w:semiHidden="0" w:uiPriority="67" w:unhideWhenUsed="0"/>
-    <w:lsdException w:name="Medium Grid 2 Accent 4" w:semiHidden="0" w:uiPriority="68" w:unhideWhenUsed="0"/>
-    <w:lsdException w:name="Medium Grid 3 Accent 4" w:semiHidden="0" w:uiPriority="69" w:unhideWhenUsed="0"/>
-    <w:lsdException w:name="Dark List Accent 4" w:semiHidden="0" w:uiPriority="70" w:unhideWhenUsed="0"/>
-    <w:lsdException w:name="Colorful Shading Accent 4" w:semiHidden="0" w:uiPriority="71" w:unhideWhenUsed="0"/>
-    <w:lsdException w:name="Colorful List Accent 4" w:semiHidden="0" w:uiPriority="72" w:unhideWhenUsed="0"/>
-    <w:lsdException w:name="Colorful Grid Accent 4" w:semiHidden="0" w:uiPriority="73" w:unhideWhenUsed="0"/>
-    <w:lsdException w:name="Light Shading Accent 5" w:semiHidden="0" w:uiPriority="60" w:unhideWhenUsed="0"/>
-    <w:lsdException w:name="Light List Accent 5" w:semiHidden="0" w:uiPriority="61" w:unhideWhenUsed="0"/>
-    <w:lsdException w:name="Light Grid Accent 5" w:semiHidden="0" w:uiPriority="62" w:unhideWhenUsed="0"/>
-    <w:lsdException w:name="Medium Shading 1 Accent 5" w:semiHidden="0" w:uiPriority="63" w:unhideWhenUsed="0"/>
-    <w:lsdException w:name="Medium Shading 2 Accent 5" w:semiHidden="0" w:uiPriority="64" w:unhideWhenUsed="0"/>
-    <w:lsdException w:name="Medium List 1 Accent 5" w:semiHidden="0" w:uiPriority="65" w:unhideWhenUsed="0"/>
-    <w:lsdException w:name="Medium List 2 Accent 5" w:semiHidden="0" w:uiPriority="66" w:unhideWhenUsed="0"/>
-    <w:lsdException w:name="Medium Grid 1 Accent 5" w:semiHidden="0" w:uiPriority="67" w:unhideWhenUsed="0"/>
-    <w:lsdException w:name="Medium Grid 2 Accent 5" w:semiHidden="0" w:uiPriority="68" w:unhideWhenUsed="0"/>
-    <w:lsdException w:name="Medium Grid 3 Accent 5" w:semiHidden="0" w:uiPriority="69" w:unhideWhenUsed="0"/>
-    <w:lsdException w:name="Dark List Accent 5" w:semiHidden="0" w:uiPriority="70" w:unhideWhenUsed="0"/>
-    <w:lsdException w:name="Colorful Shading Accent 5" w:semiHidden="0" w:uiPriority="71" w:unhideWhenUsed="0"/>
-    <w:lsdException w:name="Colorful List Accent 5" w:semiHidden="0" w:uiPriority="72" w:unhideWhenUsed="0"/>
-    <w:lsdException w:name="Colorful Grid Accent 5" w:semiHidden="0" w:uiPriority="73" w:unhideWhenUsed="0"/>
-    <w:lsdException w:name="Light Shading Accent 6" w:semiHidden="0" w:uiPriority="60" w:unhideWhenUsed="0"/>
-    <w:lsdException w:name="Light List Accent 6" w:semiHidden="0" w:uiPriority="61" w:unhideWhenUsed="0"/>
-    <w:lsdException w:name="Light Grid Accent 6" w:semiHidden="0" w:uiPriority="62" w:unhideWhenUsed="0"/>
-    <w:lsdException w:name="Medium Shading 1 Accent 6" w:semiHidden="0" w:uiPriority="63" w:unhideWhenUsed="0"/>
-    <w:lsdException w:name="Medium Shading 2 Accent 6" w:semiHidden="0" w:uiPriority="64" w:unhideWhenUsed="0"/>
-    <w:lsdException w:name="Medium List 1 Accent 6" w:semiHidden="0" w:uiPriority="65" w:unhideWhenUsed="0"/>
-    <w:lsdException w:name="Medium List 2 Accent 6" w:semiHidden="0" w:uiPriority="66" w:unhideWhenUsed="0"/>
-    <w:lsdException w:name="Medium Grid 1 Accent 6" w:semiHidden="0" w:uiPriority="67" w:unhideWhenUsed="0"/>
-    <w:lsdException w:name="Medium Grid 2 Accent 6" w:semiHidden="0" w:uiPriority="68" w:unhideWhenUsed="0"/>
-    <w:lsdException w:name="Medium Grid 3 Accent 6" w:semiHidden="0" w:uiPriority="69" w:unhideWhenUsed="0"/>
-    <w:lsdException w:name="Dark List Accent 6" w:semiHidden="0" w:uiPriority="70" w:unhideWhenUsed="0"/>
-    <w:lsdException w:name="Colorful Shading Accent 6" w:semiHidden="0" w:uiPriority="71" w:unhideWhenUsed="0"/>
-    <w:lsdException w:name="Colorful List Accent 6" w:semiHidden="0" w:uiPriority="72" w:unhideWhenUsed="0"/>
-    <w:lsdException w:name="Colorful Grid Accent 6" w:semiHidden="0" w:uiPriority="73" w:unhideWhenUsed="0"/>
-    <w:lsdException w:name="Subtle Emphasis" w:semiHidden="0" w:uiPriority="19" w:unhideWhenUsed="0" w:qFormat="1"/>
-    <w:lsdException w:name="Intense Emphasis" w:semiHidden="0" w:uiPriority="21" w:unhideWhenUsed="0" w:qFormat="1"/>
-    <w:lsdException w:name="Subtle Reference" w:semiHidden="0" w:uiPriority="31" w:unhideWhenUsed="0" w:qFormat="1"/>
-    <w:lsdException w:name="Intense Reference" w:semiHidden="0" w:uiPriority="32" w:unhideWhenUsed="0" w:qFormat="1"/>
-    <w:lsdException w:name="Book Title" w:semiHidden="0" w:uiPriority="33" w:unhideWhenUsed="0" w:qFormat="1"/>
-    <w:lsdException w:name="Bibliography" w:uiPriority="37"/>
-    <w:lsdException w:name="TOC Heading" w:uiPriority="39" w:qFormat="1"/>
+  <w:latentStyles w:defLockedState="0" w:defUIPriority="99" w:defSemiHidden="0" w:defUnhideWhenUsed="0" w:defQFormat="0" w:count="371">
+    <w:lsdException w:name="Normal" w:uiPriority="0" w:qFormat="1"/>
+    <w:lsdException w:name="heading 1" w:uiPriority="9" w:qFormat="1"/>
+    <w:lsdException w:name="heading 2" w:semiHidden="1" w:uiPriority="9" w:unhideWhenUsed="1" w:qFormat="1"/>
+    <w:lsdException w:name="heading 3" w:semiHidden="1" w:uiPriority="9" w:unhideWhenUsed="1" w:qFormat="1"/>
+    <w:lsdException w:name="heading 4" w:semiHidden="1" w:uiPriority="9" w:unhideWhenUsed="1" w:qFormat="1"/>
+    <w:lsdException w:name="heading 5" w:semiHidden="1" w:uiPriority="9" w:unhideWhenUsed="1" w:qFormat="1"/>
+    <w:lsdException w:name="heading 6" w:semiHidden="1" w:uiPriority="9" w:unhideWhenUsed="1" w:qFormat="1"/>
+    <w:lsdException w:name="heading 7" w:semiHidden="1" w:uiPriority="9" w:unhideWhenUsed="1" w:qFormat="1"/>
+    <w:lsdException w:name="heading 8" w:semiHidden="1" w:uiPriority="9" w:unhideWhenUsed="1" w:qFormat="1"/>
+    <w:lsdException w:name="heading 9" w:semiHidden="1" w:uiPriority="9" w:unhideWhenUsed="1" w:qFormat="1"/>
+    <w:lsdException w:name="index 1" w:semiHidden="1" w:unhideWhenUsed="1"/>
+    <w:lsdException w:name="index 2" w:semiHidden="1" w:unhideWhenUsed="1"/>
+    <w:lsdException w:name="index 3" w:semiHidden="1" w:unhideWhenUsed="1"/>
+    <w:lsdException w:name="index 4" w:semiHidden="1" w:unhideWhenUsed="1"/>
+    <w:lsdException w:name="index 5" w:semiHidden="1" w:unhideWhenUsed="1"/>
+    <w:lsdException w:name="index 6" w:semiHidden="1" w:unhideWhenUsed="1"/>
+    <w:lsdException w:name="index 7" w:semiHidden="1" w:unhideWhenUsed="1"/>
+    <w:lsdException w:name="index 8" w:semiHidden="1" w:unhideWhenUsed="1"/>
+    <w:lsdException w:name="index 9" w:semiHidden="1" w:unhideWhenUsed="1"/>
+    <w:lsdException w:name="toc 1" w:semiHidden="1" w:uiPriority="39" w:unhideWhenUsed="1"/>
+    <w:lsdException w:name="toc 2" w:semiHidden="1" w:uiPriority="39" w:unhideWhenUsed="1"/>
+    <w:lsdException w:name="toc 3" w:semiHidden="1" w:uiPriority="39" w:unhideWhenUsed="1"/>
+    <w:lsdException w:name="toc 4" w:semiHidden="1" w:uiPriority="39" w:unhideWhenUsed="1"/>
+    <w:lsdException w:name="toc 5" w:semiHidden="1" w:uiPriority="39" w:unhideWhenUsed="1"/>
+    <w:lsdException w:name="toc 6" w:semiHidden="1" w:uiPriority="39" w:unhideWhenUsed="1"/>
+    <w:lsdException w:name="toc 7" w:semiHidden="1" w:uiPriority="39" w:unhideWhenUsed="1"/>
+    <w:lsdException w:name="toc 8" w:semiHidden="1" w:uiPriority="39" w:unhideWhenUsed="1"/>
+    <w:lsdException w:name="toc 9" w:semiHidden="1" w:uiPriority="39" w:unhideWhenUsed="1"/>
+    <w:lsdException w:name="Normal Indent" w:semiHidden="1" w:unhideWhenUsed="1"/>
+    <w:lsdException w:name="footnote text" w:semiHidden="1" w:unhideWhenUsed="1"/>
+    <w:lsdException w:name="annotation text" w:semiHidden="1" w:unhideWhenUsed="1"/>
+    <w:lsdException w:name="header" w:semiHidden="1" w:unhideWhenUsed="1"/>
+    <w:lsdException w:name="footer" w:semiHidden="1" w:unhideWhenUsed="1"/>
+    <w:lsdException w:name="index heading" w:semiHidden="1" w:unhideWhenUsed="1"/>
+    <w:lsdException w:name="caption" w:semiHidden="1" w:uiPriority="35" w:unhideWhenUsed="1" w:qFormat="1"/>
+    <w:lsdException w:name="table of figures" w:semiHidden="1" w:unhideWhenUsed="1"/>
+    <w:lsdException w:name="envelope address" w:semiHidden="1" w:unhideWhenUsed="1"/>
+    <w:lsdException w:name="envelope return" w:semiHidden="1" w:unhideWhenUsed="1"/>
+    <w:lsdException w:name="footnote reference" w:semiHidden="1" w:unhideWhenUsed="1"/>
+    <w:lsdException w:name="annotation reference" w:semiHidden="1" w:unhideWhenUsed="1"/>
+    <w:lsdException w:name="line number" w:semiHidden="1" w:unhideWhenUsed="1"/>
+    <w:lsdException w:name="page number" w:semiHidden="1" w:unhideWhenUsed="1"/>
+    <w:lsdException w:name="endnote reference" w:semiHidden="1" w:unhideWhenUsed="1"/>
+    <w:lsdException w:name="endnote text" w:semiHidden="1" w:unhideWhenUsed="1"/>
+    <w:lsdException w:name="table of authorities" w:semiHidden="1" w:unhideWhenUsed="1"/>
+    <w:lsdException w:name="macro" w:semiHidden="1" w:unhideWhenUsed="1"/>
+    <w:lsdException w:name="toa heading" w:semiHidden="1" w:unhideWhenUsed="1"/>
+    <w:lsdException w:name="List" w:semiHidden="1" w:unhideWhenUsed="1"/>
+    <w:lsdException w:name="List Bullet" w:semiHidden="1" w:unhideWhenUsed="1"/>
+    <w:lsdException w:name="List Number" w:semiHidden="1" w:unhideWhenUsed="1"/>
+    <w:lsdException w:name="List 2" w:semiHidden="1" w:unhideWhenUsed="1"/>
+    <w:lsdException w:name="List 3" w:semiHidden="1" w:unhideWhenUsed="1"/>
+    <w:lsdException w:name="List 4" w:semiHidden="1" w:unhideWhenUsed="1"/>
+    <w:lsdException w:name="List 5" w:semiHidden="1" w:unhideWhenUsed="1"/>
+    <w:lsdException w:name="List Bullet 2" w:semiHidden="1" w:unhideWhenUsed="1"/>
+    <w:lsdException w:name="List Bullet 3" w:semiHidden="1" w:unhideWhenUsed="1"/>
+    <w:lsdException w:name="List Bullet 4" w:semiHidden="1" w:unhideWhenUsed="1"/>
+    <w:lsdException w:name="List Bullet 5" w:semiHidden="1" w:unhideWhenUsed="1"/>
+    <w:lsdException w:name="List Number 2" w:semiHidden="1" w:unhideWhenUsed="1"/>
+    <w:lsdException w:name="List Number 3" w:semiHidden="1" w:unhideWhenUsed="1"/>
+    <w:lsdException w:name="List Number 4" w:semiHidden="1" w:unhideWhenUsed="1"/>
+    <w:lsdException w:name="List Number 5" w:semiHidden="1" w:unhideWhenUsed="1"/>
+    <w:lsdException w:name="Title" w:uiPriority="10" w:qFormat="1"/>
+    <w:lsdException w:name="Closing" w:semiHidden="1" w:unhideWhenUsed="1"/>
+    <w:lsdException w:name="Signature" w:semiHidden="1" w:unhideWhenUsed="1"/>
+    <w:lsdException w:name="Default Paragraph Font" w:semiHidden="1" w:uiPriority="1" w:unhideWhenUsed="1"/>
+    <w:lsdException w:name="Body Text" w:semiHidden="1" w:unhideWhenUsed="1"/>
+    <w:lsdException w:name="Body Text Indent" w:semiHidden="1" w:unhideWhenUsed="1"/>
+    <w:lsdException w:name="List Continue" w:semiHidden="1" w:unhideWhenUsed="1"/>
+    <w:lsdException w:name="List Continue 2" w:semiHidden="1" w:unhideWhenUsed="1"/>
+    <w:lsdException w:name="List Continue 3" w:semiHidden="1" w:unhideWhenUsed="1"/>
+    <w:lsdException w:name="List Continue 4" w:semiHidden="1" w:unhideWhenUsed="1"/>
+    <w:lsdException w:name="List Continue 5" w:semiHidden="1" w:unhideWhenUsed="1"/>
+    <w:lsdException w:name="Message Header" w:semiHidden="1" w:unhideWhenUsed="1"/>
+    <w:lsdException w:name="Subtitle" w:uiPriority="11" w:qFormat="1"/>
+    <w:lsdException w:name="Salutation" w:semiHidden="1" w:unhideWhenUsed="1"/>
+    <w:lsdException w:name="Date" w:semiHidden="1" w:unhideWhenUsed="1"/>
+    <w:lsdException w:name="Body Text First Indent" w:semiHidden="1" w:unhideWhenUsed="1"/>
+    <w:lsdException w:name="Body Text First Indent 2" w:semiHidden="1" w:unhideWhenUsed="1"/>
+    <w:lsdException w:name="Note Heading" w:semiHidden="1" w:unhideWhenUsed="1"/>
+    <w:lsdException w:name="Body Text 2" w:semiHidden="1" w:unhideWhenUsed="1"/>
+    <w:lsdException w:name="Body Text 3" w:semiHidden="1" w:unhideWhenUsed="1"/>
+    <w:lsdException w:name="Body Text Indent 2" w:semiHidden="1" w:unhideWhenUsed="1"/>
+    <w:lsdException w:name="Body Text Indent 3" w:semiHidden="1" w:unhideWhenUsed="1"/>
+    <w:lsdException w:name="Block Text" w:semiHidden="1" w:unhideWhenUsed="1"/>
+    <w:lsdException w:name="Hyperlink" w:semiHidden="1" w:unhideWhenUsed="1"/>
+    <w:lsdException w:name="FollowedHyperlink" w:semiHidden="1" w:unhideWhenUsed="1"/>
+    <w:lsdException w:name="Strong" w:uiPriority="22" w:qFormat="1"/>
+    <w:lsdException w:name="Emphasis" w:uiPriority="20" w:qFormat="1"/>
+    <w:lsdException w:name="Document Map" w:semiHidden="1" w:unhideWhenUsed="1"/>
+    <w:lsdException w:name="Plain Text" w:semiHidden="1" w:unhideWhenUsed="1"/>
+    <w:lsdException w:name="E-mail Signature" w:semiHidden="1" w:unhideWhenUsed="1"/>
+    <w:lsdException w:name="HTML Top of Form" w:semiHidden="1" w:unhideWhenUsed="1"/>
+    <w:lsdException w:name="HTML Bottom of Form" w:semiHidden="1" w:unhideWhenUsed="1"/>
+    <w:lsdException w:name="Normal (Web)" w:semiHidden="1" w:unhideWhenUsed="1"/>
+    <w:lsdException w:name="HTML Acronym" w:semiHidden="1" w:unhideWhenUsed="1"/>
+    <w:lsdException w:name="HTML Address" w:semiHidden="1" w:unhideWhenUsed="1"/>
+    <w:lsdException w:name="HTML Cite" w:semiHidden="1" w:unhideWhenUsed="1"/>
+    <w:lsdException w:name="HTML Code" w:semiHidden="1" w:unhideWhenUsed="1"/>
+    <w:lsdException w:name="HTML Definition" w:semiHidden="1" w:unhideWhenUsed="1"/>
+    <w:lsdException w:name="HTML Keyboard" w:semiHidden="1" w:unhideWhenUsed="1"/>
+    <w:lsdException w:name="HTML Preformatted" w:semiHidden="1" w:unhideWhenUsed="1"/>
+    <w:lsdException w:name="HTML Sample" w:semiHidden="1" w:unhideWhenUsed="1"/>
+    <w:lsdException w:name="HTML Typewriter" w:semiHidden="1" w:unhideWhenUsed="1"/>
+    <w:lsdException w:name="HTML Variable" w:semiHidden="1" w:unhideWhenUsed="1"/>
+    <w:lsdException w:name="Normal Table" w:semiHidden="1" w:unhideWhenUsed="1"/>
+    <w:lsdException w:name="annotation subject" w:semiHidden="1" w:unhideWhenUsed="1"/>
+    <w:lsdException w:name="No List" w:semiHidden="1" w:unhideWhenUsed="1"/>
+    <w:lsdException w:name="Outline List 1" w:semiHidden="1" w:unhideWhenUsed="1"/>
+    <w:lsdException w:name="Outline List 2" w:semiHidden="1" w:unhideWhenUsed="1"/>
+    <w:lsdException w:name="Outline List 3" w:semiHidden="1" w:unhideWhenUsed="1"/>
+    <w:lsdException w:name="Table Simple 1" w:semiHidden="1" w:unhideWhenUsed="1"/>
+    <w:lsdException w:name="Table Simple 2" w:semiHidden="1" w:unhideWhenUsed="1"/>
+    <w:lsdException w:name="Table Simple 3" w:semiHidden="1" w:unhideWhenUsed="1"/>
+    <w:lsdException w:name="Table Classic 1" w:semiHidden="1" w:unhideWhenUsed="1"/>
+    <w:lsdException w:name="Table Classic 2" w:semiHidden="1" w:unhideWhenUsed="1"/>
+    <w:lsdException w:name="Table Classic 3" w:semiHidden="1" w:unhideWhenUsed="1"/>
+    <w:lsdException w:name="Table Classic 4" w:semiHidden="1" w:unhideWhenUsed="1"/>
+    <w:lsdException w:name="Table Colorful 1" w:semiHidden="1" w:unhideWhenUsed="1"/>
+    <w:lsdException w:name="Table Colorful 2" w:semiHidden="1" w:unhideWhenUsed="1"/>
+    <w:lsdException w:name="Table Colorful 3" w:semiHidden="1" w:unhideWhenUsed="1"/>
+    <w:lsdException w:name="Table Columns 1" w:semiHidden="1" w:unhideWhenUsed="1"/>
+    <w:lsdException w:name="Table Columns 2" w:semiHidden="1" w:unhideWhenUsed="1"/>
+    <w:lsdException w:name="Table Columns 3" w:semiHidden="1" w:unhideWhenUsed="1"/>
+    <w:lsdException w:name="Table Columns 4" w:semiHidden="1" w:unhideWhenUsed="1"/>
+    <w:lsdException w:name="Table Columns 5" w:semiHidden="1" w:unhideWhenUsed="1"/>
+    <w:lsdException w:name="Table Grid 1" w:semiHidden="1" w:unhideWhenUsed="1"/>
+    <w:lsdException w:name="Table Grid 2" w:semiHidden="1" w:unhideWhenUsed="1"/>
+    <w:lsdException w:name="Table Grid 3" w:semiHidden="1" w:unhideWhenUsed="1"/>
+    <w:lsdException w:name="Table Grid 4" w:semiHidden="1" w:unhideWhenUsed="1"/>
+    <w:lsdException w:name="Table Grid 5" w:semiHidden="1" w:unhideWhenUsed="1"/>
+    <w:lsdException w:name="Table Grid 6" w:semiHidden="1" w:unhideWhenUsed="1"/>
+    <w:lsdException w:name="Table Grid 7" w:semiHidden="1" w:unhideWhenUsed="1"/>
+    <w:lsdException w:name="Table Grid 8" w:semiHidden="1" w:unhideWhenUsed="1"/>
+    <w:lsdException w:name="Table List 1" w:semiHidden="1" w:unhideWhenUsed="1"/>
+    <w:lsdException w:name="Table List 2" w:semiHidden="1" w:unhideWhenUsed="1"/>
+    <w:lsdException w:name="Table List 3" w:semiHidden="1" w:unhideWhenUsed="1"/>
+    <w:lsdException w:name="Table List 4" w:semiHidden="1" w:unhideWhenUsed="1"/>
+    <w:lsdException w:name="Table List 5" w:semiHidden="1" w:unhideWhenUsed="1"/>
+    <w:lsdException w:name="Table List 6" w:semiHidden="1" w:unhideWhenUsed="1"/>
+    <w:lsdException w:name="Table List 7" w:semiHidden="1" w:unhideWhenUsed="1"/>
+    <w:lsdException w:name="Table List 8" w:semiHidden="1" w:unhideWhenUsed="1"/>
+    <w:lsdException w:name="Table 3D effects 1" w:semiHidden="1" w:unhideWhenUsed="1"/>
+    <w:lsdException w:name="Table 3D effects 2" w:semiHidden="1" w:unhideWhenUsed="1"/>
+    <w:lsdException w:name="Table 3D effects 3" w:semiHidden="1" w:unhideWhenUsed="1"/>
+    <w:lsdException w:name="Table Contemporary" w:semiHidden="1" w:unhideWhenUsed="1"/>
+    <w:lsdException w:name="Table Elegant" w:semiHidden="1" w:unhideWhenUsed="1"/>
+    <w:lsdException w:name="Table Professional" w:semiHidden="1" w:unhideWhenUsed="1"/>
+    <w:lsdException w:name="Table Subtle 1" w:semiHidden="1" w:unhideWhenUsed="1"/>
+    <w:lsdException w:name="Table Subtle 2" w:semiHidden="1" w:unhideWhenUsed="1"/>
+    <w:lsdException w:name="Table Web 1" w:semiHidden="1" w:unhideWhenUsed="1"/>
+    <w:lsdException w:name="Table Web 2" w:semiHidden="1" w:unhideWhenUsed="1"/>
+    <w:lsdException w:name="Table Web 3" w:semiHidden="1" w:unhideWhenUsed="1"/>
+    <w:lsdException w:name="Balloon Text" w:semiHidden="1" w:unhideWhenUsed="1"/>
+    <w:lsdException w:name="Table Grid" w:uiPriority="59"/>
+    <w:lsdException w:name="Table Theme" w:semiHidden="1" w:unhideWhenUsed="1"/>
+    <w:lsdException w:name="Placeholder Text" w:semiHidden="1"/>
+    <w:lsdException w:name="No Spacing" w:uiPriority="1" w:qFormat="1"/>
+    <w:lsdException w:name="Light Shading" w:uiPriority="60"/>
+    <w:lsdException w:name="Light List" w:uiPriority="61"/>
+    <w:lsdException w:name="Light Grid" w:uiPriority="62"/>
+    <w:lsdException w:name="Medium Shading 1" w:uiPriority="63"/>
+    <w:lsdException w:name="Medium Shading 2" w:uiPriority="64"/>
+    <w:lsdException w:name="Medium List 1" w:uiPriority="65"/>
+    <w:lsdException w:name="Medium List 2" w:uiPriority="66"/>
+    <w:lsdException w:name="Medium Grid 1" w:uiPriority="67"/>
+    <w:lsdException w:name="Medium Grid 2" w:uiPriority="68"/>
+    <w:lsdException w:name="Medium Grid 3" w:uiPriority="69"/>
+    <w:lsdException w:name="Dark List" w:uiPriority="70"/>
+    <w:lsdException w:name="Colorful Shading" w:uiPriority="71"/>
+    <w:lsdException w:name="Colorful List" w:uiPriority="72"/>
+    <w:lsdException w:name="Colorful Grid" w:uiPriority="73"/>
+    <w:lsdException w:name="Light Shading Accent 1" w:uiPriority="60"/>
+    <w:lsdException w:name="Light List Accent 1" w:uiPriority="61"/>
+    <w:lsdException w:name="Light Grid Accent 1" w:uiPriority="62"/>
+    <w:lsdException w:name="Medium Shading 1 Accent 1" w:uiPriority="63"/>
+    <w:lsdException w:name="Medium Shading 2 Accent 1" w:uiPriority="64"/>
+    <w:lsdException w:name="Medium List 1 Accent 1" w:uiPriority="65"/>
+    <w:lsdException w:name="Revision" w:semiHidden="1"/>
+    <w:lsdException w:name="List Paragraph" w:uiPriority="34" w:qFormat="1"/>
+    <w:lsdException w:name="Quote" w:uiPriority="29" w:qFormat="1"/>
+    <w:lsdException w:name="Intense Quote" w:uiPriority="30" w:qFormat="1"/>
+    <w:lsdException w:name="Medium List 2 Accent 1" w:uiPriority="66"/>
+    <w:lsdException w:name="Medium Grid 1 Accent 1" w:uiPriority="67"/>
+    <w:lsdException w:name="Medium Grid 2 Accent 1" w:uiPriority="68"/>
+    <w:lsdException w:name="Medium Grid 3 Accent 1" w:uiPriority="69"/>
+    <w:lsdException w:name="Dark List Accent 1" w:uiPriority="70"/>
+    <w:lsdException w:name="Colorful Shading Accent 1" w:uiPriority="71"/>
+    <w:lsdException w:name="Colorful List Accent 1" w:uiPriority="72"/>
+    <w:lsdException w:name="Colorful Grid Accent 1" w:uiPriority="73"/>
+    <w:lsdException w:name="Light Shading Accent 2" w:uiPriority="60"/>
+    <w:lsdException w:name="Light List Accent 2" w:uiPriority="61"/>
+    <w:lsdException w:name="Light Grid Accent 2" w:uiPriority="62"/>
+    <w:lsdException w:name="Medium Shading 1 Accent 2" w:uiPriority="63"/>
+    <w:lsdException w:name="Medium Shading 2 Accent 2" w:uiPriority="64"/>
+    <w:lsdException w:name="Medium List 1 Accent 2" w:uiPriority="65"/>
+    <w:lsdException w:name="Medium List 2 Accent 2" w:uiPriority="66"/>
+    <w:lsdException w:name="Medium Grid 1 Accent 2" w:uiPriority="67"/>
+    <w:lsdException w:name="Medium Grid 2 Accent 2" w:uiPriority="68"/>
+    <w:lsdException w:name="Medium Grid 3 Accent 2" w:uiPriority="69"/>
+    <w:lsdException w:name="Dark List Accent 2" w:uiPriority="70"/>
+    <w:lsdException w:name="Colorful Shading Accent 2" w:uiPriority="71"/>
+    <w:lsdException w:name="Colorful List Accent 2" w:uiPriority="72"/>
+    <w:lsdException w:name="Colorful Grid Accent 2" w:uiPriority="73"/>
+    <w:lsdException w:name="Light Shading Accent 3" w:uiPriority="60"/>
+    <w:lsdException w:name="Light List Accent 3" w:uiPriority="61"/>
+    <w:lsdException w:name="Light Grid Accent 3" w:uiPriority="62"/>
+    <w:lsdException w:name="Medium Shading 1 Accent 3" w:uiPriority="63"/>
+    <w:lsdException w:name="Medium Shading 2 Accent 3" w:uiPriority="64"/>
+    <w:lsdException w:name="Medium List 1 Accent 3" w:uiPriority="65"/>
+    <w:lsdException w:name="Medium List 2 Accent 3" w:uiPriority="66"/>
+    <w:lsdException w:name="Medium Grid 1 Accent 3" w:uiPriority="67"/>
+    <w:lsdException w:name="Medium Grid 2 Accent 3" w:uiPriority="68"/>
+    <w:lsdException w:name="Medium Grid 3 Accent 3" w:uiPriority="69"/>
+    <w:lsdException w:name="Dark List Accent 3" w:uiPriority="70"/>
+    <w:lsdException w:name="Colorful Shading Accent 3" w:uiPriority="71"/>
+    <w:lsdException w:name="Colorful List Accent 3" w:uiPriority="72"/>
+    <w:lsdException w:name="Colorful Grid Accent 3" w:uiPriority="73"/>
+    <w:lsdException w:name="Light Shading Accent 4" w:uiPriority="60"/>
+    <w:lsdException w:name="Light List Accent 4" w:uiPriority="61"/>
+    <w:lsdException w:name="Light Grid Accent 4" w:uiPriority="62"/>
+    <w:lsdException w:name="Medium Shading 1 Accent 4" w:uiPriority="63"/>
+    <w:lsdException w:name="Medium Shading 2 Accent 4" w:uiPriority="64"/>
+    <w:lsdException w:name="Medium List 1 Accent 4" w:uiPriority="65"/>
+    <w:lsdException w:name="Medium List 2 Accent 4" w:uiPriority="66"/>
+    <w:lsdException w:name="Medium Grid 1 Accent 4" w:uiPriority="67"/>
+    <w:lsdException w:name="Medium Grid 2 Accent 4" w:uiPriority="68"/>
+    <w:lsdException w:name="Medium Grid 3 Accent 4" w:uiPriority="69"/>
+    <w:lsdException w:name="Dark List Accent 4" w:uiPriority="70"/>
+    <w:lsdException w:name="Colorful Shading Accent 4" w:uiPriority="71"/>
+    <w:lsdException w:name="Colorful List Accent 4" w:uiPriority="72"/>
+    <w:lsdException w:name="Colorful Grid Accent 4" w:uiPriority="73"/>
+    <w:lsdException w:name="Light Shading Accent 5" w:uiPriority="60"/>
+    <w:lsdException w:name="Light List Accent 5" w:uiPriority="61"/>
+    <w:lsdException w:name="Light Grid Accent 5" w:uiPriority="62"/>
+    <w:lsdException w:name="Medium Shading 1 Accent 5" w:uiPriority="63"/>
+    <w:lsdException w:name="Medium Shading 2 Accent 5" w:uiPriority="64"/>
+    <w:lsdException w:name="Medium List 1 Accent 5" w:uiPriority="65"/>
+    <w:lsdException w:name="Medium List 2 Accent 5" w:uiPriority="66"/>
+    <w:lsdException w:name="Medium Grid 1 Accent 5" w:uiPriority="67"/>
+    <w:lsdException w:name="Medium Grid 2 Accent 5" w:uiPriority="68"/>
+    <w:lsdException w:name="Medium Grid 3 Accent 5" w:uiPriority="69"/>
+    <w:lsdException w:name="Dark List Accent 5" w:uiPriority="70"/>
+    <w:lsdException w:name="Colorful Shading Accent 5" w:uiPriority="71"/>
+    <w:lsdException w:name="Colorful List Accent 5" w:uiPriority="72"/>
+    <w:lsdException w:name="Colorful Grid Accent 5" w:uiPriority="73"/>
+    <w:lsdException w:name="Light Shading Accent 6" w:uiPriority="60"/>
+    <w:lsdException w:name="Light List Accent 6" w:uiPriority="61"/>
+    <w:lsdException w:name="Light Grid Accent 6" w:uiPriority="62"/>
+    <w:lsdException w:name="Medium Shading 1 Accent 6" w:uiPriority="63"/>
+    <w:lsdException w:name="Medium Shading 2 Accent 6" w:uiPriority="64"/>
+    <w:lsdException w:name="Medium List 1 Accent 6" w:uiPriority="65"/>
+    <w:lsdException w:name="Medium List 2 Accent 6" w:uiPriority="66"/>
+    <w:lsdException w:name="Medium Grid 1 Accent 6" w:uiPriority="67"/>
+    <w:lsdException w:name="Medium Grid 2 Accent 6" w:uiPriority="68"/>
+    <w:lsdException w:name="Medium Grid 3 Accent 6" w:uiPriority="69"/>
+    <w:lsdException w:name="Dark List Accent 6" w:uiPriority="70"/>
+    <w:lsdException w:name="Colorful Shading Accent 6" w:uiPriority="71"/>
+    <w:lsdException w:name="Colorful List Accent 6" w:uiPriority="72"/>
+    <w:lsdException w:name="Colorful Grid Accent 6" w:uiPriority="73"/>
+    <w:lsdException w:name="Subtle Emphasis" w:uiPriority="19" w:qFormat="1"/>
+    <w:lsdException w:name="Intense Emphasis" w:uiPriority="21" w:qFormat="1"/>
+    <w:lsdException w:name="Subtle Reference" w:uiPriority="31" w:qFormat="1"/>
+    <w:lsdException w:name="Intense Reference" w:uiPriority="32" w:qFormat="1"/>
+    <w:lsdException w:name="Book Title" w:uiPriority="33" w:qFormat="1"/>
+    <w:lsdException w:name="Bibliography" w:semiHidden="1" w:uiPriority="37" w:unhideWhenUsed="1"/>
+    <w:lsdException w:name="TOC Heading" w:semiHidden="1" w:uiPriority="39" w:unhideWhenUsed="1" w:qFormat="1"/>
+    <w:lsdException w:name="Plain Table 1" w:uiPriority="41"/>
+    <w:lsdException w:name="Plain Table 2" w:uiPriority="42"/>
+    <w:lsdException w:name="Plain Table 3" w:uiPriority="43"/>
+    <w:lsdException w:name="Plain Table 4" w:uiPriority="44"/>
+    <w:lsdException w:name="Plain Table 5" w:uiPriority="45"/>
+    <w:lsdException w:name="Grid Table Light" w:uiPriority="40"/>
+    <w:lsdException w:name="Grid Table 1 Light" w:uiPriority="46"/>
+    <w:lsdException w:name="Grid Table 2" w:uiPriority="47"/>
+    <w:lsdException w:name="Grid Table 3" w:uiPriority="48"/>
+    <w:lsdException w:name="Grid Table 4" w:uiPriority="49"/>
+    <w:lsdException w:name="Grid Table 5 Dark" w:uiPriority="50"/>
+    <w:lsdException w:name="Grid Table 6 Colorful" w:uiPriority="51"/>
+    <w:lsdException w:name="Grid Table 7 Colorful" w:uiPriority="52"/>
+    <w:lsdException w:name="Grid Table 1 Light Accent 1" w:uiPriority="46"/>
+    <w:lsdException w:name="Grid Table 2 Accent 1" w:uiPriority="47"/>
+    <w:lsdException w:name="Grid Table 3 Accent 1" w:uiPriority="48"/>
+    <w:lsdException w:name="Grid Table 4 Accent 1" w:uiPriority="49"/>
+    <w:lsdException w:name="Grid Table 5 Dark Accent 1" w:uiPriority="50"/>
+    <w:lsdException w:name="Grid Table 6 Colorful Accent 1" w:uiPriority="51"/>
+    <w:lsdException w:name="Grid Table 7 Colorful Accent 1" w:uiPriority="52"/>
+    <w:lsdException w:name="Grid Table 1 Light Accent 2" w:uiPriority="46"/>
+    <w:lsdException w:name="Grid Table 2 Accent 2" w:uiPriority="47"/>
+    <w:lsdException w:name="Grid Table 3 Accent 2" w:uiPriority="48"/>
+    <w:lsdException w:name="Grid Table 4 Accent 2" w:uiPriority="49"/>
+    <w:lsdException w:name="Grid Table 5 Dark Accent 2" w:uiPriority="50"/>
+    <w:lsdException w:name="Grid Table 6 Colorful Accent 2" w:uiPriority="51"/>
+    <w:lsdException w:name="Grid Table 7 Colorful Accent 2" w:uiPriority="52"/>
+    <w:lsdException w:name="Grid Table 1 Light Accent 3" w:uiPriority="46"/>
+    <w:lsdException w:name="Grid Table 2 Accent 3" w:uiPriority="47"/>
+    <w:lsdException w:name="Grid Table 3 Accent 3" w:uiPriority="48"/>
+    <w:lsdException w:name="Grid Table 4 Accent 3" w:uiPriority="49"/>
+    <w:lsdException w:name="Grid Table 5 Dark Accent 3" w:uiPriority="50"/>
+    <w:lsdException w:name="Grid Table 6 Colorful Accent 3" w:uiPriority="51"/>
+    <w:lsdException w:name="Grid Table 7 Colorful Accent 3" w:uiPriority="52"/>
+    <w:lsdException w:name="Grid Table 1 Light Accent 4" w:uiPriority="46"/>
+    <w:lsdException w:name="Grid Table 2 Accent 4" w:uiPriority="47"/>
+    <w:lsdException w:name="Grid Table 3 Accent 4" w:uiPriority="48"/>
+    <w:lsdException w:name="Grid Table 4 Accent 4" w:uiPriority="49"/>
+    <w:lsdException w:name="Grid Table 5 Dark Accent 4" w:uiPriority="50"/>
+    <w:lsdException w:name="Grid Table 6 Colorful Accent 4" w:uiPriority="51"/>
+    <w:lsdException w:name="Grid Table 7 Colorful Accent 4" w:uiPriority="52"/>
+    <w:lsdException w:name="Grid Table 1 Light Accent 5" w:uiPriority="46"/>
+    <w:lsdException w:name="Grid Table 2 Accent 5" w:uiPriority="47"/>
+    <w:lsdException w:name="Grid Table 3 Accent 5" w:uiPriority="48"/>
+    <w:lsdException w:name="Grid Table 4 Accent 5" w:uiPriority="49"/>
+    <w:lsdException w:name="Grid Table 5 Dark Accent 5" w:uiPriority="50"/>
+    <w:lsdException w:name="Grid Table 6 Colorful Accent 5" w:uiPriority="51"/>
+    <w:lsdException w:name="Grid Table 7 Colorful Accent 5" w:uiPriority="52"/>
+    <w:lsdException w:name="Grid Table 1 Light Accent 6" w:uiPriority="46"/>
+    <w:lsdException w:name="Grid Table 2 Accent 6" w:uiPriority="47"/>
+    <w:lsdException w:name="Grid Table 3 Accent 6" w:uiPriority="48"/>
+    <w:lsdException w:name="Grid Table 4 Accent 6" w:uiPriority="49"/>
+    <w:lsdException w:name="Grid Table 5 Dark Accent 6" w:uiPriority="50"/>
+    <w:lsdException w:name="Grid Table 6 Colorful Accent 6" w:uiPriority="51"/>
+    <w:lsdException w:name="Grid Table 7 Colorful Accent 6" w:uiPriority="52"/>
+    <w:lsdException w:name="List Table 1 Light" w:uiPriority="46"/>
+    <w:lsdException w:name="List Table 2" w:uiPriority="47"/>
+    <w:lsdException w:name="List Table 3" w:uiPriority="48"/>
+    <w:lsdException w:name="List Table 4" w:uiPriority="49"/>
+    <w:lsdException w:name="List Table 5 Dark" w:uiPriority="50"/>
+    <w:lsdException w:name="List Table 6 Colorful" w:uiPriority="51"/>
+    <w:lsdException w:name="List Table 7 Colorful" w:uiPriority="52"/>
+    <w:lsdException w:name="List Table 1 Light Accent 1" w:uiPriority="46"/>
+    <w:lsdException w:name="List Table 2 Accent 1" w:uiPriority="47"/>
+    <w:lsdException w:name="List Table 3 Accent 1" w:uiPriority="48"/>
+    <w:lsdException w:name="List Table 4 Accent 1" w:uiPriority="49"/>
+    <w:lsdException w:name="List Table 5 Dark Accent 1" w:uiPriority="50"/>
+    <w:lsdException w:name="List Table 6 Colorful Accent 1" w:uiPriority="51"/>
+    <w:lsdException w:name="List Table 7 Colorful Accent 1" w:uiPriority="52"/>
+    <w:lsdException w:name="List Table 1 Light Accent 2" w:uiPriority="46"/>
+    <w:lsdException w:name="List Table 2 Accent 2" w:uiPriority="47"/>
+    <w:lsdException w:name="List Table 3 Accent 2" w:uiPriority="48"/>
+    <w:lsdException w:name="List Table 4 Accent 2" w:uiPriority="49"/>
+    <w:lsdException w:name="List Table 5 Dark Accent 2" w:uiPriority="50"/>
+    <w:lsdException w:name="List Table 6 Colorful Accent 2" w:uiPriority="51"/>
+    <w:lsdException w:name="List Table 7 Colorful Accent 2" w:uiPriority="52"/>
+    <w:lsdException w:name="List Table 1 Light Accent 3" w:uiPriority="46"/>
+    <w:lsdException w:name="List Table 2 Accent 3" w:uiPriority="47"/>
+    <w:lsdException w:name="List Table 3 Accent 3" w:uiPriority="48"/>
+    <w:lsdException w:name="List Table 4 Accent 3" w:uiPriority="49"/>
+    <w:lsdException w:name="List Table 5 Dark Accent 3" w:uiPriority="50"/>
+    <w:lsdException w:name="List Table 6 Colorful Accent 3" w:uiPriority="51"/>
+    <w:lsdException w:name="List Table 7 Colorful Accent 3" w:uiPriority="52"/>
+    <w:lsdException w:name="List Table 1 Light Accent 4" w:uiPriority="46"/>
+    <w:lsdException w:name="List Table 2 Accent 4" w:uiPriority="47"/>
+    <w:lsdException w:name="List Table 3 Accent 4" w:uiPriority="48"/>
+    <w:lsdException w:name="List Table 4 Accent 4" w:uiPriority="49"/>
+    <w:lsdException w:name="List Table 5 Dark Accent 4" w:uiPriority="50"/>
+    <w:lsdException w:name="List Table 6 Colorful Accent 4" w:uiPriority="51"/>
+    <w:lsdException w:name="List Table 7 Colorful Accent 4" w:uiPriority="52"/>
+    <w:lsdException w:name="List Table 1 Light Accent 5" w:uiPriority="46"/>
+    <w:lsdException w:name="List Table 2 Accent 5" w:uiPriority="47"/>
+    <w:lsdException w:name="List Table 3 Accent 5" w:uiPriority="48"/>
+    <w:lsdException w:name="List Table 4 Accent 5" w:uiPriority="49"/>
+    <w:lsdException w:name="List Table 5 Dark Accent 5" w:uiPriority="50"/>
+    <w:lsdException w:name="List Table 6 Colorful Accent 5" w:uiPriority="51"/>
+    <w:lsdException w:name="List Table 7 Colorful Accent 5" w:uiPriority="52"/>
+    <w:lsdException w:name="List Table 1 Light Accent 6" w:uiPriority="46"/>
+    <w:lsdException w:name="List Table 2 Accent 6" w:uiPriority="47"/>
+    <w:lsdException w:name="List Table 3 Accent 6" w:uiPriority="48"/>
+    <w:lsdException w:name="List Table 4 Accent 6" w:uiPriority="49"/>
+    <w:lsdException w:name="List Table 5 Dark Accent 6" w:uiPriority="50"/>
+    <w:lsdException w:name="List Table 6 Colorful Accent 6" w:uiPriority="51"/>
+    <w:lsdException w:name="List Table 7 Colorful Accent 6" w:uiPriority="52"/>
   </w:latentStyles>
   <w:style w:type="paragraph" w:default="1" w:styleId="Normal">
     <w:name w:val="Normal"/>
@@ -3969,1017 +4745,8 @@
 </w:styles>
 </file>
 
-<file path=word/stylesWithEffects.xml><?xml version="1.0" encoding="utf-8"?>
-<w:styles xmlns:wpc="http://schemas.microsoft.com/office/word/2010/wordprocessingCanvas" xmlns:mc="http://schemas.openxmlformats.org/markup-compatibility/2006" xmlns:o="urn:schemas-microsoft-com:office:office" xmlns:r="http://schemas.openxmlformats.org/officeDocument/2006/relationships" xmlns:m="http://schemas.openxmlformats.org/officeDocument/2006/math" xmlns:v="urn:schemas-microsoft-com:vml" xmlns:wp14="http://schemas.microsoft.com/office/word/2010/wordprocessingDrawing" xmlns:wp="http://schemas.openxmlformats.org/drawingml/2006/wordprocessingDrawing" xmlns:w10="urn:schemas-microsoft-com:office:word" xmlns:w="http://schemas.openxmlformats.org/wordprocessingml/2006/main" xmlns:w14="http://schemas.microsoft.com/office/word/2010/wordml" xmlns:wpg="http://schemas.microsoft.com/office/word/2010/wordprocessingGroup" xmlns:wpi="http://schemas.microsoft.com/office/word/2010/wordprocessingInk" xmlns:wne="http://schemas.microsoft.com/office/word/2006/wordml" xmlns:wps="http://schemas.microsoft.com/office/word/2010/wordprocessingShape" mc:Ignorable="w14 wp14">
-  <w:docDefaults>
-    <w:rPrDefault>
-      <w:rPr>
-        <w:rFonts w:asciiTheme="minorHAnsi" w:eastAsiaTheme="minorEastAsia" w:hAnsiTheme="minorHAnsi" w:cstheme="minorBidi"/>
-        <w:sz w:val="22"/>
-        <w:szCs w:val="22"/>
-        <w:lang w:val="fr-FR" w:eastAsia="fr-FR" w:bidi="ar-SA"/>
-      </w:rPr>
-    </w:rPrDefault>
-    <w:pPrDefault>
-      <w:pPr>
-        <w:spacing w:after="200" w:line="276" w:lineRule="auto"/>
-      </w:pPr>
-    </w:pPrDefault>
-  </w:docDefaults>
-  <w:latentStyles w:defLockedState="0" w:defUIPriority="99" w:defSemiHidden="1" w:defUnhideWhenUsed="1" w:defQFormat="0" w:count="267">
-    <w:lsdException w:name="Normal" w:semiHidden="0" w:uiPriority="0" w:unhideWhenUsed="0" w:qFormat="1"/>
-    <w:lsdException w:name="heading 1" w:semiHidden="0" w:uiPriority="9" w:unhideWhenUsed="0" w:qFormat="1"/>
-    <w:lsdException w:name="heading 2" w:uiPriority="9" w:qFormat="1"/>
-    <w:lsdException w:name="heading 3" w:uiPriority="9" w:qFormat="1"/>
-    <w:lsdException w:name="heading 4" w:uiPriority="9" w:qFormat="1"/>
-    <w:lsdException w:name="heading 5" w:uiPriority="9" w:qFormat="1"/>
-    <w:lsdException w:name="heading 6" w:uiPriority="9" w:qFormat="1"/>
-    <w:lsdException w:name="heading 7" w:uiPriority="9" w:qFormat="1"/>
-    <w:lsdException w:name="heading 8" w:uiPriority="9" w:qFormat="1"/>
-    <w:lsdException w:name="heading 9" w:uiPriority="9" w:qFormat="1"/>
-    <w:lsdException w:name="toc 1" w:uiPriority="39"/>
-    <w:lsdException w:name="toc 2" w:uiPriority="39"/>
-    <w:lsdException w:name="toc 3" w:uiPriority="39"/>
-    <w:lsdException w:name="toc 4" w:uiPriority="39"/>
-    <w:lsdException w:name="toc 5" w:uiPriority="39"/>
-    <w:lsdException w:name="toc 6" w:uiPriority="39"/>
-    <w:lsdException w:name="toc 7" w:uiPriority="39"/>
-    <w:lsdException w:name="toc 8" w:uiPriority="39"/>
-    <w:lsdException w:name="toc 9" w:uiPriority="39"/>
-    <w:lsdException w:name="caption" w:uiPriority="35" w:qFormat="1"/>
-    <w:lsdException w:name="Title" w:semiHidden="0" w:uiPriority="10" w:unhideWhenUsed="0" w:qFormat="1"/>
-    <w:lsdException w:name="Default Paragraph Font" w:uiPriority="1"/>
-    <w:lsdException w:name="Subtitle" w:semiHidden="0" w:uiPriority="11" w:unhideWhenUsed="0" w:qFormat="1"/>
-    <w:lsdException w:name="Strong" w:semiHidden="0" w:uiPriority="22" w:unhideWhenUsed="0" w:qFormat="1"/>
-    <w:lsdException w:name="Emphasis" w:semiHidden="0" w:uiPriority="20" w:unhideWhenUsed="0" w:qFormat="1"/>
-    <w:lsdException w:name="Table Grid" w:semiHidden="0" w:uiPriority="59" w:unhideWhenUsed="0"/>
-    <w:lsdException w:name="Placeholder Text" w:unhideWhenUsed="0"/>
-    <w:lsdException w:name="No Spacing" w:semiHidden="0" w:uiPriority="1" w:unhideWhenUsed="0" w:qFormat="1"/>
-    <w:lsdException w:name="Light Shading" w:semiHidden="0" w:uiPriority="60" w:unhideWhenUsed="0"/>
-    <w:lsdException w:name="Light List" w:semiHidden="0" w:uiPriority="61" w:unhideWhenUsed="0"/>
-    <w:lsdException w:name="Light Grid" w:semiHidden="0" w:uiPriority="62" w:unhideWhenUsed="0"/>
-    <w:lsdException w:name="Medium Shading 1" w:semiHidden="0" w:uiPriority="63" w:unhideWhenUsed="0"/>
-    <w:lsdException w:name="Medium Shading 2" w:semiHidden="0" w:uiPriority="64" w:unhideWhenUsed="0"/>
-    <w:lsdException w:name="Medium List 1" w:semiHidden="0" w:uiPriority="65" w:unhideWhenUsed="0"/>
-    <w:lsdException w:name="Medium List 2" w:semiHidden="0" w:uiPriority="66" w:unhideWhenUsed="0"/>
-    <w:lsdException w:name="Medium Grid 1" w:semiHidden="0" w:uiPriority="67" w:unhideWhenUsed="0"/>
-    <w:lsdException w:name="Medium Grid 2" w:semiHidden="0" w:uiPriority="68" w:unhideWhenUsed="0"/>
-    <w:lsdException w:name="Medium Grid 3" w:semiHidden="0" w:uiPriority="69" w:unhideWhenUsed="0"/>
-    <w:lsdException w:name="Dark List" w:semiHidden="0" w:uiPriority="70" w:unhideWhenUsed="0"/>
-    <w:lsdException w:name="Colorful Shading" w:semiHidden="0" w:uiPriority="71" w:unhideWhenUsed="0"/>
-    <w:lsdException w:name="Colorful List" w:semiHidden="0" w:uiPriority="72" w:unhideWhenUsed="0"/>
-    <w:lsdException w:name="Colorful Grid" w:semiHidden="0" w:uiPriority="73" w:unhideWhenUsed="0"/>
-    <w:lsdException w:name="Light Shading Accent 1" w:semiHidden="0" w:uiPriority="60" w:unhideWhenUsed="0"/>
-    <w:lsdException w:name="Light List Accent 1" w:semiHidden="0" w:uiPriority="61" w:unhideWhenUsed="0"/>
-    <w:lsdException w:name="Light Grid Accent 1" w:semiHidden="0" w:uiPriority="62" w:unhideWhenUsed="0"/>
-    <w:lsdException w:name="Medium Shading 1 Accent 1" w:semiHidden="0" w:uiPriority="63" w:unhideWhenUsed="0"/>
-    <w:lsdException w:name="Medium Shading 2 Accent 1" w:semiHidden="0" w:uiPriority="64" w:unhideWhenUsed="0"/>
-    <w:lsdException w:name="Medium List 1 Accent 1" w:semiHidden="0" w:uiPriority="65" w:unhideWhenUsed="0"/>
-    <w:lsdException w:name="Revision" w:unhideWhenUsed="0"/>
-    <w:lsdException w:name="List Paragraph" w:semiHidden="0" w:uiPriority="34" w:unhideWhenUsed="0" w:qFormat="1"/>
-    <w:lsdException w:name="Quote" w:semiHidden="0" w:uiPriority="29" w:unhideWhenUsed="0" w:qFormat="1"/>
-    <w:lsdException w:name="Intense Quote" w:semiHidden="0" w:uiPriority="30" w:unhideWhenUsed="0" w:qFormat="1"/>
-    <w:lsdException w:name="Medium List 2 Accent 1" w:semiHidden="0" w:uiPriority="66" w:unhideWhenUsed="0"/>
-    <w:lsdException w:name="Medium Grid 1 Accent 1" w:semiHidden="0" w:uiPriority="67" w:unhideWhenUsed="0"/>
-    <w:lsdException w:name="Medium Grid 2 Accent 1" w:semiHidden="0" w:uiPriority="68" w:unhideWhenUsed="0"/>
-    <w:lsdException w:name="Medium Grid 3 Accent 1" w:semiHidden="0" w:uiPriority="69" w:unhideWhenUsed="0"/>
-    <w:lsdException w:name="Dark List Accent 1" w:semiHidden="0" w:uiPriority="70" w:unhideWhenUsed="0"/>
-    <w:lsdException w:name="Colorful Shading Accent 1" w:semiHidden="0" w:uiPriority="71" w:unhideWhenUsed="0"/>
-    <w:lsdException w:name="Colorful List Accent 1" w:semiHidden="0" w:uiPriority="72" w:unhideWhenUsed="0"/>
-    <w:lsdException w:name="Colorful Grid Accent 1" w:semiHidden="0" w:uiPriority="73" w:unhideWhenUsed="0"/>
-    <w:lsdException w:name="Light Shading Accent 2" w:semiHidden="0" w:uiPriority="60" w:unhideWhenUsed="0"/>
-    <w:lsdException w:name="Light List Accent 2" w:semiHidden="0" w:uiPriority="61" w:unhideWhenUsed="0"/>
-    <w:lsdException w:name="Light Grid Accent 2" w:semiHidden="0" w:uiPriority="62" w:unhideWhenUsed="0"/>
-    <w:lsdException w:name="Medium Shading 1 Accent 2" w:semiHidden="0" w:uiPriority="63" w:unhideWhenUsed="0"/>
-    <w:lsdException w:name="Medium Shading 2 Accent 2" w:semiHidden="0" w:uiPriority="64" w:unhideWhenUsed="0"/>
-    <w:lsdException w:name="Medium List 1 Accent 2" w:semiHidden="0" w:uiPriority="65" w:unhideWhenUsed="0"/>
-    <w:lsdException w:name="Medium List 2 Accent 2" w:semiHidden="0" w:uiPriority="66" w:unhideWhenUsed="0"/>
-    <w:lsdException w:name="Medium Grid 1 Accent 2" w:semiHidden="0" w:uiPriority="67" w:unhideWhenUsed="0"/>
-    <w:lsdException w:name="Medium Grid 2 Accent 2" w:semiHidden="0" w:uiPriority="68" w:unhideWhenUsed="0"/>
-    <w:lsdException w:name="Medium Grid 3 Accent 2" w:semiHidden="0" w:uiPriority="69" w:unhideWhenUsed="0"/>
-    <w:lsdException w:name="Dark List Accent 2" w:semiHidden="0" w:uiPriority="70" w:unhideWhenUsed="0"/>
-    <w:lsdException w:name="Colorful Shading Accent 2" w:semiHidden="0" w:uiPriority="71" w:unhideWhenUsed="0"/>
-    <w:lsdException w:name="Colorful List Accent 2" w:semiHidden="0" w:uiPriority="72" w:unhideWhenUsed="0"/>
-    <w:lsdException w:name="Colorful Grid Accent 2" w:semiHidden="0" w:uiPriority="73" w:unhideWhenUsed="0"/>
-    <w:lsdException w:name="Light Shading Accent 3" w:semiHidden="0" w:uiPriority="60" w:unhideWhenUsed="0"/>
-    <w:lsdException w:name="Light List Accent 3" w:semiHidden="0" w:uiPriority="61" w:unhideWhenUsed="0"/>
-    <w:lsdException w:name="Light Grid Accent 3" w:semiHidden="0" w:uiPriority="62" w:unhideWhenUsed="0"/>
-    <w:lsdException w:name="Medium Shading 1 Accent 3" w:semiHidden="0" w:uiPriority="63" w:unhideWhenUsed="0"/>
-    <w:lsdException w:name="Medium Shading 2 Accent 3" w:semiHidden="0" w:uiPriority="64" w:unhideWhenUsed="0"/>
-    <w:lsdException w:name="Medium List 1 Accent 3" w:semiHidden="0" w:uiPriority="65" w:unhideWhenUsed="0"/>
-    <w:lsdException w:name="Medium List 2 Accent 3" w:semiHidden="0" w:uiPriority="66" w:unhideWhenUsed="0"/>
-    <w:lsdException w:name="Medium Grid 1 Accent 3" w:semiHidden="0" w:uiPriority="67" w:unhideWhenUsed="0"/>
-    <w:lsdException w:name="Medium Grid 2 Accent 3" w:semiHidden="0" w:uiPriority="68" w:unhideWhenUsed="0"/>
-    <w:lsdException w:name="Medium Grid 3 Accent 3" w:semiHidden="0" w:uiPriority="69" w:unhideWhenUsed="0"/>
-    <w:lsdException w:name="Dark List Accent 3" w:semiHidden="0" w:uiPriority="70" w:unhideWhenUsed="0"/>
-    <w:lsdException w:name="Colorful Shading Accent 3" w:semiHidden="0" w:uiPriority="71" w:unhideWhenUsed="0"/>
-    <w:lsdException w:name="Colorful List Accent 3" w:semiHidden="0" w:uiPriority="72" w:unhideWhenUsed="0"/>
-    <w:lsdException w:name="Colorful Grid Accent 3" w:semiHidden="0" w:uiPriority="73" w:unhideWhenUsed="0"/>
-    <w:lsdException w:name="Light Shading Accent 4" w:semiHidden="0" w:uiPriority="60" w:unhideWhenUsed="0"/>
-    <w:lsdException w:name="Light List Accent 4" w:semiHidden="0" w:uiPriority="61" w:unhideWhenUsed="0"/>
-    <w:lsdException w:name="Light Grid Accent 4" w:semiHidden="0" w:uiPriority="62" w:unhideWhenUsed="0"/>
-    <w:lsdException w:name="Medium Shading 1 Accent 4" w:semiHidden="0" w:uiPriority="63" w:unhideWhenUsed="0"/>
-    <w:lsdException w:name="Medium Shading 2 Accent 4" w:semiHidden="0" w:uiPriority="64" w:unhideWhenUsed="0"/>
-    <w:lsdException w:name="Medium List 1 Accent 4" w:semiHidden="0" w:uiPriority="65" w:unhideWhenUsed="0"/>
-    <w:lsdException w:name="Medium List 2 Accent 4" w:semiHidden="0" w:uiPriority="66" w:unhideWhenUsed="0"/>
-    <w:lsdException w:name="Medium Grid 1 Accent 4" w:semiHidden="0" w:uiPriority="67" w:unhideWhenUsed="0"/>
-    <w:lsdException w:name="Medium Grid 2 Accent 4" w:semiHidden="0" w:uiPriority="68" w:unhideWhenUsed="0"/>
-    <w:lsdException w:name="Medium Grid 3 Accent 4" w:semiHidden="0" w:uiPriority="69" w:unhideWhenUsed="0"/>
-    <w:lsdException w:name="Dark List Accent 4" w:semiHidden="0" w:uiPriority="70" w:unhideWhenUsed="0"/>
-    <w:lsdException w:name="Colorful Shading Accent 4" w:semiHidden="0" w:uiPriority="71" w:unhideWhenUsed="0"/>
-    <w:lsdException w:name="Colorful List Accent 4" w:semiHidden="0" w:uiPriority="72" w:unhideWhenUsed="0"/>
-    <w:lsdException w:name="Colorful Grid Accent 4" w:semiHidden="0" w:uiPriority="73" w:unhideWhenUsed="0"/>
-    <w:lsdException w:name="Light Shading Accent 5" w:semiHidden="0" w:uiPriority="60" w:unhideWhenUsed="0"/>
-    <w:lsdException w:name="Light List Accent 5" w:semiHidden="0" w:uiPriority="61" w:unhideWhenUsed="0"/>
-    <w:lsdException w:name="Light Grid Accent 5" w:semiHidden="0" w:uiPriority="62" w:unhideWhenUsed="0"/>
-    <w:lsdException w:name="Medium Shading 1 Accent 5" w:semiHidden="0" w:uiPriority="63" w:unhideWhenUsed="0"/>
-    <w:lsdException w:name="Medium Shading 2 Accent 5" w:semiHidden="0" w:uiPriority="64" w:unhideWhenUsed="0"/>
-    <w:lsdException w:name="Medium List 1 Accent 5" w:semiHidden="0" w:uiPriority="65" w:unhideWhenUsed="0"/>
-    <w:lsdException w:name="Medium List 2 Accent 5" w:semiHidden="0" w:uiPriority="66" w:unhideWhenUsed="0"/>
-    <w:lsdException w:name="Medium Grid 1 Accent 5" w:semiHidden="0" w:uiPriority="67" w:unhideWhenUsed="0"/>
-    <w:lsdException w:name="Medium Grid 2 Accent 5" w:semiHidden="0" w:uiPriority="68" w:unhideWhenUsed="0"/>
-    <w:lsdException w:name="Medium Grid 3 Accent 5" w:semiHidden="0" w:uiPriority="69" w:unhideWhenUsed="0"/>
-    <w:lsdException w:name="Dark List Accent 5" w:semiHidden="0" w:uiPriority="70" w:unhideWhenUsed="0"/>
-    <w:lsdException w:name="Colorful Shading Accent 5" w:semiHidden="0" w:uiPriority="71" w:unhideWhenUsed="0"/>
-    <w:lsdException w:name="Colorful List Accent 5" w:semiHidden="0" w:uiPriority="72" w:unhideWhenUsed="0"/>
-    <w:lsdException w:name="Colorful Grid Accent 5" w:semiHidden="0" w:uiPriority="73" w:unhideWhenUsed="0"/>
-    <w:lsdException w:name="Light Shading Accent 6" w:semiHidden="0" w:uiPriority="60" w:unhideWhenUsed="0"/>
-    <w:lsdException w:name="Light List Accent 6" w:semiHidden="0" w:uiPriority="61" w:unhideWhenUsed="0"/>
-    <w:lsdException w:name="Light Grid Accent 6" w:semiHidden="0" w:uiPriority="62" w:unhideWhenUsed="0"/>
-    <w:lsdException w:name="Medium Shading 1 Accent 6" w:semiHidden="0" w:uiPriority="63" w:unhideWhenUsed="0"/>
-    <w:lsdException w:name="Medium Shading 2 Accent 6" w:semiHidden="0" w:uiPriority="64" w:unhideWhenUsed="0"/>
-    <w:lsdException w:name="Medium List 1 Accent 6" w:semiHidden="0" w:uiPriority="65" w:unhideWhenUsed="0"/>
-    <w:lsdException w:name="Medium List 2 Accent 6" w:semiHidden="0" w:uiPriority="66" w:unhideWhenUsed="0"/>
-    <w:lsdException w:name="Medium Grid 1 Accent 6" w:semiHidden="0" w:uiPriority="67" w:unhideWhenUsed="0"/>
-    <w:lsdException w:name="Medium Grid 2 Accent 6" w:semiHidden="0" w:uiPriority="68" w:unhideWhenUsed="0"/>
-    <w:lsdException w:name="Medium Grid 3 Accent 6" w:semiHidden="0" w:uiPriority="69" w:unhideWhenUsed="0"/>
-    <w:lsdException w:name="Dark List Accent 6" w:semiHidden="0" w:uiPriority="70" w:unhideWhenUsed="0"/>
-    <w:lsdException w:name="Colorful Shading Accent 6" w:semiHidden="0" w:uiPriority="71" w:unhideWhenUsed="0"/>
-    <w:lsdException w:name="Colorful List Accent 6" w:semiHidden="0" w:uiPriority="72" w:unhideWhenUsed="0"/>
-    <w:lsdException w:name="Colorful Grid Accent 6" w:semiHidden="0" w:uiPriority="73" w:unhideWhenUsed="0"/>
-    <w:lsdException w:name="Subtle Emphasis" w:semiHidden="0" w:uiPriority="19" w:unhideWhenUsed="0" w:qFormat="1"/>
-    <w:lsdException w:name="Intense Emphasis" w:semiHidden="0" w:uiPriority="21" w:unhideWhenUsed="0" w:qFormat="1"/>
-    <w:lsdException w:name="Subtle Reference" w:semiHidden="0" w:uiPriority="31" w:unhideWhenUsed="0" w:qFormat="1"/>
-    <w:lsdException w:name="Intense Reference" w:semiHidden="0" w:uiPriority="32" w:unhideWhenUsed="0" w:qFormat="1"/>
-    <w:lsdException w:name="Book Title" w:semiHidden="0" w:uiPriority="33" w:unhideWhenUsed="0" w:qFormat="1"/>
-    <w:lsdException w:name="Bibliography" w:uiPriority="37"/>
-    <w:lsdException w:name="TOC Heading" w:uiPriority="39" w:qFormat="1"/>
-  </w:latentStyles>
-  <w:style w:type="paragraph" w:default="1" w:styleId="Normal">
-    <w:name w:val="Normal"/>
-    <w:qFormat/>
-    <w:pPr>
-      <w:spacing w:line="288" w:lineRule="auto"/>
-    </w:pPr>
-  </w:style>
-  <w:style w:type="paragraph" w:styleId="Titre1">
-    <w:name w:val="heading 1"/>
-    <w:basedOn w:val="Normal"/>
-    <w:next w:val="Normal"/>
-    <w:link w:val="Titre1Car"/>
-    <w:uiPriority w:val="9"/>
-    <w:qFormat/>
-    <w:pPr>
-      <w:keepNext/>
-      <w:keepLines/>
-      <w:spacing w:before="480" w:after="0"/>
-      <w:outlineLvl w:val="0"/>
-    </w:pPr>
-    <w:rPr>
-      <w:rFonts w:asciiTheme="majorHAnsi" w:eastAsiaTheme="majorEastAsia" w:hAnsiTheme="majorHAnsi" w:cstheme="majorBidi"/>
-      <w:bCs/>
-      <w:caps/>
-      <w:color w:val="7A7A7A" w:themeColor="accent1"/>
-      <w:sz w:val="28"/>
-      <w:szCs w:val="28"/>
-    </w:rPr>
-  </w:style>
-  <w:style w:type="paragraph" w:styleId="Titre2">
-    <w:name w:val="heading 2"/>
-    <w:basedOn w:val="Normal"/>
-    <w:next w:val="Normal"/>
-    <w:link w:val="Titre2Car"/>
-    <w:uiPriority w:val="9"/>
-    <w:semiHidden/>
-    <w:unhideWhenUsed/>
-    <w:qFormat/>
-    <w:pPr>
-      <w:keepNext/>
-      <w:keepLines/>
-      <w:spacing w:before="200" w:after="0"/>
-      <w:outlineLvl w:val="1"/>
-    </w:pPr>
-    <w:rPr>
-      <w:rFonts w:asciiTheme="majorHAnsi" w:eastAsiaTheme="majorEastAsia" w:hAnsiTheme="majorHAnsi" w:cstheme="majorBidi"/>
-      <w:b/>
-      <w:bCs/>
-      <w:color w:val="7A7A7A" w:themeColor="accent1"/>
-      <w:sz w:val="26"/>
-      <w:szCs w:val="26"/>
-    </w:rPr>
-  </w:style>
-  <w:style w:type="paragraph" w:styleId="Titre3">
-    <w:name w:val="heading 3"/>
-    <w:basedOn w:val="Normal"/>
-    <w:next w:val="Normal"/>
-    <w:link w:val="Titre3Car"/>
-    <w:uiPriority w:val="9"/>
-    <w:semiHidden/>
-    <w:unhideWhenUsed/>
-    <w:qFormat/>
-    <w:pPr>
-      <w:keepNext/>
-      <w:keepLines/>
-      <w:spacing w:before="60" w:after="0" w:line="240" w:lineRule="auto"/>
-      <w:outlineLvl w:val="2"/>
-    </w:pPr>
-    <w:rPr>
-      <w:rFonts w:eastAsiaTheme="majorEastAsia" w:cstheme="majorBidi"/>
-      <w:b/>
-      <w:bCs/>
-      <w:caps/>
-      <w:color w:val="D1282E" w:themeColor="text2"/>
-    </w:rPr>
-  </w:style>
-  <w:style w:type="paragraph" w:styleId="Titre4">
-    <w:name w:val="heading 4"/>
-    <w:basedOn w:val="Normal"/>
-    <w:next w:val="Normal"/>
-    <w:link w:val="Titre4Car"/>
-    <w:uiPriority w:val="9"/>
-    <w:semiHidden/>
-    <w:unhideWhenUsed/>
-    <w:qFormat/>
-    <w:pPr>
-      <w:keepNext/>
-      <w:keepLines/>
-      <w:spacing w:before="200" w:after="0"/>
-      <w:outlineLvl w:val="3"/>
-    </w:pPr>
-    <w:rPr>
-      <w:rFonts w:asciiTheme="majorHAnsi" w:eastAsiaTheme="majorEastAsia" w:hAnsiTheme="majorHAnsi" w:cstheme="majorBidi"/>
-      <w:bCs/>
-      <w:i/>
-      <w:iCs/>
-      <w:color w:val="7A7A7A" w:themeColor="accent1"/>
-    </w:rPr>
-  </w:style>
-  <w:style w:type="paragraph" w:styleId="Titre5">
-    <w:name w:val="heading 5"/>
-    <w:basedOn w:val="Normal"/>
-    <w:next w:val="Normal"/>
-    <w:link w:val="Titre5Car"/>
-    <w:uiPriority w:val="9"/>
-    <w:semiHidden/>
-    <w:unhideWhenUsed/>
-    <w:qFormat/>
-    <w:pPr>
-      <w:keepNext/>
-      <w:keepLines/>
-      <w:spacing w:before="200" w:after="0"/>
-      <w:outlineLvl w:val="4"/>
-    </w:pPr>
-    <w:rPr>
-      <w:rFonts w:eastAsiaTheme="majorEastAsia" w:cstheme="majorBidi"/>
-      <w:b/>
-      <w:color w:val="5B5B5B" w:themeColor="accent1" w:themeShade="BF"/>
-    </w:rPr>
-  </w:style>
-  <w:style w:type="paragraph" w:styleId="Titre6">
-    <w:name w:val="heading 6"/>
-    <w:basedOn w:val="Normal"/>
-    <w:next w:val="Normal"/>
-    <w:link w:val="Titre6Car"/>
-    <w:uiPriority w:val="9"/>
-    <w:semiHidden/>
-    <w:unhideWhenUsed/>
-    <w:qFormat/>
-    <w:pPr>
-      <w:keepNext/>
-      <w:keepLines/>
-      <w:spacing w:before="200" w:after="0"/>
-      <w:outlineLvl w:val="5"/>
-    </w:pPr>
-    <w:rPr>
-      <w:rFonts w:asciiTheme="majorHAnsi" w:eastAsiaTheme="majorEastAsia" w:hAnsiTheme="majorHAnsi" w:cstheme="majorBidi"/>
-      <w:i/>
-      <w:iCs/>
-      <w:color w:val="5B5B5B" w:themeColor="accent1" w:themeShade="BF"/>
-    </w:rPr>
-  </w:style>
-  <w:style w:type="paragraph" w:styleId="Titre7">
-    <w:name w:val="heading 7"/>
-    <w:basedOn w:val="Normal"/>
-    <w:next w:val="Normal"/>
-    <w:link w:val="Titre7Car"/>
-    <w:uiPriority w:val="9"/>
-    <w:semiHidden/>
-    <w:unhideWhenUsed/>
-    <w:qFormat/>
-    <w:pPr>
-      <w:keepNext/>
-      <w:keepLines/>
-      <w:spacing w:before="200" w:after="0"/>
-      <w:outlineLvl w:val="6"/>
-    </w:pPr>
-    <w:rPr>
-      <w:rFonts w:eastAsiaTheme="majorEastAsia" w:cstheme="majorBidi"/>
-      <w:b/>
-      <w:iCs/>
-      <w:color w:val="D1282E" w:themeColor="text2"/>
-    </w:rPr>
-  </w:style>
-  <w:style w:type="paragraph" w:styleId="Titre8">
-    <w:name w:val="heading 8"/>
-    <w:basedOn w:val="Normal"/>
-    <w:next w:val="Normal"/>
-    <w:link w:val="Titre8Car"/>
-    <w:uiPriority w:val="9"/>
-    <w:semiHidden/>
-    <w:unhideWhenUsed/>
-    <w:qFormat/>
-    <w:pPr>
-      <w:keepNext/>
-      <w:keepLines/>
-      <w:spacing w:before="200" w:after="0"/>
-      <w:outlineLvl w:val="7"/>
-    </w:pPr>
-    <w:rPr>
-      <w:rFonts w:asciiTheme="majorHAnsi" w:eastAsiaTheme="majorEastAsia" w:hAnsiTheme="majorHAnsi" w:cstheme="majorBidi"/>
-      <w:color w:val="7A7A7A" w:themeColor="accent1"/>
-      <w:sz w:val="20"/>
-      <w:szCs w:val="20"/>
-    </w:rPr>
-  </w:style>
-  <w:style w:type="paragraph" w:styleId="Titre9">
-    <w:name w:val="heading 9"/>
-    <w:basedOn w:val="Normal"/>
-    <w:next w:val="Normal"/>
-    <w:link w:val="Titre9Car"/>
-    <w:uiPriority w:val="9"/>
-    <w:semiHidden/>
-    <w:unhideWhenUsed/>
-    <w:qFormat/>
-    <w:pPr>
-      <w:keepNext/>
-      <w:keepLines/>
-      <w:spacing w:before="200" w:after="0"/>
-      <w:outlineLvl w:val="8"/>
-    </w:pPr>
-    <w:rPr>
-      <w:rFonts w:asciiTheme="majorHAnsi" w:eastAsiaTheme="majorEastAsia" w:hAnsiTheme="majorHAnsi" w:cstheme="majorBidi"/>
-      <w:i/>
-      <w:iCs/>
-      <w:color w:val="5B5B5B" w:themeColor="accent1" w:themeShade="BF"/>
-      <w:sz w:val="20"/>
-      <w:szCs w:val="20"/>
-    </w:rPr>
-  </w:style>
-  <w:style w:type="character" w:default="1" w:styleId="Policepardfaut">
-    <w:name w:val="Default Paragraph Font"/>
-    <w:uiPriority w:val="1"/>
-    <w:semiHidden/>
-    <w:unhideWhenUsed/>
-  </w:style>
-  <w:style w:type="table" w:default="1" w:styleId="TableauNormal">
-    <w:name w:val="Normal Table"/>
-    <w:uiPriority w:val="99"/>
-    <w:semiHidden/>
-    <w:unhideWhenUsed/>
-    <w:tblPr>
-      <w:tblInd w:w="0" w:type="dxa"/>
-      <w:tblCellMar>
-        <w:top w:w="0" w:type="dxa"/>
-        <w:left w:w="108" w:type="dxa"/>
-        <w:bottom w:w="0" w:type="dxa"/>
-        <w:right w:w="108" w:type="dxa"/>
-      </w:tblCellMar>
-    </w:tblPr>
-  </w:style>
-  <w:style w:type="numbering" w:default="1" w:styleId="Aucuneliste">
-    <w:name w:val="No List"/>
-    <w:uiPriority w:val="99"/>
-    <w:semiHidden/>
-    <w:unhideWhenUsed/>
-  </w:style>
-  <w:style w:type="paragraph" w:styleId="En-tte">
-    <w:name w:val="header"/>
-    <w:basedOn w:val="Normal"/>
-    <w:link w:val="En-tteCar"/>
-    <w:uiPriority w:val="99"/>
-    <w:unhideWhenUsed/>
-    <w:pPr>
-      <w:tabs>
-        <w:tab w:val="center" w:pos="4680"/>
-        <w:tab w:val="right" w:pos="9360"/>
-      </w:tabs>
-      <w:spacing w:after="0" w:line="240" w:lineRule="auto"/>
-    </w:pPr>
-  </w:style>
-  <w:style w:type="character" w:customStyle="1" w:styleId="En-tteCar">
-    <w:name w:val="En-tête Car"/>
-    <w:basedOn w:val="Policepardfaut"/>
-    <w:link w:val="En-tte"/>
-    <w:uiPriority w:val="99"/>
-  </w:style>
-  <w:style w:type="paragraph" w:styleId="Pieddepage">
-    <w:name w:val="footer"/>
-    <w:basedOn w:val="Normal"/>
-    <w:link w:val="PieddepageCar"/>
-    <w:uiPriority w:val="99"/>
-    <w:unhideWhenUsed/>
-    <w:pPr>
-      <w:tabs>
-        <w:tab w:val="center" w:pos="4680"/>
-        <w:tab w:val="right" w:pos="9360"/>
-      </w:tabs>
-      <w:spacing w:after="0" w:line="240" w:lineRule="auto"/>
-    </w:pPr>
-  </w:style>
-  <w:style w:type="character" w:customStyle="1" w:styleId="PieddepageCar">
-    <w:name w:val="Pied de page Car"/>
-    <w:basedOn w:val="Policepardfaut"/>
-    <w:link w:val="Pieddepage"/>
-    <w:uiPriority w:val="99"/>
-  </w:style>
-  <w:style w:type="paragraph" w:customStyle="1" w:styleId="Nomdelasocit">
-    <w:name w:val="Nom de la société"/>
-    <w:basedOn w:val="Normal"/>
-    <w:pPr>
-      <w:spacing w:before="960"/>
-    </w:pPr>
-    <w:rPr>
-      <w:rFonts w:asciiTheme="majorHAnsi" w:hAnsiTheme="majorHAnsi"/>
-      <w:caps/>
-      <w:color w:val="000000" w:themeColor="text1"/>
-      <w:spacing w:val="-10"/>
-      <w:sz w:val="28"/>
-    </w:rPr>
-  </w:style>
-  <w:style w:type="paragraph" w:customStyle="1" w:styleId="Adressedudestinataire">
-    <w:name w:val="Adresse du destinataire"/>
-    <w:basedOn w:val="Normal"/>
-    <w:pPr>
-      <w:spacing w:after="120"/>
-    </w:pPr>
-  </w:style>
-  <w:style w:type="paragraph" w:styleId="Salutations">
-    <w:name w:val="Salutation"/>
-    <w:basedOn w:val="Normal"/>
-    <w:next w:val="Normal"/>
-    <w:link w:val="SalutationsCar"/>
-    <w:uiPriority w:val="99"/>
-    <w:unhideWhenUsed/>
-    <w:pPr>
-      <w:spacing w:before="720" w:after="720"/>
-    </w:pPr>
-    <w:rPr>
-      <w:rFonts w:asciiTheme="majorHAnsi" w:hAnsiTheme="majorHAnsi"/>
-      <w:caps/>
-      <w:color w:val="D1282E" w:themeColor="text2"/>
-      <w:spacing w:val="-10"/>
-      <w:sz w:val="28"/>
-    </w:rPr>
-  </w:style>
-  <w:style w:type="character" w:customStyle="1" w:styleId="SalutationsCar">
-    <w:name w:val="Salutations Car"/>
-    <w:basedOn w:val="Policepardfaut"/>
-    <w:link w:val="Salutations"/>
-    <w:uiPriority w:val="99"/>
-    <w:rPr>
-      <w:rFonts w:asciiTheme="majorHAnsi" w:hAnsiTheme="majorHAnsi"/>
-      <w:caps/>
-      <w:color w:val="D1282E" w:themeColor="text2"/>
-      <w:spacing w:val="-10"/>
-      <w:sz w:val="28"/>
-    </w:rPr>
-  </w:style>
-  <w:style w:type="paragraph" w:styleId="Date">
-    <w:name w:val="Date"/>
-    <w:basedOn w:val="Normal"/>
-    <w:next w:val="Normal"/>
-    <w:link w:val="DateCar"/>
-    <w:uiPriority w:val="99"/>
-    <w:unhideWhenUsed/>
-    <w:pPr>
-      <w:spacing w:line="240" w:lineRule="auto"/>
-    </w:pPr>
-    <w:rPr>
-      <w:b/>
-      <w:color w:val="000000" w:themeColor="text1"/>
-      <w:sz w:val="32"/>
-    </w:rPr>
-  </w:style>
-  <w:style w:type="character" w:customStyle="1" w:styleId="DateCar">
-    <w:name w:val="Date Car"/>
-    <w:basedOn w:val="Policepardfaut"/>
-    <w:link w:val="Date"/>
-    <w:uiPriority w:val="99"/>
-    <w:rPr>
-      <w:b/>
-      <w:color w:val="000000" w:themeColor="text1"/>
-      <w:sz w:val="32"/>
-    </w:rPr>
-  </w:style>
-  <w:style w:type="paragraph" w:styleId="Formuledepolitesse">
-    <w:name w:val="Closing"/>
-    <w:basedOn w:val="Normal"/>
-    <w:link w:val="FormuledepolitesseCar"/>
-    <w:uiPriority w:val="99"/>
-    <w:unhideWhenUsed/>
-    <w:pPr>
-      <w:spacing w:before="600" w:after="600" w:line="240" w:lineRule="auto"/>
-    </w:pPr>
-    <w:rPr>
-      <w:rFonts w:asciiTheme="majorHAnsi" w:hAnsiTheme="majorHAnsi"/>
-      <w:caps/>
-      <w:color w:val="7A7A7A" w:themeColor="accent1"/>
-      <w:spacing w:val="-10"/>
-      <w:sz w:val="28"/>
-    </w:rPr>
-  </w:style>
-  <w:style w:type="character" w:customStyle="1" w:styleId="FormuledepolitesseCar">
-    <w:name w:val="Formule de politesse Car"/>
-    <w:basedOn w:val="Policepardfaut"/>
-    <w:link w:val="Formuledepolitesse"/>
-    <w:uiPriority w:val="99"/>
-    <w:rPr>
-      <w:rFonts w:asciiTheme="majorHAnsi" w:hAnsiTheme="majorHAnsi"/>
-      <w:caps/>
-      <w:color w:val="7A7A7A" w:themeColor="accent1"/>
-      <w:spacing w:val="-10"/>
-      <w:sz w:val="28"/>
-    </w:rPr>
-  </w:style>
-  <w:style w:type="paragraph" w:styleId="Textedebulles">
-    <w:name w:val="Balloon Text"/>
-    <w:basedOn w:val="Normal"/>
-    <w:link w:val="TextedebullesCar"/>
-    <w:uiPriority w:val="99"/>
-    <w:semiHidden/>
-    <w:unhideWhenUsed/>
-    <w:pPr>
-      <w:spacing w:after="0" w:line="240" w:lineRule="auto"/>
-    </w:pPr>
-    <w:rPr>
-      <w:rFonts w:ascii="Tahoma" w:hAnsi="Tahoma" w:cs="Tahoma"/>
-      <w:sz w:val="16"/>
-      <w:szCs w:val="16"/>
-    </w:rPr>
-  </w:style>
-  <w:style w:type="character" w:customStyle="1" w:styleId="TextedebullesCar">
-    <w:name w:val="Texte de bulles Car"/>
-    <w:basedOn w:val="Policepardfaut"/>
-    <w:link w:val="Textedebulles"/>
-    <w:uiPriority w:val="99"/>
-    <w:semiHidden/>
-    <w:rPr>
-      <w:rFonts w:ascii="Tahoma" w:hAnsi="Tahoma" w:cs="Tahoma"/>
-      <w:sz w:val="16"/>
-      <w:szCs w:val="16"/>
-    </w:rPr>
-  </w:style>
-  <w:style w:type="character" w:customStyle="1" w:styleId="Titre1Car">
-    <w:name w:val="Titre 1 Car"/>
-    <w:basedOn w:val="Policepardfaut"/>
-    <w:link w:val="Titre1"/>
-    <w:uiPriority w:val="9"/>
-    <w:rPr>
-      <w:rFonts w:asciiTheme="majorHAnsi" w:eastAsiaTheme="majorEastAsia" w:hAnsiTheme="majorHAnsi" w:cstheme="majorBidi"/>
-      <w:bCs/>
-      <w:caps/>
-      <w:color w:val="7A7A7A" w:themeColor="accent1"/>
-      <w:sz w:val="28"/>
-      <w:szCs w:val="28"/>
-    </w:rPr>
-  </w:style>
-  <w:style w:type="character" w:customStyle="1" w:styleId="Titre2Car">
-    <w:name w:val="Titre 2 Car"/>
-    <w:basedOn w:val="Policepardfaut"/>
-    <w:link w:val="Titre2"/>
-    <w:uiPriority w:val="9"/>
-    <w:semiHidden/>
-    <w:rPr>
-      <w:rFonts w:asciiTheme="majorHAnsi" w:eastAsiaTheme="majorEastAsia" w:hAnsiTheme="majorHAnsi" w:cstheme="majorBidi"/>
-      <w:b/>
-      <w:bCs/>
-      <w:color w:val="7A7A7A" w:themeColor="accent1"/>
-      <w:sz w:val="26"/>
-      <w:szCs w:val="26"/>
-    </w:rPr>
-  </w:style>
-  <w:style w:type="character" w:customStyle="1" w:styleId="Titre3Car">
-    <w:name w:val="Titre 3 Car"/>
-    <w:basedOn w:val="Policepardfaut"/>
-    <w:link w:val="Titre3"/>
-    <w:uiPriority w:val="9"/>
-    <w:semiHidden/>
-    <w:rPr>
-      <w:rFonts w:eastAsiaTheme="majorEastAsia" w:cstheme="majorBidi"/>
-      <w:b/>
-      <w:bCs/>
-      <w:caps/>
-      <w:color w:val="D1282E" w:themeColor="text2"/>
-    </w:rPr>
-  </w:style>
-  <w:style w:type="character" w:customStyle="1" w:styleId="Titre4Car">
-    <w:name w:val="Titre 4 Car"/>
-    <w:basedOn w:val="Policepardfaut"/>
-    <w:link w:val="Titre4"/>
-    <w:uiPriority w:val="9"/>
-    <w:semiHidden/>
-    <w:rPr>
-      <w:rFonts w:asciiTheme="majorHAnsi" w:eastAsiaTheme="majorEastAsia" w:hAnsiTheme="majorHAnsi" w:cstheme="majorBidi"/>
-      <w:bCs/>
-      <w:i/>
-      <w:iCs/>
-      <w:color w:val="7A7A7A" w:themeColor="accent1"/>
-    </w:rPr>
-  </w:style>
-  <w:style w:type="character" w:customStyle="1" w:styleId="Titre5Car">
-    <w:name w:val="Titre 5 Car"/>
-    <w:basedOn w:val="Policepardfaut"/>
-    <w:link w:val="Titre5"/>
-    <w:uiPriority w:val="9"/>
-    <w:semiHidden/>
-    <w:rPr>
-      <w:rFonts w:eastAsiaTheme="majorEastAsia" w:cstheme="majorBidi"/>
-      <w:b/>
-      <w:color w:val="5B5B5B" w:themeColor="accent1" w:themeShade="BF"/>
-    </w:rPr>
-  </w:style>
-  <w:style w:type="character" w:customStyle="1" w:styleId="Titre6Car">
-    <w:name w:val="Titre 6 Car"/>
-    <w:basedOn w:val="Policepardfaut"/>
-    <w:link w:val="Titre6"/>
-    <w:uiPriority w:val="9"/>
-    <w:semiHidden/>
-    <w:rPr>
-      <w:rFonts w:asciiTheme="majorHAnsi" w:eastAsiaTheme="majorEastAsia" w:hAnsiTheme="majorHAnsi" w:cstheme="majorBidi"/>
-      <w:i/>
-      <w:iCs/>
-      <w:color w:val="5B5B5B" w:themeColor="accent1" w:themeShade="BF"/>
-    </w:rPr>
-  </w:style>
-  <w:style w:type="character" w:customStyle="1" w:styleId="Titre7Car">
-    <w:name w:val="Titre 7 Car"/>
-    <w:basedOn w:val="Policepardfaut"/>
-    <w:link w:val="Titre7"/>
-    <w:uiPriority w:val="9"/>
-    <w:semiHidden/>
-    <w:rPr>
-      <w:rFonts w:eastAsiaTheme="majorEastAsia" w:cstheme="majorBidi"/>
-      <w:b/>
-      <w:iCs/>
-      <w:color w:val="D1282E" w:themeColor="text2"/>
-    </w:rPr>
-  </w:style>
-  <w:style w:type="character" w:customStyle="1" w:styleId="Titre8Car">
-    <w:name w:val="Titre 8 Car"/>
-    <w:basedOn w:val="Policepardfaut"/>
-    <w:link w:val="Titre8"/>
-    <w:uiPriority w:val="9"/>
-    <w:semiHidden/>
-    <w:rPr>
-      <w:rFonts w:asciiTheme="majorHAnsi" w:eastAsiaTheme="majorEastAsia" w:hAnsiTheme="majorHAnsi" w:cstheme="majorBidi"/>
-      <w:color w:val="7A7A7A" w:themeColor="accent1"/>
-      <w:sz w:val="20"/>
-      <w:szCs w:val="20"/>
-    </w:rPr>
-  </w:style>
-  <w:style w:type="character" w:customStyle="1" w:styleId="Titre9Car">
-    <w:name w:val="Titre 9 Car"/>
-    <w:basedOn w:val="Policepardfaut"/>
-    <w:link w:val="Titre9"/>
-    <w:uiPriority w:val="9"/>
-    <w:semiHidden/>
-    <w:rPr>
-      <w:rFonts w:asciiTheme="majorHAnsi" w:eastAsiaTheme="majorEastAsia" w:hAnsiTheme="majorHAnsi" w:cstheme="majorBidi"/>
-      <w:i/>
-      <w:iCs/>
-      <w:color w:val="5B5B5B" w:themeColor="accent1" w:themeShade="BF"/>
-      <w:sz w:val="20"/>
-      <w:szCs w:val="20"/>
-    </w:rPr>
-  </w:style>
-  <w:style w:type="paragraph" w:styleId="Lgende">
-    <w:name w:val="caption"/>
-    <w:basedOn w:val="Normal"/>
-    <w:next w:val="Normal"/>
-    <w:uiPriority w:val="35"/>
-    <w:semiHidden/>
-    <w:unhideWhenUsed/>
-    <w:qFormat/>
-    <w:pPr>
-      <w:spacing w:line="240" w:lineRule="auto"/>
-    </w:pPr>
-    <w:rPr>
-      <w:bCs/>
-      <w:caps/>
-      <w:color w:val="7A7A7A" w:themeColor="accent1"/>
-      <w:sz w:val="18"/>
-      <w:szCs w:val="18"/>
-    </w:rPr>
-  </w:style>
-  <w:style w:type="paragraph" w:styleId="Titre">
-    <w:name w:val="Title"/>
-    <w:basedOn w:val="Normal"/>
-    <w:next w:val="Normal"/>
-    <w:link w:val="TitreCar"/>
-    <w:uiPriority w:val="10"/>
-    <w:qFormat/>
-    <w:pPr>
-      <w:spacing w:before="360" w:after="60" w:line="240" w:lineRule="auto"/>
-      <w:contextualSpacing/>
-    </w:pPr>
-    <w:rPr>
-      <w:rFonts w:asciiTheme="majorHAnsi" w:eastAsiaTheme="majorEastAsia" w:hAnsiTheme="majorHAnsi" w:cstheme="majorBidi"/>
-      <w:caps/>
-      <w:color w:val="000000" w:themeColor="text1"/>
-      <w:spacing w:val="-20"/>
-      <w:kern w:val="28"/>
-      <w:sz w:val="72"/>
-      <w:szCs w:val="72"/>
-    </w:rPr>
-  </w:style>
-  <w:style w:type="character" w:customStyle="1" w:styleId="TitreCar">
-    <w:name w:val="Titre Car"/>
-    <w:basedOn w:val="Policepardfaut"/>
-    <w:link w:val="Titre"/>
-    <w:uiPriority w:val="10"/>
-    <w:rPr>
-      <w:rFonts w:asciiTheme="majorHAnsi" w:eastAsiaTheme="majorEastAsia" w:hAnsiTheme="majorHAnsi" w:cstheme="majorBidi"/>
-      <w:caps/>
-      <w:color w:val="000000" w:themeColor="text1"/>
-      <w:spacing w:val="-20"/>
-      <w:kern w:val="28"/>
-      <w:sz w:val="72"/>
-      <w:szCs w:val="72"/>
-    </w:rPr>
-  </w:style>
-  <w:style w:type="paragraph" w:styleId="Sous-titre">
-    <w:name w:val="Subtitle"/>
-    <w:basedOn w:val="Normal"/>
-    <w:next w:val="Normal"/>
-    <w:link w:val="Sous-titreCar"/>
-    <w:uiPriority w:val="11"/>
-    <w:qFormat/>
-    <w:pPr>
-      <w:numPr>
-        <w:ilvl w:val="1"/>
-      </w:numPr>
-    </w:pPr>
-    <w:rPr>
-      <w:rFonts w:asciiTheme="majorHAnsi" w:eastAsiaTheme="majorEastAsia" w:hAnsiTheme="majorHAnsi" w:cstheme="majorBidi"/>
-      <w:iCs/>
-      <w:caps/>
-      <w:color w:val="D1282E" w:themeColor="text2"/>
-      <w:sz w:val="36"/>
-      <w:szCs w:val="36"/>
-    </w:rPr>
-  </w:style>
-  <w:style w:type="character" w:customStyle="1" w:styleId="Sous-titreCar">
-    <w:name w:val="Sous-titre Car"/>
-    <w:basedOn w:val="Policepardfaut"/>
-    <w:link w:val="Sous-titre"/>
-    <w:uiPriority w:val="11"/>
-    <w:rPr>
-      <w:rFonts w:asciiTheme="majorHAnsi" w:eastAsiaTheme="majorEastAsia" w:hAnsiTheme="majorHAnsi" w:cstheme="majorBidi"/>
-      <w:iCs/>
-      <w:caps/>
-      <w:color w:val="D1282E" w:themeColor="text2"/>
-      <w:sz w:val="36"/>
-      <w:szCs w:val="36"/>
-    </w:rPr>
-  </w:style>
-  <w:style w:type="character" w:styleId="lev">
-    <w:name w:val="Strong"/>
-    <w:basedOn w:val="Policepardfaut"/>
-    <w:uiPriority w:val="22"/>
-    <w:qFormat/>
-    <w:rPr>
-      <w:b/>
-      <w:bCs/>
-    </w:rPr>
-  </w:style>
-  <w:style w:type="character" w:styleId="Accentuation">
-    <w:name w:val="Emphasis"/>
-    <w:basedOn w:val="Policepardfaut"/>
-    <w:uiPriority w:val="20"/>
-    <w:qFormat/>
-    <w:rPr>
-      <w:i/>
-      <w:iCs/>
-    </w:rPr>
-  </w:style>
-  <w:style w:type="paragraph" w:styleId="Sansinterligne">
-    <w:name w:val="No Spacing"/>
-    <w:link w:val="SansinterligneCar"/>
-    <w:uiPriority w:val="1"/>
-    <w:qFormat/>
-    <w:pPr>
-      <w:spacing w:after="0" w:line="240" w:lineRule="auto"/>
-    </w:pPr>
-  </w:style>
-  <w:style w:type="character" w:customStyle="1" w:styleId="SansinterligneCar">
-    <w:name w:val="Sans interligne Car"/>
-    <w:basedOn w:val="Policepardfaut"/>
-    <w:link w:val="Sansinterligne"/>
-    <w:uiPriority w:val="1"/>
-  </w:style>
-  <w:style w:type="paragraph" w:styleId="Paragraphedeliste">
-    <w:name w:val="List Paragraph"/>
-    <w:basedOn w:val="Normal"/>
-    <w:uiPriority w:val="34"/>
-    <w:qFormat/>
-    <w:pPr>
-      <w:ind w:left="720"/>
-      <w:contextualSpacing/>
-    </w:pPr>
-  </w:style>
-  <w:style w:type="paragraph" w:styleId="Citation">
-    <w:name w:val="Quote"/>
-    <w:basedOn w:val="Normal"/>
-    <w:next w:val="Normal"/>
-    <w:link w:val="CitationCar"/>
-    <w:uiPriority w:val="29"/>
-    <w:qFormat/>
-    <w:pPr>
-      <w:spacing w:line="360" w:lineRule="auto"/>
-    </w:pPr>
-    <w:rPr>
-      <w:i/>
-      <w:iCs/>
-      <w:color w:val="7A7A7A" w:themeColor="accent1"/>
-      <w:sz w:val="28"/>
-    </w:rPr>
-  </w:style>
-  <w:style w:type="character" w:customStyle="1" w:styleId="CitationCar">
-    <w:name w:val="Citation Car"/>
-    <w:basedOn w:val="Policepardfaut"/>
-    <w:link w:val="Citation"/>
-    <w:uiPriority w:val="29"/>
-    <w:rPr>
-      <w:i/>
-      <w:iCs/>
-      <w:color w:val="7A7A7A" w:themeColor="accent1"/>
-      <w:sz w:val="28"/>
-    </w:rPr>
-  </w:style>
-  <w:style w:type="paragraph" w:styleId="Citationintense">
-    <w:name w:val="Intense Quote"/>
-    <w:basedOn w:val="Normal"/>
-    <w:next w:val="Normal"/>
-    <w:link w:val="CitationintenseCar"/>
-    <w:uiPriority w:val="30"/>
-    <w:qFormat/>
-    <w:pPr>
-      <w:pBdr>
-        <w:top w:val="single" w:sz="36" w:space="5" w:color="000000" w:themeColor="text1"/>
-        <w:bottom w:val="single" w:sz="18" w:space="5" w:color="D1282E" w:themeColor="text2"/>
-      </w:pBdr>
-      <w:spacing w:before="200" w:after="280" w:line="360" w:lineRule="auto"/>
-    </w:pPr>
-    <w:rPr>
-      <w:b/>
-      <w:bCs/>
-      <w:i/>
-      <w:iCs/>
-      <w:color w:val="7F7F7F" w:themeColor="text1" w:themeTint="80"/>
-      <w:sz w:val="26"/>
-    </w:rPr>
-  </w:style>
-  <w:style w:type="character" w:customStyle="1" w:styleId="CitationintenseCar">
-    <w:name w:val="Citation intense Car"/>
-    <w:basedOn w:val="Policepardfaut"/>
-    <w:link w:val="Citationintense"/>
-    <w:uiPriority w:val="30"/>
-    <w:rPr>
-      <w:b/>
-      <w:bCs/>
-      <w:i/>
-      <w:iCs/>
-      <w:color w:val="7F7F7F" w:themeColor="text1" w:themeTint="80"/>
-      <w:sz w:val="26"/>
-    </w:rPr>
-  </w:style>
-  <w:style w:type="character" w:styleId="Emphaseple">
-    <w:name w:val="Subtle Emphasis"/>
-    <w:basedOn w:val="Policepardfaut"/>
-    <w:uiPriority w:val="19"/>
-    <w:qFormat/>
-    <w:rPr>
-      <w:i/>
-      <w:iCs/>
-      <w:color w:val="7A7A7A" w:themeColor="accent1"/>
-    </w:rPr>
-  </w:style>
-  <w:style w:type="character" w:styleId="Emphaseintense">
-    <w:name w:val="Intense Emphasis"/>
-    <w:basedOn w:val="Policepardfaut"/>
-    <w:uiPriority w:val="21"/>
-    <w:qFormat/>
-    <w:rPr>
-      <w:b/>
-      <w:bCs/>
-      <w:i/>
-      <w:iCs/>
-      <w:color w:val="D1282E" w:themeColor="text2"/>
-    </w:rPr>
-  </w:style>
-  <w:style w:type="character" w:styleId="Rfrenceple">
-    <w:name w:val="Subtle Reference"/>
-    <w:basedOn w:val="Policepardfaut"/>
-    <w:uiPriority w:val="31"/>
-    <w:qFormat/>
-    <w:rPr>
-      <w:rFonts w:asciiTheme="minorHAnsi" w:hAnsiTheme="minorHAnsi"/>
-      <w:smallCaps/>
-      <w:color w:val="F5C201" w:themeColor="accent2"/>
-      <w:sz w:val="22"/>
-      <w:u w:val="none"/>
-    </w:rPr>
-  </w:style>
-  <w:style w:type="character" w:styleId="Rfrenceintense">
-    <w:name w:val="Intense Reference"/>
-    <w:basedOn w:val="Policepardfaut"/>
-    <w:uiPriority w:val="32"/>
-    <w:qFormat/>
-    <w:rPr>
-      <w:rFonts w:asciiTheme="minorHAnsi" w:hAnsiTheme="minorHAnsi"/>
-      <w:b/>
-      <w:bCs/>
-      <w:caps/>
-      <w:color w:val="F5C201" w:themeColor="accent2"/>
-      <w:spacing w:val="5"/>
-      <w:sz w:val="22"/>
-      <w:u w:val="single"/>
-    </w:rPr>
-  </w:style>
-  <w:style w:type="character" w:styleId="Titredulivre">
-    <w:name w:val="Book Title"/>
-    <w:basedOn w:val="Policepardfaut"/>
-    <w:uiPriority w:val="33"/>
-    <w:qFormat/>
-    <w:rPr>
-      <w:rFonts w:asciiTheme="minorHAnsi" w:hAnsiTheme="minorHAnsi"/>
-      <w:b/>
-      <w:bCs/>
-      <w:caps/>
-      <w:color w:val="3D3D3D" w:themeColor="accent1" w:themeShade="80"/>
-      <w:spacing w:val="5"/>
-      <w:sz w:val="22"/>
-    </w:rPr>
-  </w:style>
-  <w:style w:type="paragraph" w:styleId="En-ttedetabledesmatires">
-    <w:name w:val="TOC Heading"/>
-    <w:basedOn w:val="Titre1"/>
-    <w:next w:val="Normal"/>
-    <w:uiPriority w:val="39"/>
-    <w:semiHidden/>
-    <w:unhideWhenUsed/>
-    <w:qFormat/>
-    <w:pPr>
-      <w:outlineLvl w:val="9"/>
-    </w:pPr>
-  </w:style>
-  <w:style w:type="character" w:styleId="Textedelespacerserv">
-    <w:name w:val="Placeholder Text"/>
-    <w:basedOn w:val="Policepardfaut"/>
-    <w:uiPriority w:val="99"/>
-    <w:semiHidden/>
-    <w:rPr>
-      <w:color w:val="808080"/>
-    </w:rPr>
-  </w:style>
-  <w:style w:type="paragraph" w:styleId="TM1">
-    <w:name w:val="toc 1"/>
-    <w:basedOn w:val="Normal"/>
-    <w:next w:val="Normal"/>
-    <w:autoRedefine/>
-    <w:uiPriority w:val="39"/>
-    <w:unhideWhenUsed/>
-    <w:rsid w:val="006212BB"/>
-    <w:pPr>
-      <w:spacing w:after="100"/>
-    </w:pPr>
-  </w:style>
-  <w:style w:type="character" w:styleId="Lienhypertexte">
-    <w:name w:val="Hyperlink"/>
-    <w:basedOn w:val="Policepardfaut"/>
-    <w:uiPriority w:val="99"/>
-    <w:unhideWhenUsed/>
-    <w:rsid w:val="006212BB"/>
-    <w:rPr>
-      <w:color w:val="CC9900" w:themeColor="hyperlink"/>
-      <w:u w:val="single"/>
-    </w:rPr>
-  </w:style>
-</w:styles>
-</file>
-
 <file path=word/glossary/document.xml><?xml version="1.0" encoding="utf-8"?>
-<w:glossaryDocument xmlns:wpc="http://schemas.microsoft.com/office/word/2010/wordprocessingCanvas" xmlns:mc="http://schemas.openxmlformats.org/markup-compatibility/2006" xmlns:o="urn:schemas-microsoft-com:office:office" xmlns:r="http://schemas.openxmlformats.org/officeDocument/2006/relationships" xmlns:m="http://schemas.openxmlformats.org/officeDocument/2006/math" xmlns:v="urn:schemas-microsoft-com:vml" xmlns:wp14="http://schemas.microsoft.com/office/word/2010/wordprocessingDrawing" xmlns:wp="http://schemas.openxmlformats.org/drawingml/2006/wordprocessingDrawing" xmlns:w10="urn:schemas-microsoft-com:office:word" xmlns:w="http://schemas.openxmlformats.org/wordprocessingml/2006/main" xmlns:w14="http://schemas.microsoft.com/office/word/2010/wordml" xmlns:wpg="http://schemas.microsoft.com/office/word/2010/wordprocessingGroup" xmlns:wpi="http://schemas.microsoft.com/office/word/2010/wordprocessingInk" xmlns:wne="http://schemas.microsoft.com/office/word/2006/wordml" xmlns:wps="http://schemas.microsoft.com/office/word/2010/wordprocessingShape" mc:Ignorable="w14 wp14">
+<w:glossaryDocument xmlns:wpc="http://schemas.microsoft.com/office/word/2010/wordprocessingCanvas" xmlns:mc="http://schemas.openxmlformats.org/markup-compatibility/2006" xmlns:o="urn:schemas-microsoft-com:office:office" xmlns:r="http://schemas.openxmlformats.org/officeDocument/2006/relationships" xmlns:m="http://schemas.openxmlformats.org/officeDocument/2006/math" xmlns:v="urn:schemas-microsoft-com:vml" xmlns:wp14="http://schemas.microsoft.com/office/word/2010/wordprocessingDrawing" xmlns:wp="http://schemas.openxmlformats.org/drawingml/2006/wordprocessingDrawing" xmlns:w10="urn:schemas-microsoft-com:office:word" xmlns:w="http://schemas.openxmlformats.org/wordprocessingml/2006/main" xmlns:w14="http://schemas.microsoft.com/office/word/2010/wordml" xmlns:w15="http://schemas.microsoft.com/office/word/2012/wordml" xmlns:wpg="http://schemas.microsoft.com/office/word/2010/wordprocessingGroup" xmlns:wpi="http://schemas.microsoft.com/office/word/2010/wordprocessingInk" xmlns:wne="http://schemas.microsoft.com/office/word/2006/wordml" xmlns:wps="http://schemas.microsoft.com/office/word/2010/wordprocessingShape" mc:Ignorable="w14 w15 wp14">
   <w:docParts>
     <w:docPart>
       <w:docPartPr>
@@ -5003,7 +4770,7 @@
           </w:pPr>
           <w:r>
             <w:rPr>
-              <w:color w:val="EEECE1" w:themeColor="background2"/>
+              <w:color w:val="E7E6E6" w:themeColor="background2"/>
               <w:sz w:val="28"/>
               <w:szCs w:val="28"/>
             </w:rPr>
@@ -5067,7 +4834,7 @@
               <w:rFonts w:asciiTheme="majorHAnsi" w:eastAsiaTheme="majorEastAsia" w:hAnsiTheme="majorHAnsi" w:cstheme="majorBidi"/>
               <w:b/>
               <w:bCs/>
-              <w:color w:val="4F81BD" w:themeColor="accent1"/>
+              <w:color w:val="5B9BD5" w:themeColor="accent1"/>
               <w:sz w:val="48"/>
               <w:szCs w:val="48"/>
             </w:rPr>
@@ -5098,7 +4865,7 @@
           </w:pPr>
           <w:r>
             <w:rPr>
-              <w:color w:val="EEECE1" w:themeColor="background2"/>
+              <w:color w:val="E7E6E6" w:themeColor="background2"/>
               <w:sz w:val="28"/>
               <w:szCs w:val="28"/>
             </w:rPr>
@@ -5112,13 +4879,13 @@
 </file>
 
 <file path=word/glossary/fontTable.xml><?xml version="1.0" encoding="utf-8"?>
-<w:fonts xmlns:mc="http://schemas.openxmlformats.org/markup-compatibility/2006" xmlns:r="http://schemas.openxmlformats.org/officeDocument/2006/relationships" xmlns:w="http://schemas.openxmlformats.org/wordprocessingml/2006/main" xmlns:w14="http://schemas.microsoft.com/office/word/2010/wordml" mc:Ignorable="w14">
+<w:fonts xmlns:mc="http://schemas.openxmlformats.org/markup-compatibility/2006" xmlns:r="http://schemas.openxmlformats.org/officeDocument/2006/relationships" xmlns:w="http://schemas.openxmlformats.org/wordprocessingml/2006/main" xmlns:w14="http://schemas.microsoft.com/office/word/2010/wordml" xmlns:w15="http://schemas.microsoft.com/office/word/2012/wordml" mc:Ignorable="w14 w15">
   <w:font w:name="Calibri">
     <w:panose1 w:val="020F0502020204030204"/>
     <w:charset w:val="00"/>
     <w:family w:val="swiss"/>
     <w:pitch w:val="variable"/>
-    <w:sig w:usb0="E10002FF" w:usb1="4000ACFF" w:usb2="00000009" w:usb3="00000000" w:csb0="0000019F" w:csb1="00000000"/>
+    <w:sig w:usb0="E00002FF" w:usb1="4000ACFF" w:usb2="00000001" w:usb3="00000000" w:csb0="0000019F" w:csb1="00000000"/>
   </w:font>
   <w:font w:name="Arial">
     <w:panose1 w:val="020B0604020202020204"/>
@@ -5170,12 +4937,13 @@
     <w:sig w:usb0="E1002EFF" w:usb1="C000605B" w:usb2="00000029" w:usb3="00000000" w:csb0="000101FF" w:csb1="00000000"/>
   </w:font>
   <w:font w:name="Arno Pro Light Display">
+    <w:altName w:val="Times New Roman"/>
     <w:panose1 w:val="00000000000000000000"/>
     <w:charset w:val="00"/>
     <w:family w:val="roman"/>
     <w:notTrueType/>
     <w:pitch w:val="variable"/>
-    <w:sig w:usb0="60000287" w:usb1="00000001" w:usb2="00000000" w:usb3="00000000" w:csb0="0000019F" w:csb1="00000000"/>
+    <w:sig w:usb0="00000001" w:usb1="00000001" w:usb2="00000000" w:usb3="00000000" w:csb0="0000019F" w:csb1="00000000"/>
   </w:font>
   <w:font w:name="Adobe Ming Std L">
     <w:panose1 w:val="00000000000000000000"/>
@@ -5199,11 +4967,18 @@
     <w:pitch w:val="variable"/>
     <w:sig w:usb0="0000028F" w:usb1="00000000" w:usb2="00000000" w:usb3="00000000" w:csb0="0000009F" w:csb1="00000000"/>
   </w:font>
+  <w:font w:name="Calibri Light">
+    <w:panose1 w:val="020F0302020204030204"/>
+    <w:charset w:val="00"/>
+    <w:family w:val="swiss"/>
+    <w:pitch w:val="variable"/>
+    <w:sig w:usb0="A00002EF" w:usb1="4000207B" w:usb2="00000000" w:usb3="00000000" w:csb0="0000019F" w:csb1="00000000"/>
+  </w:font>
 </w:fonts>
 </file>
 
 <file path=word/glossary/settings.xml><?xml version="1.0" encoding="utf-8"?>
-<w:settings xmlns:mc="http://schemas.openxmlformats.org/markup-compatibility/2006" xmlns:o="urn:schemas-microsoft-com:office:office" xmlns:r="http://schemas.openxmlformats.org/officeDocument/2006/relationships" xmlns:m="http://schemas.openxmlformats.org/officeDocument/2006/math" xmlns:v="urn:schemas-microsoft-com:vml" xmlns:w10="urn:schemas-microsoft-com:office:word" xmlns:w="http://schemas.openxmlformats.org/wordprocessingml/2006/main" xmlns:w14="http://schemas.microsoft.com/office/word/2010/wordml" xmlns:sl="http://schemas.openxmlformats.org/schemaLibrary/2006/main" mc:Ignorable="w14">
+<w:settings xmlns:mc="http://schemas.openxmlformats.org/markup-compatibility/2006" xmlns:o="urn:schemas-microsoft-com:office:office" xmlns:r="http://schemas.openxmlformats.org/officeDocument/2006/relationships" xmlns:m="http://schemas.openxmlformats.org/officeDocument/2006/math" xmlns:v="urn:schemas-microsoft-com:vml" xmlns:w10="urn:schemas-microsoft-com:office:word" xmlns:w="http://schemas.openxmlformats.org/wordprocessingml/2006/main" xmlns:w14="http://schemas.microsoft.com/office/word/2010/wordml" xmlns:w15="http://schemas.microsoft.com/office/word/2012/wordml" xmlns:sl="http://schemas.openxmlformats.org/schemaLibrary/2006/main" mc:Ignorable="w14 w15">
   <w:view w:val="normal"/>
   <w:defaultTabStop w:val="708"/>
   <w:hyphenationZone w:val="425"/>
@@ -5217,7 +4992,9 @@
   </w:compat>
   <w:rsids>
     <w:rsidRoot w:val="005B3A74"/>
+    <w:rsid w:val="00214F71"/>
     <w:rsid w:val="005B3A74"/>
+    <w:rsid w:val="00C71AB4"/>
     <w:rsid w:val="00FC0401"/>
   </w:rsids>
   <m:mathPr>
@@ -5241,7 +5018,7 @@
 </file>
 
 <file path=word/glossary/styles.xml><?xml version="1.0" encoding="utf-8"?>
-<w:styles xmlns:mc="http://schemas.openxmlformats.org/markup-compatibility/2006" xmlns:r="http://schemas.openxmlformats.org/officeDocument/2006/relationships" xmlns:w="http://schemas.openxmlformats.org/wordprocessingml/2006/main" xmlns:w14="http://schemas.microsoft.com/office/word/2010/wordml" mc:Ignorable="w14">
+<w:styles xmlns:mc="http://schemas.openxmlformats.org/markup-compatibility/2006" xmlns:r="http://schemas.openxmlformats.org/officeDocument/2006/relationships" xmlns:w="http://schemas.openxmlformats.org/wordprocessingml/2006/main" xmlns:w14="http://schemas.microsoft.com/office/word/2010/wordml" xmlns:w15="http://schemas.microsoft.com/office/word/2012/wordml" mc:Ignorable="w14 w15">
   <w:docDefaults>
     <w:rPrDefault>
       <w:rPr>
@@ -5257,144 +5034,378 @@
       </w:pPr>
     </w:pPrDefault>
   </w:docDefaults>
-  <w:latentStyles w:defLockedState="0" w:defUIPriority="99" w:defSemiHidden="1" w:defUnhideWhenUsed="1" w:defQFormat="0" w:count="267">
-    <w:lsdException w:name="Normal" w:semiHidden="0" w:uiPriority="0" w:unhideWhenUsed="0" w:qFormat="1"/>
-    <w:lsdException w:name="heading 1" w:semiHidden="0" w:uiPriority="9" w:unhideWhenUsed="0" w:qFormat="1"/>
-    <w:lsdException w:name="heading 2" w:uiPriority="9" w:qFormat="1"/>
-    <w:lsdException w:name="heading 3" w:uiPriority="9" w:qFormat="1"/>
-    <w:lsdException w:name="heading 4" w:uiPriority="9" w:qFormat="1"/>
-    <w:lsdException w:name="heading 5" w:uiPriority="9" w:qFormat="1"/>
-    <w:lsdException w:name="heading 6" w:uiPriority="9" w:qFormat="1"/>
-    <w:lsdException w:name="heading 7" w:uiPriority="9" w:qFormat="1"/>
-    <w:lsdException w:name="heading 8" w:uiPriority="9" w:qFormat="1"/>
-    <w:lsdException w:name="heading 9" w:uiPriority="9" w:qFormat="1"/>
-    <w:lsdException w:name="toc 1" w:uiPriority="39"/>
-    <w:lsdException w:name="toc 2" w:uiPriority="39"/>
-    <w:lsdException w:name="toc 3" w:uiPriority="39"/>
-    <w:lsdException w:name="toc 4" w:uiPriority="39"/>
-    <w:lsdException w:name="toc 5" w:uiPriority="39"/>
-    <w:lsdException w:name="toc 6" w:uiPriority="39"/>
-    <w:lsdException w:name="toc 7" w:uiPriority="39"/>
-    <w:lsdException w:name="toc 8" w:uiPriority="39"/>
-    <w:lsdException w:name="toc 9" w:uiPriority="39"/>
-    <w:lsdException w:name="caption" w:uiPriority="35" w:qFormat="1"/>
-    <w:lsdException w:name="Title" w:semiHidden="0" w:uiPriority="10" w:unhideWhenUsed="0" w:qFormat="1"/>
-    <w:lsdException w:name="Default Paragraph Font" w:uiPriority="1"/>
-    <w:lsdException w:name="Subtitle" w:semiHidden="0" w:uiPriority="11" w:unhideWhenUsed="0" w:qFormat="1"/>
-    <w:lsdException w:name="Strong" w:semiHidden="0" w:uiPriority="22" w:unhideWhenUsed="0" w:qFormat="1"/>
-    <w:lsdException w:name="Emphasis" w:semiHidden="0" w:uiPriority="20" w:unhideWhenUsed="0" w:qFormat="1"/>
-    <w:lsdException w:name="Table Grid" w:semiHidden="0" w:uiPriority="59" w:unhideWhenUsed="0"/>
-    <w:lsdException w:name="Placeholder Text" w:unhideWhenUsed="0"/>
-    <w:lsdException w:name="No Spacing" w:semiHidden="0" w:uiPriority="1" w:unhideWhenUsed="0" w:qFormat="1"/>
-    <w:lsdException w:name="Light Shading" w:semiHidden="0" w:uiPriority="60" w:unhideWhenUsed="0"/>
-    <w:lsdException w:name="Light List" w:semiHidden="0" w:uiPriority="61" w:unhideWhenUsed="0"/>
-    <w:lsdException w:name="Light Grid" w:semiHidden="0" w:uiPriority="62" w:unhideWhenUsed="0"/>
-    <w:lsdException w:name="Medium Shading 1" w:semiHidden="0" w:uiPriority="63" w:unhideWhenUsed="0"/>
-    <w:lsdException w:name="Medium Shading 2" w:semiHidden="0" w:uiPriority="64" w:unhideWhenUsed="0"/>
-    <w:lsdException w:name="Medium List 1" w:semiHidden="0" w:uiPriority="65" w:unhideWhenUsed="0"/>
-    <w:lsdException w:name="Medium List 2" w:semiHidden="0" w:uiPriority="66" w:unhideWhenUsed="0"/>
-    <w:lsdException w:name="Medium Grid 1" w:semiHidden="0" w:uiPriority="67" w:unhideWhenUsed="0"/>
-    <w:lsdException w:name="Medium Grid 2" w:semiHidden="0" w:uiPriority="68" w:unhideWhenUsed="0"/>
-    <w:lsdException w:name="Medium Grid 3" w:semiHidden="0" w:uiPriority="69" w:unhideWhenUsed="0"/>
-    <w:lsdException w:name="Dark List" w:semiHidden="0" w:uiPriority="70" w:unhideWhenUsed="0"/>
-    <w:lsdException w:name="Colorful Shading" w:semiHidden="0" w:uiPriority="71" w:unhideWhenUsed="0"/>
-    <w:lsdException w:name="Colorful List" w:semiHidden="0" w:uiPriority="72" w:unhideWhenUsed="0"/>
-    <w:lsdException w:name="Colorful Grid" w:semiHidden="0" w:uiPriority="73" w:unhideWhenUsed="0"/>
-    <w:lsdException w:name="Light Shading Accent 1" w:semiHidden="0" w:uiPriority="60" w:unhideWhenUsed="0"/>
-    <w:lsdException w:name="Light List Accent 1" w:semiHidden="0" w:uiPriority="61" w:unhideWhenUsed="0"/>
-    <w:lsdException w:name="Light Grid Accent 1" w:semiHidden="0" w:uiPriority="62" w:unhideWhenUsed="0"/>
-    <w:lsdException w:name="Medium Shading 1 Accent 1" w:semiHidden="0" w:uiPriority="63" w:unhideWhenUsed="0"/>
-    <w:lsdException w:name="Medium Shading 2 Accent 1" w:semiHidden="0" w:uiPriority="64" w:unhideWhenUsed="0"/>
-    <w:lsdException w:name="Medium List 1 Accent 1" w:semiHidden="0" w:uiPriority="65" w:unhideWhenUsed="0"/>
-    <w:lsdException w:name="Revision" w:unhideWhenUsed="0"/>
-    <w:lsdException w:name="List Paragraph" w:semiHidden="0" w:uiPriority="34" w:unhideWhenUsed="0" w:qFormat="1"/>
-    <w:lsdException w:name="Quote" w:semiHidden="0" w:uiPriority="29" w:unhideWhenUsed="0" w:qFormat="1"/>
-    <w:lsdException w:name="Intense Quote" w:semiHidden="0" w:uiPriority="30" w:unhideWhenUsed="0" w:qFormat="1"/>
-    <w:lsdException w:name="Medium List 2 Accent 1" w:semiHidden="0" w:uiPriority="66" w:unhideWhenUsed="0"/>
-    <w:lsdException w:name="Medium Grid 1 Accent 1" w:semiHidden="0" w:uiPriority="67" w:unhideWhenUsed="0"/>
-    <w:lsdException w:name="Medium Grid 2 Accent 1" w:semiHidden="0" w:uiPriority="68" w:unhideWhenUsed="0"/>
-    <w:lsdException w:name="Medium Grid 3 Accent 1" w:semiHidden="0" w:uiPriority="69" w:unhideWhenUsed="0"/>
-    <w:lsdException w:name="Dark List Accent 1" w:semiHidden="0" w:uiPriority="70" w:unhideWhenUsed="0"/>
-    <w:lsdException w:name="Colorful Shading Accent 1" w:semiHidden="0" w:uiPriority="71" w:unhideWhenUsed="0"/>
-    <w:lsdException w:name="Colorful List Accent 1" w:semiHidden="0" w:uiPriority="72" w:unhideWhenUsed="0"/>
-    <w:lsdException w:name="Colorful Grid Accent 1" w:semiHidden="0" w:uiPriority="73" w:unhideWhenUsed="0"/>
-    <w:lsdException w:name="Light Shading Accent 2" w:semiHidden="0" w:uiPriority="60" w:unhideWhenUsed="0"/>
-    <w:lsdException w:name="Light List Accent 2" w:semiHidden="0" w:uiPriority="61" w:unhideWhenUsed="0"/>
-    <w:lsdException w:name="Light Grid Accent 2" w:semiHidden="0" w:uiPriority="62" w:unhideWhenUsed="0"/>
-    <w:lsdException w:name="Medium Shading 1 Accent 2" w:semiHidden="0" w:uiPriority="63" w:unhideWhenUsed="0"/>
-    <w:lsdException w:name="Medium Shading 2 Accent 2" w:semiHidden="0" w:uiPriority="64" w:unhideWhenUsed="0"/>
-    <w:lsdException w:name="Medium List 1 Accent 2" w:semiHidden="0" w:uiPriority="65" w:unhideWhenUsed="0"/>
-    <w:lsdException w:name="Medium List 2 Accent 2" w:semiHidden="0" w:uiPriority="66" w:unhideWhenUsed="0"/>
-    <w:lsdException w:name="Medium Grid 1 Accent 2" w:semiHidden="0" w:uiPriority="67" w:unhideWhenUsed="0"/>
-    <w:lsdException w:name="Medium Grid 2 Accent 2" w:semiHidden="0" w:uiPriority="68" w:unhideWhenUsed="0"/>
-    <w:lsdException w:name="Medium Grid 3 Accent 2" w:semiHidden="0" w:uiPriority="69" w:unhideWhenUsed="0"/>
-    <w:lsdException w:name="Dark List Accent 2" w:semiHidden="0" w:uiPriority="70" w:unhideWhenUsed="0"/>
-    <w:lsdException w:name="Colorful Shading Accent 2" w:semiHidden="0" w:uiPriority="71" w:unhideWhenUsed="0"/>
-    <w:lsdException w:name="Colorful List Accent 2" w:semiHidden="0" w:uiPriority="72" w:unhideWhenUsed="0"/>
-    <w:lsdException w:name="Colorful Grid Accent 2" w:semiHidden="0" w:uiPriority="73" w:unhideWhenUsed="0"/>
-    <w:lsdException w:name="Light Shading Accent 3" w:semiHidden="0" w:uiPriority="60" w:unhideWhenUsed="0"/>
-    <w:lsdException w:name="Light List Accent 3" w:semiHidden="0" w:uiPriority="61" w:unhideWhenUsed="0"/>
-    <w:lsdException w:name="Light Grid Accent 3" w:semiHidden="0" w:uiPriority="62" w:unhideWhenUsed="0"/>
-    <w:lsdException w:name="Medium Shading 1 Accent 3" w:semiHidden="0" w:uiPriority="63" w:unhideWhenUsed="0"/>
-    <w:lsdException w:name="Medium Shading 2 Accent 3" w:semiHidden="0" w:uiPriority="64" w:unhideWhenUsed="0"/>
-    <w:lsdException w:name="Medium List 1 Accent 3" w:semiHidden="0" w:uiPriority="65" w:unhideWhenUsed="0"/>
-    <w:lsdException w:name="Medium List 2 Accent 3" w:semiHidden="0" w:uiPriority="66" w:unhideWhenUsed="0"/>
-    <w:lsdException w:name="Medium Grid 1 Accent 3" w:semiHidden="0" w:uiPriority="67" w:unhideWhenUsed="0"/>
-    <w:lsdException w:name="Medium Grid 2 Accent 3" w:semiHidden="0" w:uiPriority="68" w:unhideWhenUsed="0"/>
-    <w:lsdException w:name="Medium Grid 3 Accent 3" w:semiHidden="0" w:uiPriority="69" w:unhideWhenUsed="0"/>
-    <w:lsdException w:name="Dark List Accent 3" w:semiHidden="0" w:uiPriority="70" w:unhideWhenUsed="0"/>
-    <w:lsdException w:name="Colorful Shading Accent 3" w:semiHidden="0" w:uiPriority="71" w:unhideWhenUsed="0"/>
-    <w:lsdException w:name="Colorful List Accent 3" w:semiHidden="0" w:uiPriority="72" w:unhideWhenUsed="0"/>
-    <w:lsdException w:name="Colorful Grid Accent 3" w:semiHidden="0" w:uiPriority="73" w:unhideWhenUsed="0"/>
-    <w:lsdException w:name="Light Shading Accent 4" w:semiHidden="0" w:uiPriority="60" w:unhideWhenUsed="0"/>
-    <w:lsdException w:name="Light List Accent 4" w:semiHidden="0" w:uiPriority="61" w:unhideWhenUsed="0"/>
-    <w:lsdException w:name="Light Grid Accent 4" w:semiHidden="0" w:uiPriority="62" w:unhideWhenUsed="0"/>
-    <w:lsdException w:name="Medium Shading 1 Accent 4" w:semiHidden="0" w:uiPriority="63" w:unhideWhenUsed="0"/>
-    <w:lsdException w:name="Medium Shading 2 Accent 4" w:semiHidden="0" w:uiPriority="64" w:unhideWhenUsed="0"/>
-    <w:lsdException w:name="Medium List 1 Accent 4" w:semiHidden="0" w:uiPriority="65" w:unhideWhenUsed="0"/>
-    <w:lsdException w:name="Medium List 2 Accent 4" w:semiHidden="0" w:uiPriority="66" w:unhideWhenUsed="0"/>
-    <w:lsdException w:name="Medium Grid 1 Accent 4" w:semiHidden="0" w:uiPriority="67" w:unhideWhenUsed="0"/>
-    <w:lsdException w:name="Medium Grid 2 Accent 4" w:semiHidden="0" w:uiPriority="68" w:unhideWhenUsed="0"/>
-    <w:lsdException w:name="Medium Grid 3 Accent 4" w:semiHidden="0" w:uiPriority="69" w:unhideWhenUsed="0"/>
-    <w:lsdException w:name="Dark List Accent 4" w:semiHidden="0" w:uiPriority="70" w:unhideWhenUsed="0"/>
-    <w:lsdException w:name="Colorful Shading Accent 4" w:semiHidden="0" w:uiPriority="71" w:unhideWhenUsed="0"/>
-    <w:lsdException w:name="Colorful List Accent 4" w:semiHidden="0" w:uiPriority="72" w:unhideWhenUsed="0"/>
-    <w:lsdException w:name="Colorful Grid Accent 4" w:semiHidden="0" w:uiPriority="73" w:unhideWhenUsed="0"/>
-    <w:lsdException w:name="Light Shading Accent 5" w:semiHidden="0" w:uiPriority="60" w:unhideWhenUsed="0"/>
-    <w:lsdException w:name="Light List Accent 5" w:semiHidden="0" w:uiPriority="61" w:unhideWhenUsed="0"/>
-    <w:lsdException w:name="Light Grid Accent 5" w:semiHidden="0" w:uiPriority="62" w:unhideWhenUsed="0"/>
-    <w:lsdException w:name="Medium Shading 1 Accent 5" w:semiHidden="0" w:uiPriority="63" w:unhideWhenUsed="0"/>
-    <w:lsdException w:name="Medium Shading 2 Accent 5" w:semiHidden="0" w:uiPriority="64" w:unhideWhenUsed="0"/>
-    <w:lsdException w:name="Medium List 1 Accent 5" w:semiHidden="0" w:uiPriority="65" w:unhideWhenUsed="0"/>
-    <w:lsdException w:name="Medium List 2 Accent 5" w:semiHidden="0" w:uiPriority="66" w:unhideWhenUsed="0"/>
-    <w:lsdException w:name="Medium Grid 1 Accent 5" w:semiHidden="0" w:uiPriority="67" w:unhideWhenUsed="0"/>
-    <w:lsdException w:name="Medium Grid 2 Accent 5" w:semiHidden="0" w:uiPriority="68" w:unhideWhenUsed="0"/>
-    <w:lsdException w:name="Medium Grid 3 Accent 5" w:semiHidden="0" w:uiPriority="69" w:unhideWhenUsed="0"/>
-    <w:lsdException w:name="Dark List Accent 5" w:semiHidden="0" w:uiPriority="70" w:unhideWhenUsed="0"/>
-    <w:lsdException w:name="Colorful Shading Accent 5" w:semiHidden="0" w:uiPriority="71" w:unhideWhenUsed="0"/>
-    <w:lsdException w:name="Colorful List Accent 5" w:semiHidden="0" w:uiPriority="72" w:unhideWhenUsed="0"/>
-    <w:lsdException w:name="Colorful Grid Accent 5" w:semiHidden="0" w:uiPriority="73" w:unhideWhenUsed="0"/>
-    <w:lsdException w:name="Light Shading Accent 6" w:semiHidden="0" w:uiPriority="60" w:unhideWhenUsed="0"/>
-    <w:lsdException w:name="Light List Accent 6" w:semiHidden="0" w:uiPriority="61" w:unhideWhenUsed="0"/>
-    <w:lsdException w:name="Light Grid Accent 6" w:semiHidden="0" w:uiPriority="62" w:unhideWhenUsed="0"/>
-    <w:lsdException w:name="Medium Shading 1 Accent 6" w:semiHidden="0" w:uiPriority="63" w:unhideWhenUsed="0"/>
-    <w:lsdException w:name="Medium Shading 2 Accent 6" w:semiHidden="0" w:uiPriority="64" w:unhideWhenUsed="0"/>
-    <w:lsdException w:name="Medium List 1 Accent 6" w:semiHidden="0" w:uiPriority="65" w:unhideWhenUsed="0"/>
-    <w:lsdException w:name="Medium List 2 Accent 6" w:semiHidden="0" w:uiPriority="66" w:unhideWhenUsed="0"/>
-    <w:lsdException w:name="Medium Grid 1 Accent 6" w:semiHidden="0" w:uiPriority="67" w:unhideWhenUsed="0"/>
-    <w:lsdException w:name="Medium Grid 2 Accent 6" w:semiHidden="0" w:uiPriority="68" w:unhideWhenUsed="0"/>
-    <w:lsdException w:name="Medium Grid 3 Accent 6" w:semiHidden="0" w:uiPriority="69" w:unhideWhenUsed="0"/>
-    <w:lsdException w:name="Dark List Accent 6" w:semiHidden="0" w:uiPriority="70" w:unhideWhenUsed="0"/>
-    <w:lsdException w:name="Colorful Shading Accent 6" w:semiHidden="0" w:uiPriority="71" w:unhideWhenUsed="0"/>
-    <w:lsdException w:name="Colorful List Accent 6" w:semiHidden="0" w:uiPriority="72" w:unhideWhenUsed="0"/>
-    <w:lsdException w:name="Colorful Grid Accent 6" w:semiHidden="0" w:uiPriority="73" w:unhideWhenUsed="0"/>
-    <w:lsdException w:name="Subtle Emphasis" w:semiHidden="0" w:uiPriority="19" w:unhideWhenUsed="0" w:qFormat="1"/>
-    <w:lsdException w:name="Intense Emphasis" w:semiHidden="0" w:uiPriority="21" w:unhideWhenUsed="0" w:qFormat="1"/>
-    <w:lsdException w:name="Subtle Reference" w:semiHidden="0" w:uiPriority="31" w:unhideWhenUsed="0" w:qFormat="1"/>
-    <w:lsdException w:name="Intense Reference" w:semiHidden="0" w:uiPriority="32" w:unhideWhenUsed="0" w:qFormat="1"/>
-    <w:lsdException w:name="Book Title" w:semiHidden="0" w:uiPriority="33" w:unhideWhenUsed="0" w:qFormat="1"/>
-    <w:lsdException w:name="Bibliography" w:uiPriority="37"/>
-    <w:lsdException w:name="TOC Heading" w:uiPriority="39" w:qFormat="1"/>
+  <w:latentStyles w:defLockedState="0" w:defUIPriority="99" w:defSemiHidden="0" w:defUnhideWhenUsed="0" w:defQFormat="0" w:count="371">
+    <w:lsdException w:name="Normal" w:uiPriority="0" w:qFormat="1"/>
+    <w:lsdException w:name="heading 1" w:uiPriority="9" w:qFormat="1"/>
+    <w:lsdException w:name="heading 2" w:semiHidden="1" w:uiPriority="9" w:unhideWhenUsed="1" w:qFormat="1"/>
+    <w:lsdException w:name="heading 3" w:semiHidden="1" w:uiPriority="9" w:unhideWhenUsed="1" w:qFormat="1"/>
+    <w:lsdException w:name="heading 4" w:semiHidden="1" w:uiPriority="9" w:unhideWhenUsed="1" w:qFormat="1"/>
+    <w:lsdException w:name="heading 5" w:semiHidden="1" w:uiPriority="9" w:unhideWhenUsed="1" w:qFormat="1"/>
+    <w:lsdException w:name="heading 6" w:semiHidden="1" w:uiPriority="9" w:unhideWhenUsed="1" w:qFormat="1"/>
+    <w:lsdException w:name="heading 7" w:semiHidden="1" w:uiPriority="9" w:unhideWhenUsed="1" w:qFormat="1"/>
+    <w:lsdException w:name="heading 8" w:semiHidden="1" w:uiPriority="9" w:unhideWhenUsed="1" w:qFormat="1"/>
+    <w:lsdException w:name="heading 9" w:semiHidden="1" w:uiPriority="9" w:unhideWhenUsed="1" w:qFormat="1"/>
+    <w:lsdException w:name="index 1" w:semiHidden="1" w:unhideWhenUsed="1"/>
+    <w:lsdException w:name="index 2" w:semiHidden="1" w:unhideWhenUsed="1"/>
+    <w:lsdException w:name="index 3" w:semiHidden="1" w:unhideWhenUsed="1"/>
+    <w:lsdException w:name="index 4" w:semiHidden="1" w:unhideWhenUsed="1"/>
+    <w:lsdException w:name="index 5" w:semiHidden="1" w:unhideWhenUsed="1"/>
+    <w:lsdException w:name="index 6" w:semiHidden="1" w:unhideWhenUsed="1"/>
+    <w:lsdException w:name="index 7" w:semiHidden="1" w:unhideWhenUsed="1"/>
+    <w:lsdException w:name="index 8" w:semiHidden="1" w:unhideWhenUsed="1"/>
+    <w:lsdException w:name="index 9" w:semiHidden="1" w:unhideWhenUsed="1"/>
+    <w:lsdException w:name="toc 1" w:semiHidden="1" w:uiPriority="39" w:unhideWhenUsed="1"/>
+    <w:lsdException w:name="toc 2" w:semiHidden="1" w:uiPriority="39" w:unhideWhenUsed="1"/>
+    <w:lsdException w:name="toc 3" w:semiHidden="1" w:uiPriority="39" w:unhideWhenUsed="1"/>
+    <w:lsdException w:name="toc 4" w:semiHidden="1" w:uiPriority="39" w:unhideWhenUsed="1"/>
+    <w:lsdException w:name="toc 5" w:semiHidden="1" w:uiPriority="39" w:unhideWhenUsed="1"/>
+    <w:lsdException w:name="toc 6" w:semiHidden="1" w:uiPriority="39" w:unhideWhenUsed="1"/>
+    <w:lsdException w:name="toc 7" w:semiHidden="1" w:uiPriority="39" w:unhideWhenUsed="1"/>
+    <w:lsdException w:name="toc 8" w:semiHidden="1" w:uiPriority="39" w:unhideWhenUsed="1"/>
+    <w:lsdException w:name="toc 9" w:semiHidden="1" w:uiPriority="39" w:unhideWhenUsed="1"/>
+    <w:lsdException w:name="Normal Indent" w:semiHidden="1" w:unhideWhenUsed="1"/>
+    <w:lsdException w:name="footnote text" w:semiHidden="1" w:unhideWhenUsed="1"/>
+    <w:lsdException w:name="annotation text" w:semiHidden="1" w:unhideWhenUsed="1"/>
+    <w:lsdException w:name="header" w:semiHidden="1" w:unhideWhenUsed="1"/>
+    <w:lsdException w:name="footer" w:semiHidden="1" w:unhideWhenUsed="1"/>
+    <w:lsdException w:name="index heading" w:semiHidden="1" w:unhideWhenUsed="1"/>
+    <w:lsdException w:name="caption" w:semiHidden="1" w:uiPriority="35" w:unhideWhenUsed="1" w:qFormat="1"/>
+    <w:lsdException w:name="table of figures" w:semiHidden="1" w:unhideWhenUsed="1"/>
+    <w:lsdException w:name="envelope address" w:semiHidden="1" w:unhideWhenUsed="1"/>
+    <w:lsdException w:name="envelope return" w:semiHidden="1" w:unhideWhenUsed="1"/>
+    <w:lsdException w:name="footnote reference" w:semiHidden="1" w:unhideWhenUsed="1"/>
+    <w:lsdException w:name="annotation reference" w:semiHidden="1" w:unhideWhenUsed="1"/>
+    <w:lsdException w:name="line number" w:semiHidden="1" w:unhideWhenUsed="1"/>
+    <w:lsdException w:name="page number" w:semiHidden="1" w:unhideWhenUsed="1"/>
+    <w:lsdException w:name="endnote reference" w:semiHidden="1" w:unhideWhenUsed="1"/>
+    <w:lsdException w:name="endnote text" w:semiHidden="1" w:unhideWhenUsed="1"/>
+    <w:lsdException w:name="table of authorities" w:semiHidden="1" w:unhideWhenUsed="1"/>
+    <w:lsdException w:name="macro" w:semiHidden="1" w:unhideWhenUsed="1"/>
+    <w:lsdException w:name="toa heading" w:semiHidden="1" w:unhideWhenUsed="1"/>
+    <w:lsdException w:name="List" w:semiHidden="1" w:unhideWhenUsed="1"/>
+    <w:lsdException w:name="List Bullet" w:semiHidden="1" w:unhideWhenUsed="1"/>
+    <w:lsdException w:name="List Number" w:semiHidden="1" w:unhideWhenUsed="1"/>
+    <w:lsdException w:name="List 2" w:semiHidden="1" w:unhideWhenUsed="1"/>
+    <w:lsdException w:name="List 3" w:semiHidden="1" w:unhideWhenUsed="1"/>
+    <w:lsdException w:name="List 4" w:semiHidden="1" w:unhideWhenUsed="1"/>
+    <w:lsdException w:name="List 5" w:semiHidden="1" w:unhideWhenUsed="1"/>
+    <w:lsdException w:name="List Bullet 2" w:semiHidden="1" w:unhideWhenUsed="1"/>
+    <w:lsdException w:name="List Bullet 3" w:semiHidden="1" w:unhideWhenUsed="1"/>
+    <w:lsdException w:name="List Bullet 4" w:semiHidden="1" w:unhideWhenUsed="1"/>
+    <w:lsdException w:name="List Bullet 5" w:semiHidden="1" w:unhideWhenUsed="1"/>
+    <w:lsdException w:name="List Number 2" w:semiHidden="1" w:unhideWhenUsed="1"/>
+    <w:lsdException w:name="List Number 3" w:semiHidden="1" w:unhideWhenUsed="1"/>
+    <w:lsdException w:name="List Number 4" w:semiHidden="1" w:unhideWhenUsed="1"/>
+    <w:lsdException w:name="List Number 5" w:semiHidden="1" w:unhideWhenUsed="1"/>
+    <w:lsdException w:name="Title" w:uiPriority="10" w:qFormat="1"/>
+    <w:lsdException w:name="Closing" w:semiHidden="1" w:unhideWhenUsed="1"/>
+    <w:lsdException w:name="Signature" w:semiHidden="1" w:unhideWhenUsed="1"/>
+    <w:lsdException w:name="Default Paragraph Font" w:semiHidden="1" w:uiPriority="1" w:unhideWhenUsed="1"/>
+    <w:lsdException w:name="Body Text" w:semiHidden="1" w:unhideWhenUsed="1"/>
+    <w:lsdException w:name="Body Text Indent" w:semiHidden="1" w:unhideWhenUsed="1"/>
+    <w:lsdException w:name="List Continue" w:semiHidden="1" w:unhideWhenUsed="1"/>
+    <w:lsdException w:name="List Continue 2" w:semiHidden="1" w:unhideWhenUsed="1"/>
+    <w:lsdException w:name="List Continue 3" w:semiHidden="1" w:unhideWhenUsed="1"/>
+    <w:lsdException w:name="List Continue 4" w:semiHidden="1" w:unhideWhenUsed="1"/>
+    <w:lsdException w:name="List Continue 5" w:semiHidden="1" w:unhideWhenUsed="1"/>
+    <w:lsdException w:name="Message Header" w:semiHidden="1" w:unhideWhenUsed="1"/>
+    <w:lsdException w:name="Subtitle" w:uiPriority="11" w:qFormat="1"/>
+    <w:lsdException w:name="Salutation" w:semiHidden="1" w:unhideWhenUsed="1"/>
+    <w:lsdException w:name="Date" w:semiHidden="1" w:unhideWhenUsed="1"/>
+    <w:lsdException w:name="Body Text First Indent" w:semiHidden="1" w:unhideWhenUsed="1"/>
+    <w:lsdException w:name="Body Text First Indent 2" w:semiHidden="1" w:unhideWhenUsed="1"/>
+    <w:lsdException w:name="Note Heading" w:semiHidden="1" w:unhideWhenUsed="1"/>
+    <w:lsdException w:name="Body Text 2" w:semiHidden="1" w:unhideWhenUsed="1"/>
+    <w:lsdException w:name="Body Text 3" w:semiHidden="1" w:unhideWhenUsed="1"/>
+    <w:lsdException w:name="Body Text Indent 2" w:semiHidden="1" w:unhideWhenUsed="1"/>
+    <w:lsdException w:name="Body Text Indent 3" w:semiHidden="1" w:unhideWhenUsed="1"/>
+    <w:lsdException w:name="Block Text" w:semiHidden="1" w:unhideWhenUsed="1"/>
+    <w:lsdException w:name="Hyperlink" w:semiHidden="1" w:unhideWhenUsed="1"/>
+    <w:lsdException w:name="FollowedHyperlink" w:semiHidden="1" w:unhideWhenUsed="1"/>
+    <w:lsdException w:name="Strong" w:uiPriority="22" w:qFormat="1"/>
+    <w:lsdException w:name="Emphasis" w:uiPriority="20" w:qFormat="1"/>
+    <w:lsdException w:name="Document Map" w:semiHidden="1" w:unhideWhenUsed="1"/>
+    <w:lsdException w:name="Plain Text" w:semiHidden="1" w:unhideWhenUsed="1"/>
+    <w:lsdException w:name="E-mail Signature" w:semiHidden="1" w:unhideWhenUsed="1"/>
+    <w:lsdException w:name="HTML Top of Form" w:semiHidden="1" w:unhideWhenUsed="1"/>
+    <w:lsdException w:name="HTML Bottom of Form" w:semiHidden="1" w:unhideWhenUsed="1"/>
+    <w:lsdException w:name="Normal (Web)" w:semiHidden="1" w:unhideWhenUsed="1"/>
+    <w:lsdException w:name="HTML Acronym" w:semiHidden="1" w:unhideWhenUsed="1"/>
+    <w:lsdException w:name="HTML Address" w:semiHidden="1" w:unhideWhenUsed="1"/>
+    <w:lsdException w:name="HTML Cite" w:semiHidden="1" w:unhideWhenUsed="1"/>
+    <w:lsdException w:name="HTML Code" w:semiHidden="1" w:unhideWhenUsed="1"/>
+    <w:lsdException w:name="HTML Definition" w:semiHidden="1" w:unhideWhenUsed="1"/>
+    <w:lsdException w:name="HTML Keyboard" w:semiHidden="1" w:unhideWhenUsed="1"/>
+    <w:lsdException w:name="HTML Preformatted" w:semiHidden="1" w:unhideWhenUsed="1"/>
+    <w:lsdException w:name="HTML Sample" w:semiHidden="1" w:unhideWhenUsed="1"/>
+    <w:lsdException w:name="HTML Typewriter" w:semiHidden="1" w:unhideWhenUsed="1"/>
+    <w:lsdException w:name="HTML Variable" w:semiHidden="1" w:unhideWhenUsed="1"/>
+    <w:lsdException w:name="Normal Table" w:semiHidden="1" w:unhideWhenUsed="1"/>
+    <w:lsdException w:name="annotation subject" w:semiHidden="1" w:unhideWhenUsed="1"/>
+    <w:lsdException w:name="No List" w:semiHidden="1" w:unhideWhenUsed="1"/>
+    <w:lsdException w:name="Outline List 1" w:semiHidden="1" w:unhideWhenUsed="1"/>
+    <w:lsdException w:name="Outline List 2" w:semiHidden="1" w:unhideWhenUsed="1"/>
+    <w:lsdException w:name="Outline List 3" w:semiHidden="1" w:unhideWhenUsed="1"/>
+    <w:lsdException w:name="Table Simple 1" w:semiHidden="1" w:unhideWhenUsed="1"/>
+    <w:lsdException w:name="Table Simple 2" w:semiHidden="1" w:unhideWhenUsed="1"/>
+    <w:lsdException w:name="Table Simple 3" w:semiHidden="1" w:unhideWhenUsed="1"/>
+    <w:lsdException w:name="Table Classic 1" w:semiHidden="1" w:unhideWhenUsed="1"/>
+    <w:lsdException w:name="Table Classic 2" w:semiHidden="1" w:unhideWhenUsed="1"/>
+    <w:lsdException w:name="Table Classic 3" w:semiHidden="1" w:unhideWhenUsed="1"/>
+    <w:lsdException w:name="Table Classic 4" w:semiHidden="1" w:unhideWhenUsed="1"/>
+    <w:lsdException w:name="Table Colorful 1" w:semiHidden="1" w:unhideWhenUsed="1"/>
+    <w:lsdException w:name="Table Colorful 2" w:semiHidden="1" w:unhideWhenUsed="1"/>
+    <w:lsdException w:name="Table Colorful 3" w:semiHidden="1" w:unhideWhenUsed="1"/>
+    <w:lsdException w:name="Table Columns 1" w:semiHidden="1" w:unhideWhenUsed="1"/>
+    <w:lsdException w:name="Table Columns 2" w:semiHidden="1" w:unhideWhenUsed="1"/>
+    <w:lsdException w:name="Table Columns 3" w:semiHidden="1" w:unhideWhenUsed="1"/>
+    <w:lsdException w:name="Table Columns 4" w:semiHidden="1" w:unhideWhenUsed="1"/>
+    <w:lsdException w:name="Table Columns 5" w:semiHidden="1" w:unhideWhenUsed="1"/>
+    <w:lsdException w:name="Table Grid 1" w:semiHidden="1" w:unhideWhenUsed="1"/>
+    <w:lsdException w:name="Table Grid 2" w:semiHidden="1" w:unhideWhenUsed="1"/>
+    <w:lsdException w:name="Table Grid 3" w:semiHidden="1" w:unhideWhenUsed="1"/>
+    <w:lsdException w:name="Table Grid 4" w:semiHidden="1" w:unhideWhenUsed="1"/>
+    <w:lsdException w:name="Table Grid 5" w:semiHidden="1" w:unhideWhenUsed="1"/>
+    <w:lsdException w:name="Table Grid 6" w:semiHidden="1" w:unhideWhenUsed="1"/>
+    <w:lsdException w:name="Table Grid 7" w:semiHidden="1" w:unhideWhenUsed="1"/>
+    <w:lsdException w:name="Table Grid 8" w:semiHidden="1" w:unhideWhenUsed="1"/>
+    <w:lsdException w:name="Table List 1" w:semiHidden="1" w:unhideWhenUsed="1"/>
+    <w:lsdException w:name="Table List 2" w:semiHidden="1" w:unhideWhenUsed="1"/>
+    <w:lsdException w:name="Table List 3" w:semiHidden="1" w:unhideWhenUsed="1"/>
+    <w:lsdException w:name="Table List 4" w:semiHidden="1" w:unhideWhenUsed="1"/>
+    <w:lsdException w:name="Table List 5" w:semiHidden="1" w:unhideWhenUsed="1"/>
+    <w:lsdException w:name="Table List 6" w:semiHidden="1" w:unhideWhenUsed="1"/>
+    <w:lsdException w:name="Table List 7" w:semiHidden="1" w:unhideWhenUsed="1"/>
+    <w:lsdException w:name="Table List 8" w:semiHidden="1" w:unhideWhenUsed="1"/>
+    <w:lsdException w:name="Table 3D effects 1" w:semiHidden="1" w:unhideWhenUsed="1"/>
+    <w:lsdException w:name="Table 3D effects 2" w:semiHidden="1" w:unhideWhenUsed="1"/>
+    <w:lsdException w:name="Table 3D effects 3" w:semiHidden="1" w:unhideWhenUsed="1"/>
+    <w:lsdException w:name="Table Contemporary" w:semiHidden="1" w:unhideWhenUsed="1"/>
+    <w:lsdException w:name="Table Elegant" w:semiHidden="1" w:unhideWhenUsed="1"/>
+    <w:lsdException w:name="Table Professional" w:semiHidden="1" w:unhideWhenUsed="1"/>
+    <w:lsdException w:name="Table Subtle 1" w:semiHidden="1" w:unhideWhenUsed="1"/>
+    <w:lsdException w:name="Table Subtle 2" w:semiHidden="1" w:unhideWhenUsed="1"/>
+    <w:lsdException w:name="Table Web 1" w:semiHidden="1" w:unhideWhenUsed="1"/>
+    <w:lsdException w:name="Table Web 2" w:semiHidden="1" w:unhideWhenUsed="1"/>
+    <w:lsdException w:name="Table Web 3" w:semiHidden="1" w:unhideWhenUsed="1"/>
+    <w:lsdException w:name="Balloon Text" w:semiHidden="1" w:unhideWhenUsed="1"/>
+    <w:lsdException w:name="Table Grid" w:uiPriority="59"/>
+    <w:lsdException w:name="Table Theme" w:semiHidden="1" w:unhideWhenUsed="1"/>
+    <w:lsdException w:name="Placeholder Text" w:semiHidden="1"/>
+    <w:lsdException w:name="No Spacing" w:uiPriority="1" w:qFormat="1"/>
+    <w:lsdException w:name="Light Shading" w:uiPriority="60"/>
+    <w:lsdException w:name="Light List" w:uiPriority="61"/>
+    <w:lsdException w:name="Light Grid" w:uiPriority="62"/>
+    <w:lsdException w:name="Medium Shading 1" w:uiPriority="63"/>
+    <w:lsdException w:name="Medium Shading 2" w:uiPriority="64"/>
+    <w:lsdException w:name="Medium List 1" w:uiPriority="65"/>
+    <w:lsdException w:name="Medium List 2" w:uiPriority="66"/>
+    <w:lsdException w:name="Medium Grid 1" w:uiPriority="67"/>
+    <w:lsdException w:name="Medium Grid 2" w:uiPriority="68"/>
+    <w:lsdException w:name="Medium Grid 3" w:uiPriority="69"/>
+    <w:lsdException w:name="Dark List" w:uiPriority="70"/>
+    <w:lsdException w:name="Colorful Shading" w:uiPriority="71"/>
+    <w:lsdException w:name="Colorful List" w:uiPriority="72"/>
+    <w:lsdException w:name="Colorful Grid" w:uiPriority="73"/>
+    <w:lsdException w:name="Light Shading Accent 1" w:uiPriority="60"/>
+    <w:lsdException w:name="Light List Accent 1" w:uiPriority="61"/>
+    <w:lsdException w:name="Light Grid Accent 1" w:uiPriority="62"/>
+    <w:lsdException w:name="Medium Shading 1 Accent 1" w:uiPriority="63"/>
+    <w:lsdException w:name="Medium Shading 2 Accent 1" w:uiPriority="64"/>
+    <w:lsdException w:name="Medium List 1 Accent 1" w:uiPriority="65"/>
+    <w:lsdException w:name="Revision" w:semiHidden="1"/>
+    <w:lsdException w:name="List Paragraph" w:uiPriority="34" w:qFormat="1"/>
+    <w:lsdException w:name="Quote" w:uiPriority="29" w:qFormat="1"/>
+    <w:lsdException w:name="Intense Quote" w:uiPriority="30" w:qFormat="1"/>
+    <w:lsdException w:name="Medium List 2 Accent 1" w:uiPriority="66"/>
+    <w:lsdException w:name="Medium Grid 1 Accent 1" w:uiPriority="67"/>
+    <w:lsdException w:name="Medium Grid 2 Accent 1" w:uiPriority="68"/>
+    <w:lsdException w:name="Medium Grid 3 Accent 1" w:uiPriority="69"/>
+    <w:lsdException w:name="Dark List Accent 1" w:uiPriority="70"/>
+    <w:lsdException w:name="Colorful Shading Accent 1" w:uiPriority="71"/>
+    <w:lsdException w:name="Colorful List Accent 1" w:uiPriority="72"/>
+    <w:lsdException w:name="Colorful Grid Accent 1" w:uiPriority="73"/>
+    <w:lsdException w:name="Light Shading Accent 2" w:uiPriority="60"/>
+    <w:lsdException w:name="Light List Accent 2" w:uiPriority="61"/>
+    <w:lsdException w:name="Light Grid Accent 2" w:uiPriority="62"/>
+    <w:lsdException w:name="Medium Shading 1 Accent 2" w:uiPriority="63"/>
+    <w:lsdException w:name="Medium Shading 2 Accent 2" w:uiPriority="64"/>
+    <w:lsdException w:name="Medium List 1 Accent 2" w:uiPriority="65"/>
+    <w:lsdException w:name="Medium List 2 Accent 2" w:uiPriority="66"/>
+    <w:lsdException w:name="Medium Grid 1 Accent 2" w:uiPriority="67"/>
+    <w:lsdException w:name="Medium Grid 2 Accent 2" w:uiPriority="68"/>
+    <w:lsdException w:name="Medium Grid 3 Accent 2" w:uiPriority="69"/>
+    <w:lsdException w:name="Dark List Accent 2" w:uiPriority="70"/>
+    <w:lsdException w:name="Colorful Shading Accent 2" w:uiPriority="71"/>
+    <w:lsdException w:name="Colorful List Accent 2" w:uiPriority="72"/>
+    <w:lsdException w:name="Colorful Grid Accent 2" w:uiPriority="73"/>
+    <w:lsdException w:name="Light Shading Accent 3" w:uiPriority="60"/>
+    <w:lsdException w:name="Light List Accent 3" w:uiPriority="61"/>
+    <w:lsdException w:name="Light Grid Accent 3" w:uiPriority="62"/>
+    <w:lsdException w:name="Medium Shading 1 Accent 3" w:uiPriority="63"/>
+    <w:lsdException w:name="Medium Shading 2 Accent 3" w:uiPriority="64"/>
+    <w:lsdException w:name="Medium List 1 Accent 3" w:uiPriority="65"/>
+    <w:lsdException w:name="Medium List 2 Accent 3" w:uiPriority="66"/>
+    <w:lsdException w:name="Medium Grid 1 Accent 3" w:uiPriority="67"/>
+    <w:lsdException w:name="Medium Grid 2 Accent 3" w:uiPriority="68"/>
+    <w:lsdException w:name="Medium Grid 3 Accent 3" w:uiPriority="69"/>
+    <w:lsdException w:name="Dark List Accent 3" w:uiPriority="70"/>
+    <w:lsdException w:name="Colorful Shading Accent 3" w:uiPriority="71"/>
+    <w:lsdException w:name="Colorful List Accent 3" w:uiPriority="72"/>
+    <w:lsdException w:name="Colorful Grid Accent 3" w:uiPriority="73"/>
+    <w:lsdException w:name="Light Shading Accent 4" w:uiPriority="60"/>
+    <w:lsdException w:name="Light List Accent 4" w:uiPriority="61"/>
+    <w:lsdException w:name="Light Grid Accent 4" w:uiPriority="62"/>
+    <w:lsdException w:name="Medium Shading 1 Accent 4" w:uiPriority="63"/>
+    <w:lsdException w:name="Medium Shading 2 Accent 4" w:uiPriority="64"/>
+    <w:lsdException w:name="Medium List 1 Accent 4" w:uiPriority="65"/>
+    <w:lsdException w:name="Medium List 2 Accent 4" w:uiPriority="66"/>
+    <w:lsdException w:name="Medium Grid 1 Accent 4" w:uiPriority="67"/>
+    <w:lsdException w:name="Medium Grid 2 Accent 4" w:uiPriority="68"/>
+    <w:lsdException w:name="Medium Grid 3 Accent 4" w:uiPriority="69"/>
+    <w:lsdException w:name="Dark List Accent 4" w:uiPriority="70"/>
+    <w:lsdException w:name="Colorful Shading Accent 4" w:uiPriority="71"/>
+    <w:lsdException w:name="Colorful List Accent 4" w:uiPriority="72"/>
+    <w:lsdException w:name="Colorful Grid Accent 4" w:uiPriority="73"/>
+    <w:lsdException w:name="Light Shading Accent 5" w:uiPriority="60"/>
+    <w:lsdException w:name="Light List Accent 5" w:uiPriority="61"/>
+    <w:lsdException w:name="Light Grid Accent 5" w:uiPriority="62"/>
+    <w:lsdException w:name="Medium Shading 1 Accent 5" w:uiPriority="63"/>
+    <w:lsdException w:name="Medium Shading 2 Accent 5" w:uiPriority="64"/>
+    <w:lsdException w:name="Medium List 1 Accent 5" w:uiPriority="65"/>
+    <w:lsdException w:name="Medium List 2 Accent 5" w:uiPriority="66"/>
+    <w:lsdException w:name="Medium Grid 1 Accent 5" w:uiPriority="67"/>
+    <w:lsdException w:name="Medium Grid 2 Accent 5" w:uiPriority="68"/>
+    <w:lsdException w:name="Medium Grid 3 Accent 5" w:uiPriority="69"/>
+    <w:lsdException w:name="Dark List Accent 5" w:uiPriority="70"/>
+    <w:lsdException w:name="Colorful Shading Accent 5" w:uiPriority="71"/>
+    <w:lsdException w:name="Colorful List Accent 5" w:uiPriority="72"/>
+    <w:lsdException w:name="Colorful Grid Accent 5" w:uiPriority="73"/>
+    <w:lsdException w:name="Light Shading Accent 6" w:uiPriority="60"/>
+    <w:lsdException w:name="Light List Accent 6" w:uiPriority="61"/>
+    <w:lsdException w:name="Light Grid Accent 6" w:uiPriority="62"/>
+    <w:lsdException w:name="Medium Shading 1 Accent 6" w:uiPriority="63"/>
+    <w:lsdException w:name="Medium Shading 2 Accent 6" w:uiPriority="64"/>
+    <w:lsdException w:name="Medium List 1 Accent 6" w:uiPriority="65"/>
+    <w:lsdException w:name="Medium List 2 Accent 6" w:uiPriority="66"/>
+    <w:lsdException w:name="Medium Grid 1 Accent 6" w:uiPriority="67"/>
+    <w:lsdException w:name="Medium Grid 2 Accent 6" w:uiPriority="68"/>
+    <w:lsdException w:name="Medium Grid 3 Accent 6" w:uiPriority="69"/>
+    <w:lsdException w:name="Dark List Accent 6" w:uiPriority="70"/>
+    <w:lsdException w:name="Colorful Shading Accent 6" w:uiPriority="71"/>
+    <w:lsdException w:name="Colorful List Accent 6" w:uiPriority="72"/>
+    <w:lsdException w:name="Colorful Grid Accent 6" w:uiPriority="73"/>
+    <w:lsdException w:name="Subtle Emphasis" w:uiPriority="19" w:qFormat="1"/>
+    <w:lsdException w:name="Intense Emphasis" w:uiPriority="21" w:qFormat="1"/>
+    <w:lsdException w:name="Subtle Reference" w:uiPriority="31" w:qFormat="1"/>
+    <w:lsdException w:name="Intense Reference" w:uiPriority="32" w:qFormat="1"/>
+    <w:lsdException w:name="Book Title" w:uiPriority="33" w:qFormat="1"/>
+    <w:lsdException w:name="Bibliography" w:semiHidden="1" w:uiPriority="37" w:unhideWhenUsed="1"/>
+    <w:lsdException w:name="TOC Heading" w:semiHidden="1" w:uiPriority="39" w:unhideWhenUsed="1" w:qFormat="1"/>
+    <w:lsdException w:name="Plain Table 1" w:uiPriority="41"/>
+    <w:lsdException w:name="Plain Table 2" w:uiPriority="42"/>
+    <w:lsdException w:name="Plain Table 3" w:uiPriority="43"/>
+    <w:lsdException w:name="Plain Table 4" w:uiPriority="44"/>
+    <w:lsdException w:name="Plain Table 5" w:uiPriority="45"/>
+    <w:lsdException w:name="Grid Table Light" w:uiPriority="40"/>
+    <w:lsdException w:name="Grid Table 1 Light" w:uiPriority="46"/>
+    <w:lsdException w:name="Grid Table 2" w:uiPriority="47"/>
+    <w:lsdException w:name="Grid Table 3" w:uiPriority="48"/>
+    <w:lsdException w:name="Grid Table 4" w:uiPriority="49"/>
+    <w:lsdException w:name="Grid Table 5 Dark" w:uiPriority="50"/>
+    <w:lsdException w:name="Grid Table 6 Colorful" w:uiPriority="51"/>
+    <w:lsdException w:name="Grid Table 7 Colorful" w:uiPriority="52"/>
+    <w:lsdException w:name="Grid Table 1 Light Accent 1" w:uiPriority="46"/>
+    <w:lsdException w:name="Grid Table 2 Accent 1" w:uiPriority="47"/>
+    <w:lsdException w:name="Grid Table 3 Accent 1" w:uiPriority="48"/>
+    <w:lsdException w:name="Grid Table 4 Accent 1" w:uiPriority="49"/>
+    <w:lsdException w:name="Grid Table 5 Dark Accent 1" w:uiPriority="50"/>
+    <w:lsdException w:name="Grid Table 6 Colorful Accent 1" w:uiPriority="51"/>
+    <w:lsdException w:name="Grid Table 7 Colorful Accent 1" w:uiPriority="52"/>
+    <w:lsdException w:name="Grid Table 1 Light Accent 2" w:uiPriority="46"/>
+    <w:lsdException w:name="Grid Table 2 Accent 2" w:uiPriority="47"/>
+    <w:lsdException w:name="Grid Table 3 Accent 2" w:uiPriority="48"/>
+    <w:lsdException w:name="Grid Table 4 Accent 2" w:uiPriority="49"/>
+    <w:lsdException w:name="Grid Table 5 Dark Accent 2" w:uiPriority="50"/>
+    <w:lsdException w:name="Grid Table 6 Colorful Accent 2" w:uiPriority="51"/>
+    <w:lsdException w:name="Grid Table 7 Colorful Accent 2" w:uiPriority="52"/>
+    <w:lsdException w:name="Grid Table 1 Light Accent 3" w:uiPriority="46"/>
+    <w:lsdException w:name="Grid Table 2 Accent 3" w:uiPriority="47"/>
+    <w:lsdException w:name="Grid Table 3 Accent 3" w:uiPriority="48"/>
+    <w:lsdException w:name="Grid Table 4 Accent 3" w:uiPriority="49"/>
+    <w:lsdException w:name="Grid Table 5 Dark Accent 3" w:uiPriority="50"/>
+    <w:lsdException w:name="Grid Table 6 Colorful Accent 3" w:uiPriority="51"/>
+    <w:lsdException w:name="Grid Table 7 Colorful Accent 3" w:uiPriority="52"/>
+    <w:lsdException w:name="Grid Table 1 Light Accent 4" w:uiPriority="46"/>
+    <w:lsdException w:name="Grid Table 2 Accent 4" w:uiPriority="47"/>
+    <w:lsdException w:name="Grid Table 3 Accent 4" w:uiPriority="48"/>
+    <w:lsdException w:name="Grid Table 4 Accent 4" w:uiPriority="49"/>
+    <w:lsdException w:name="Grid Table 5 Dark Accent 4" w:uiPriority="50"/>
+    <w:lsdException w:name="Grid Table 6 Colorful Accent 4" w:uiPriority="51"/>
+    <w:lsdException w:name="Grid Table 7 Colorful Accent 4" w:uiPriority="52"/>
+    <w:lsdException w:name="Grid Table 1 Light Accent 5" w:uiPriority="46"/>
+    <w:lsdException w:name="Grid Table 2 Accent 5" w:uiPriority="47"/>
+    <w:lsdException w:name="Grid Table 3 Accent 5" w:uiPriority="48"/>
+    <w:lsdException w:name="Grid Table 4 Accent 5" w:uiPriority="49"/>
+    <w:lsdException w:name="Grid Table 5 Dark Accent 5" w:uiPriority="50"/>
+    <w:lsdException w:name="Grid Table 6 Colorful Accent 5" w:uiPriority="51"/>
+    <w:lsdException w:name="Grid Table 7 Colorful Accent 5" w:uiPriority="52"/>
+    <w:lsdException w:name="Grid Table 1 Light Accent 6" w:uiPriority="46"/>
+    <w:lsdException w:name="Grid Table 2 Accent 6" w:uiPriority="47"/>
+    <w:lsdException w:name="Grid Table 3 Accent 6" w:uiPriority="48"/>
+    <w:lsdException w:name="Grid Table 4 Accent 6" w:uiPriority="49"/>
+    <w:lsdException w:name="Grid Table 5 Dark Accent 6" w:uiPriority="50"/>
+    <w:lsdException w:name="Grid Table 6 Colorful Accent 6" w:uiPriority="51"/>
+    <w:lsdException w:name="Grid Table 7 Colorful Accent 6" w:uiPriority="52"/>
+    <w:lsdException w:name="List Table 1 Light" w:uiPriority="46"/>
+    <w:lsdException w:name="List Table 2" w:uiPriority="47"/>
+    <w:lsdException w:name="List Table 3" w:uiPriority="48"/>
+    <w:lsdException w:name="List Table 4" w:uiPriority="49"/>
+    <w:lsdException w:name="List Table 5 Dark" w:uiPriority="50"/>
+    <w:lsdException w:name="List Table 6 Colorful" w:uiPriority="51"/>
+    <w:lsdException w:name="List Table 7 Colorful" w:uiPriority="52"/>
+    <w:lsdException w:name="List Table 1 Light Accent 1" w:uiPriority="46"/>
+    <w:lsdException w:name="List Table 2 Accent 1" w:uiPriority="47"/>
+    <w:lsdException w:name="List Table 3 Accent 1" w:uiPriority="48"/>
+    <w:lsdException w:name="List Table 4 Accent 1" w:uiPriority="49"/>
+    <w:lsdException w:name="List Table 5 Dark Accent 1" w:uiPriority="50"/>
+    <w:lsdException w:name="List Table 6 Colorful Accent 1" w:uiPriority="51"/>
+    <w:lsdException w:name="List Table 7 Colorful Accent 1" w:uiPriority="52"/>
+    <w:lsdException w:name="List Table 1 Light Accent 2" w:uiPriority="46"/>
+    <w:lsdException w:name="List Table 2 Accent 2" w:uiPriority="47"/>
+    <w:lsdException w:name="List Table 3 Accent 2" w:uiPriority="48"/>
+    <w:lsdException w:name="List Table 4 Accent 2" w:uiPriority="49"/>
+    <w:lsdException w:name="List Table 5 Dark Accent 2" w:uiPriority="50"/>
+    <w:lsdException w:name="List Table 6 Colorful Accent 2" w:uiPriority="51"/>
+    <w:lsdException w:name="List Table 7 Colorful Accent 2" w:uiPriority="52"/>
+    <w:lsdException w:name="List Table 1 Light Accent 3" w:uiPriority="46"/>
+    <w:lsdException w:name="List Table 2 Accent 3" w:uiPriority="47"/>
+    <w:lsdException w:name="List Table 3 Accent 3" w:uiPriority="48"/>
+    <w:lsdException w:name="List Table 4 Accent 3" w:uiPriority="49"/>
+    <w:lsdException w:name="List Table 5 Dark Accent 3" w:uiPriority="50"/>
+    <w:lsdException w:name="List Table 6 Colorful Accent 3" w:uiPriority="51"/>
+    <w:lsdException w:name="List Table 7 Colorful Accent 3" w:uiPriority="52"/>
+    <w:lsdException w:name="List Table 1 Light Accent 4" w:uiPriority="46"/>
+    <w:lsdException w:name="List Table 2 Accent 4" w:uiPriority="47"/>
+    <w:lsdException w:name="List Table 3 Accent 4" w:uiPriority="48"/>
+    <w:lsdException w:name="List Table 4 Accent 4" w:uiPriority="49"/>
+    <w:lsdException w:name="List Table 5 Dark Accent 4" w:uiPriority="50"/>
+    <w:lsdException w:name="List Table 6 Colorful Accent 4" w:uiPriority="51"/>
+    <w:lsdException w:name="List Table 7 Colorful Accent 4" w:uiPriority="52"/>
+    <w:lsdException w:name="List Table 1 Light Accent 5" w:uiPriority="46"/>
+    <w:lsdException w:name="List Table 2 Accent 5" w:uiPriority="47"/>
+    <w:lsdException w:name="List Table 3 Accent 5" w:uiPriority="48"/>
+    <w:lsdException w:name="List Table 4 Accent 5" w:uiPriority="49"/>
+    <w:lsdException w:name="List Table 5 Dark Accent 5" w:uiPriority="50"/>
+    <w:lsdException w:name="List Table 6 Colorful Accent 5" w:uiPriority="51"/>
+    <w:lsdException w:name="List Table 7 Colorful Accent 5" w:uiPriority="52"/>
+    <w:lsdException w:name="List Table 1 Light Accent 6" w:uiPriority="46"/>
+    <w:lsdException w:name="List Table 2 Accent 6" w:uiPriority="47"/>
+    <w:lsdException w:name="List Table 3 Accent 6" w:uiPriority="48"/>
+    <w:lsdException w:name="List Table 4 Accent 6" w:uiPriority="49"/>
+    <w:lsdException w:name="List Table 5 Dark Accent 6" w:uiPriority="50"/>
+    <w:lsdException w:name="List Table 6 Colorful Accent 6" w:uiPriority="51"/>
+    <w:lsdException w:name="List Table 7 Colorful Accent 6" w:uiPriority="52"/>
   </w:latentStyles>
   <w:style w:type="paragraph" w:default="1" w:styleId="Normal">
     <w:name w:val="Normal"/>
@@ -5557,325 +5568,8 @@
 </w:styles>
 </file>
 
-<file path=word/glossary/stylesWithEffects.xml><?xml version="1.0" encoding="utf-8"?>
-<w:styles xmlns:wpc="http://schemas.microsoft.com/office/word/2010/wordprocessingCanvas" xmlns:mc="http://schemas.openxmlformats.org/markup-compatibility/2006" xmlns:o="urn:schemas-microsoft-com:office:office" xmlns:r="http://schemas.openxmlformats.org/officeDocument/2006/relationships" xmlns:m="http://schemas.openxmlformats.org/officeDocument/2006/math" xmlns:v="urn:schemas-microsoft-com:vml" xmlns:wp14="http://schemas.microsoft.com/office/word/2010/wordprocessingDrawing" xmlns:wp="http://schemas.openxmlformats.org/drawingml/2006/wordprocessingDrawing" xmlns:w10="urn:schemas-microsoft-com:office:word" xmlns:w="http://schemas.openxmlformats.org/wordprocessingml/2006/main" xmlns:w14="http://schemas.microsoft.com/office/word/2010/wordml" xmlns:wpg="http://schemas.microsoft.com/office/word/2010/wordprocessingGroup" xmlns:wpi="http://schemas.microsoft.com/office/word/2010/wordprocessingInk" xmlns:wne="http://schemas.microsoft.com/office/word/2006/wordml" xmlns:wps="http://schemas.microsoft.com/office/word/2010/wordprocessingShape" mc:Ignorable="w14 wp14">
-  <w:docDefaults>
-    <w:rPrDefault>
-      <w:rPr>
-        <w:rFonts w:asciiTheme="minorHAnsi" w:eastAsiaTheme="minorEastAsia" w:hAnsiTheme="minorHAnsi" w:cstheme="minorBidi"/>
-        <w:sz w:val="22"/>
-        <w:szCs w:val="22"/>
-        <w:lang w:val="fr-FR" w:eastAsia="fr-FR" w:bidi="ar-SA"/>
-      </w:rPr>
-    </w:rPrDefault>
-    <w:pPrDefault>
-      <w:pPr>
-        <w:spacing w:after="200" w:line="276" w:lineRule="auto"/>
-      </w:pPr>
-    </w:pPrDefault>
-  </w:docDefaults>
-  <w:latentStyles w:defLockedState="0" w:defUIPriority="99" w:defSemiHidden="1" w:defUnhideWhenUsed="1" w:defQFormat="0" w:count="267">
-    <w:lsdException w:name="Normal" w:semiHidden="0" w:uiPriority="0" w:unhideWhenUsed="0" w:qFormat="1"/>
-    <w:lsdException w:name="heading 1" w:semiHidden="0" w:uiPriority="9" w:unhideWhenUsed="0" w:qFormat="1"/>
-    <w:lsdException w:name="heading 2" w:uiPriority="9" w:qFormat="1"/>
-    <w:lsdException w:name="heading 3" w:uiPriority="9" w:qFormat="1"/>
-    <w:lsdException w:name="heading 4" w:uiPriority="9" w:qFormat="1"/>
-    <w:lsdException w:name="heading 5" w:uiPriority="9" w:qFormat="1"/>
-    <w:lsdException w:name="heading 6" w:uiPriority="9" w:qFormat="1"/>
-    <w:lsdException w:name="heading 7" w:uiPriority="9" w:qFormat="1"/>
-    <w:lsdException w:name="heading 8" w:uiPriority="9" w:qFormat="1"/>
-    <w:lsdException w:name="heading 9" w:uiPriority="9" w:qFormat="1"/>
-    <w:lsdException w:name="toc 1" w:uiPriority="39"/>
-    <w:lsdException w:name="toc 2" w:uiPriority="39"/>
-    <w:lsdException w:name="toc 3" w:uiPriority="39"/>
-    <w:lsdException w:name="toc 4" w:uiPriority="39"/>
-    <w:lsdException w:name="toc 5" w:uiPriority="39"/>
-    <w:lsdException w:name="toc 6" w:uiPriority="39"/>
-    <w:lsdException w:name="toc 7" w:uiPriority="39"/>
-    <w:lsdException w:name="toc 8" w:uiPriority="39"/>
-    <w:lsdException w:name="toc 9" w:uiPriority="39"/>
-    <w:lsdException w:name="caption" w:uiPriority="35" w:qFormat="1"/>
-    <w:lsdException w:name="Title" w:semiHidden="0" w:uiPriority="10" w:unhideWhenUsed="0" w:qFormat="1"/>
-    <w:lsdException w:name="Default Paragraph Font" w:uiPriority="1"/>
-    <w:lsdException w:name="Subtitle" w:semiHidden="0" w:uiPriority="11" w:unhideWhenUsed="0" w:qFormat="1"/>
-    <w:lsdException w:name="Strong" w:semiHidden="0" w:uiPriority="22" w:unhideWhenUsed="0" w:qFormat="1"/>
-    <w:lsdException w:name="Emphasis" w:semiHidden="0" w:uiPriority="20" w:unhideWhenUsed="0" w:qFormat="1"/>
-    <w:lsdException w:name="Table Grid" w:semiHidden="0" w:uiPriority="59" w:unhideWhenUsed="0"/>
-    <w:lsdException w:name="Placeholder Text" w:unhideWhenUsed="0"/>
-    <w:lsdException w:name="No Spacing" w:semiHidden="0" w:uiPriority="1" w:unhideWhenUsed="0" w:qFormat="1"/>
-    <w:lsdException w:name="Light Shading" w:semiHidden="0" w:uiPriority="60" w:unhideWhenUsed="0"/>
-    <w:lsdException w:name="Light List" w:semiHidden="0" w:uiPriority="61" w:unhideWhenUsed="0"/>
-    <w:lsdException w:name="Light Grid" w:semiHidden="0" w:uiPriority="62" w:unhideWhenUsed="0"/>
-    <w:lsdException w:name="Medium Shading 1" w:semiHidden="0" w:uiPriority="63" w:unhideWhenUsed="0"/>
-    <w:lsdException w:name="Medium Shading 2" w:semiHidden="0" w:uiPriority="64" w:unhideWhenUsed="0"/>
-    <w:lsdException w:name="Medium List 1" w:semiHidden="0" w:uiPriority="65" w:unhideWhenUsed="0"/>
-    <w:lsdException w:name="Medium List 2" w:semiHidden="0" w:uiPriority="66" w:unhideWhenUsed="0"/>
-    <w:lsdException w:name="Medium Grid 1" w:semiHidden="0" w:uiPriority="67" w:unhideWhenUsed="0"/>
-    <w:lsdException w:name="Medium Grid 2" w:semiHidden="0" w:uiPriority="68" w:unhideWhenUsed="0"/>
-    <w:lsdException w:name="Medium Grid 3" w:semiHidden="0" w:uiPriority="69" w:unhideWhenUsed="0"/>
-    <w:lsdException w:name="Dark List" w:semiHidden="0" w:uiPriority="70" w:unhideWhenUsed="0"/>
-    <w:lsdException w:name="Colorful Shading" w:semiHidden="0" w:uiPriority="71" w:unhideWhenUsed="0"/>
-    <w:lsdException w:name="Colorful List" w:semiHidden="0" w:uiPriority="72" w:unhideWhenUsed="0"/>
-    <w:lsdException w:name="Colorful Grid" w:semiHidden="0" w:uiPriority="73" w:unhideWhenUsed="0"/>
-    <w:lsdException w:name="Light Shading Accent 1" w:semiHidden="0" w:uiPriority="60" w:unhideWhenUsed="0"/>
-    <w:lsdException w:name="Light List Accent 1" w:semiHidden="0" w:uiPriority="61" w:unhideWhenUsed="0"/>
-    <w:lsdException w:name="Light Grid Accent 1" w:semiHidden="0" w:uiPriority="62" w:unhideWhenUsed="0"/>
-    <w:lsdException w:name="Medium Shading 1 Accent 1" w:semiHidden="0" w:uiPriority="63" w:unhideWhenUsed="0"/>
-    <w:lsdException w:name="Medium Shading 2 Accent 1" w:semiHidden="0" w:uiPriority="64" w:unhideWhenUsed="0"/>
-    <w:lsdException w:name="Medium List 1 Accent 1" w:semiHidden="0" w:uiPriority="65" w:unhideWhenUsed="0"/>
-    <w:lsdException w:name="Revision" w:unhideWhenUsed="0"/>
-    <w:lsdException w:name="List Paragraph" w:semiHidden="0" w:uiPriority="34" w:unhideWhenUsed="0" w:qFormat="1"/>
-    <w:lsdException w:name="Quote" w:semiHidden="0" w:uiPriority="29" w:unhideWhenUsed="0" w:qFormat="1"/>
-    <w:lsdException w:name="Intense Quote" w:semiHidden="0" w:uiPriority="30" w:unhideWhenUsed="0" w:qFormat="1"/>
-    <w:lsdException w:name="Medium List 2 Accent 1" w:semiHidden="0" w:uiPriority="66" w:unhideWhenUsed="0"/>
-    <w:lsdException w:name="Medium Grid 1 Accent 1" w:semiHidden="0" w:uiPriority="67" w:unhideWhenUsed="0"/>
-    <w:lsdException w:name="Medium Grid 2 Accent 1" w:semiHidden="0" w:uiPriority="68" w:unhideWhenUsed="0"/>
-    <w:lsdException w:name="Medium Grid 3 Accent 1" w:semiHidden="0" w:uiPriority="69" w:unhideWhenUsed="0"/>
-    <w:lsdException w:name="Dark List Accent 1" w:semiHidden="0" w:uiPriority="70" w:unhideWhenUsed="0"/>
-    <w:lsdException w:name="Colorful Shading Accent 1" w:semiHidden="0" w:uiPriority="71" w:unhideWhenUsed="0"/>
-    <w:lsdException w:name="Colorful List Accent 1" w:semiHidden="0" w:uiPriority="72" w:unhideWhenUsed="0"/>
-    <w:lsdException w:name="Colorful Grid Accent 1" w:semiHidden="0" w:uiPriority="73" w:unhideWhenUsed="0"/>
-    <w:lsdException w:name="Light Shading Accent 2" w:semiHidden="0" w:uiPriority="60" w:unhideWhenUsed="0"/>
-    <w:lsdException w:name="Light List Accent 2" w:semiHidden="0" w:uiPriority="61" w:unhideWhenUsed="0"/>
-    <w:lsdException w:name="Light Grid Accent 2" w:semiHidden="0" w:uiPriority="62" w:unhideWhenUsed="0"/>
-    <w:lsdException w:name="Medium Shading 1 Accent 2" w:semiHidden="0" w:uiPriority="63" w:unhideWhenUsed="0"/>
-    <w:lsdException w:name="Medium Shading 2 Accent 2" w:semiHidden="0" w:uiPriority="64" w:unhideWhenUsed="0"/>
-    <w:lsdException w:name="Medium List 1 Accent 2" w:semiHidden="0" w:uiPriority="65" w:unhideWhenUsed="0"/>
-    <w:lsdException w:name="Medium List 2 Accent 2" w:semiHidden="0" w:uiPriority="66" w:unhideWhenUsed="0"/>
-    <w:lsdException w:name="Medium Grid 1 Accent 2" w:semiHidden="0" w:uiPriority="67" w:unhideWhenUsed="0"/>
-    <w:lsdException w:name="Medium Grid 2 Accent 2" w:semiHidden="0" w:uiPriority="68" w:unhideWhenUsed="0"/>
-    <w:lsdException w:name="Medium Grid 3 Accent 2" w:semiHidden="0" w:uiPriority="69" w:unhideWhenUsed="0"/>
-    <w:lsdException w:name="Dark List Accent 2" w:semiHidden="0" w:uiPriority="70" w:unhideWhenUsed="0"/>
-    <w:lsdException w:name="Colorful Shading Accent 2" w:semiHidden="0" w:uiPriority="71" w:unhideWhenUsed="0"/>
-    <w:lsdException w:name="Colorful List Accent 2" w:semiHidden="0" w:uiPriority="72" w:unhideWhenUsed="0"/>
-    <w:lsdException w:name="Colorful Grid Accent 2" w:semiHidden="0" w:uiPriority="73" w:unhideWhenUsed="0"/>
-    <w:lsdException w:name="Light Shading Accent 3" w:semiHidden="0" w:uiPriority="60" w:unhideWhenUsed="0"/>
-    <w:lsdException w:name="Light List Accent 3" w:semiHidden="0" w:uiPriority="61" w:unhideWhenUsed="0"/>
-    <w:lsdException w:name="Light Grid Accent 3" w:semiHidden="0" w:uiPriority="62" w:unhideWhenUsed="0"/>
-    <w:lsdException w:name="Medium Shading 1 Accent 3" w:semiHidden="0" w:uiPriority="63" w:unhideWhenUsed="0"/>
-    <w:lsdException w:name="Medium Shading 2 Accent 3" w:semiHidden="0" w:uiPriority="64" w:unhideWhenUsed="0"/>
-    <w:lsdException w:name="Medium List 1 Accent 3" w:semiHidden="0" w:uiPriority="65" w:unhideWhenUsed="0"/>
-    <w:lsdException w:name="Medium List 2 Accent 3" w:semiHidden="0" w:uiPriority="66" w:unhideWhenUsed="0"/>
-    <w:lsdException w:name="Medium Grid 1 Accent 3" w:semiHidden="0" w:uiPriority="67" w:unhideWhenUsed="0"/>
-    <w:lsdException w:name="Medium Grid 2 Accent 3" w:semiHidden="0" w:uiPriority="68" w:unhideWhenUsed="0"/>
-    <w:lsdException w:name="Medium Grid 3 Accent 3" w:semiHidden="0" w:uiPriority="69" w:unhideWhenUsed="0"/>
-    <w:lsdException w:name="Dark List Accent 3" w:semiHidden="0" w:uiPriority="70" w:unhideWhenUsed="0"/>
-    <w:lsdException w:name="Colorful Shading Accent 3" w:semiHidden="0" w:uiPriority="71" w:unhideWhenUsed="0"/>
-    <w:lsdException w:name="Colorful List Accent 3" w:semiHidden="0" w:uiPriority="72" w:unhideWhenUsed="0"/>
-    <w:lsdException w:name="Colorful Grid Accent 3" w:semiHidden="0" w:uiPriority="73" w:unhideWhenUsed="0"/>
-    <w:lsdException w:name="Light Shading Accent 4" w:semiHidden="0" w:uiPriority="60" w:unhideWhenUsed="0"/>
-    <w:lsdException w:name="Light List Accent 4" w:semiHidden="0" w:uiPriority="61" w:unhideWhenUsed="0"/>
-    <w:lsdException w:name="Light Grid Accent 4" w:semiHidden="0" w:uiPriority="62" w:unhideWhenUsed="0"/>
-    <w:lsdException w:name="Medium Shading 1 Accent 4" w:semiHidden="0" w:uiPriority="63" w:unhideWhenUsed="0"/>
-    <w:lsdException w:name="Medium Shading 2 Accent 4" w:semiHidden="0" w:uiPriority="64" w:unhideWhenUsed="0"/>
-    <w:lsdException w:name="Medium List 1 Accent 4" w:semiHidden="0" w:uiPriority="65" w:unhideWhenUsed="0"/>
-    <w:lsdException w:name="Medium List 2 Accent 4" w:semiHidden="0" w:uiPriority="66" w:unhideWhenUsed="0"/>
-    <w:lsdException w:name="Medium Grid 1 Accent 4" w:semiHidden="0" w:uiPriority="67" w:unhideWhenUsed="0"/>
-    <w:lsdException w:name="Medium Grid 2 Accent 4" w:semiHidden="0" w:uiPriority="68" w:unhideWhenUsed="0"/>
-    <w:lsdException w:name="Medium Grid 3 Accent 4" w:semiHidden="0" w:uiPriority="69" w:unhideWhenUsed="0"/>
-    <w:lsdException w:name="Dark List Accent 4" w:semiHidden="0" w:uiPriority="70" w:unhideWhenUsed="0"/>
-    <w:lsdException w:name="Colorful Shading Accent 4" w:semiHidden="0" w:uiPriority="71" w:unhideWhenUsed="0"/>
-    <w:lsdException w:name="Colorful List Accent 4" w:semiHidden="0" w:uiPriority="72" w:unhideWhenUsed="0"/>
-    <w:lsdException w:name="Colorful Grid Accent 4" w:semiHidden="0" w:uiPriority="73" w:unhideWhenUsed="0"/>
-    <w:lsdException w:name="Light Shading Accent 5" w:semiHidden="0" w:uiPriority="60" w:unhideWhenUsed="0"/>
-    <w:lsdException w:name="Light List Accent 5" w:semiHidden="0" w:uiPriority="61" w:unhideWhenUsed="0"/>
-    <w:lsdException w:name="Light Grid Accent 5" w:semiHidden="0" w:uiPriority="62" w:unhideWhenUsed="0"/>
-    <w:lsdException w:name="Medium Shading 1 Accent 5" w:semiHidden="0" w:uiPriority="63" w:unhideWhenUsed="0"/>
-    <w:lsdException w:name="Medium Shading 2 Accent 5" w:semiHidden="0" w:uiPriority="64" w:unhideWhenUsed="0"/>
-    <w:lsdException w:name="Medium List 1 Accent 5" w:semiHidden="0" w:uiPriority="65" w:unhideWhenUsed="0"/>
-    <w:lsdException w:name="Medium List 2 Accent 5" w:semiHidden="0" w:uiPriority="66" w:unhideWhenUsed="0"/>
-    <w:lsdException w:name="Medium Grid 1 Accent 5" w:semiHidden="0" w:uiPriority="67" w:unhideWhenUsed="0"/>
-    <w:lsdException w:name="Medium Grid 2 Accent 5" w:semiHidden="0" w:uiPriority="68" w:unhideWhenUsed="0"/>
-    <w:lsdException w:name="Medium Grid 3 Accent 5" w:semiHidden="0" w:uiPriority="69" w:unhideWhenUsed="0"/>
-    <w:lsdException w:name="Dark List Accent 5" w:semiHidden="0" w:uiPriority="70" w:unhideWhenUsed="0"/>
-    <w:lsdException w:name="Colorful Shading Accent 5" w:semiHidden="0" w:uiPriority="71" w:unhideWhenUsed="0"/>
-    <w:lsdException w:name="Colorful List Accent 5" w:semiHidden="0" w:uiPriority="72" w:unhideWhenUsed="0"/>
-    <w:lsdException w:name="Colorful Grid Accent 5" w:semiHidden="0" w:uiPriority="73" w:unhideWhenUsed="0"/>
-    <w:lsdException w:name="Light Shading Accent 6" w:semiHidden="0" w:uiPriority="60" w:unhideWhenUsed="0"/>
-    <w:lsdException w:name="Light List Accent 6" w:semiHidden="0" w:uiPriority="61" w:unhideWhenUsed="0"/>
-    <w:lsdException w:name="Light Grid Accent 6" w:semiHidden="0" w:uiPriority="62" w:unhideWhenUsed="0"/>
-    <w:lsdException w:name="Medium Shading 1 Accent 6" w:semiHidden="0" w:uiPriority="63" w:unhideWhenUsed="0"/>
-    <w:lsdException w:name="Medium Shading 2 Accent 6" w:semiHidden="0" w:uiPriority="64" w:unhideWhenUsed="0"/>
-    <w:lsdException w:name="Medium List 1 Accent 6" w:semiHidden="0" w:uiPriority="65" w:unhideWhenUsed="0"/>
-    <w:lsdException w:name="Medium List 2 Accent 6" w:semiHidden="0" w:uiPriority="66" w:unhideWhenUsed="0"/>
-    <w:lsdException w:name="Medium Grid 1 Accent 6" w:semiHidden="0" w:uiPriority="67" w:unhideWhenUsed="0"/>
-    <w:lsdException w:name="Medium Grid 2 Accent 6" w:semiHidden="0" w:uiPriority="68" w:unhideWhenUsed="0"/>
-    <w:lsdException w:name="Medium Grid 3 Accent 6" w:semiHidden="0" w:uiPriority="69" w:unhideWhenUsed="0"/>
-    <w:lsdException w:name="Dark List Accent 6" w:semiHidden="0" w:uiPriority="70" w:unhideWhenUsed="0"/>
-    <w:lsdException w:name="Colorful Shading Accent 6" w:semiHidden="0" w:uiPriority="71" w:unhideWhenUsed="0"/>
-    <w:lsdException w:name="Colorful List Accent 6" w:semiHidden="0" w:uiPriority="72" w:unhideWhenUsed="0"/>
-    <w:lsdException w:name="Colorful Grid Accent 6" w:semiHidden="0" w:uiPriority="73" w:unhideWhenUsed="0"/>
-    <w:lsdException w:name="Subtle Emphasis" w:semiHidden="0" w:uiPriority="19" w:unhideWhenUsed="0" w:qFormat="1"/>
-    <w:lsdException w:name="Intense Emphasis" w:semiHidden="0" w:uiPriority="21" w:unhideWhenUsed="0" w:qFormat="1"/>
-    <w:lsdException w:name="Subtle Reference" w:semiHidden="0" w:uiPriority="31" w:unhideWhenUsed="0" w:qFormat="1"/>
-    <w:lsdException w:name="Intense Reference" w:semiHidden="0" w:uiPriority="32" w:unhideWhenUsed="0" w:qFormat="1"/>
-    <w:lsdException w:name="Book Title" w:semiHidden="0" w:uiPriority="33" w:unhideWhenUsed="0" w:qFormat="1"/>
-    <w:lsdException w:name="Bibliography" w:uiPriority="37"/>
-    <w:lsdException w:name="TOC Heading" w:uiPriority="39" w:qFormat="1"/>
-  </w:latentStyles>
-  <w:style w:type="paragraph" w:default="1" w:styleId="Normal">
-    <w:name w:val="Normal"/>
-    <w:qFormat/>
-  </w:style>
-  <w:style w:type="character" w:default="1" w:styleId="Policepardfaut">
-    <w:name w:val="Default Paragraph Font"/>
-    <w:uiPriority w:val="1"/>
-    <w:semiHidden/>
-    <w:unhideWhenUsed/>
-  </w:style>
-  <w:style w:type="table" w:default="1" w:styleId="TableauNormal">
-    <w:name w:val="Normal Table"/>
-    <w:uiPriority w:val="99"/>
-    <w:semiHidden/>
-    <w:unhideWhenUsed/>
-    <w:tblPr>
-      <w:tblInd w:w="0" w:type="dxa"/>
-      <w:tblCellMar>
-        <w:top w:w="0" w:type="dxa"/>
-        <w:left w:w="108" w:type="dxa"/>
-        <w:bottom w:w="0" w:type="dxa"/>
-        <w:right w:w="108" w:type="dxa"/>
-      </w:tblCellMar>
-    </w:tblPr>
-  </w:style>
-  <w:style w:type="numbering" w:default="1" w:styleId="Aucuneliste">
-    <w:name w:val="No List"/>
-    <w:uiPriority w:val="99"/>
-    <w:semiHidden/>
-    <w:unhideWhenUsed/>
-  </w:style>
-  <w:style w:type="paragraph" w:customStyle="1" w:styleId="5B094B4382A64E7191AC3B3B894822EA">
-    <w:name w:val="5B094B4382A64E7191AC3B3B894822EA"/>
-  </w:style>
-  <w:style w:type="paragraph" w:customStyle="1" w:styleId="2DCE2E5D3A4E48038858C91C96C627CA">
-    <w:name w:val="2DCE2E5D3A4E48038858C91C96C627CA"/>
-  </w:style>
-  <w:style w:type="paragraph" w:customStyle="1" w:styleId="E14E2F2811BA4E109BD71868D86E1E2F">
-    <w:name w:val="E14E2F2811BA4E109BD71868D86E1E2F"/>
-  </w:style>
-  <w:style w:type="paragraph" w:customStyle="1" w:styleId="4CF54AF402A844D99DC73DFFD10FA1D0">
-    <w:name w:val="4CF54AF402A844D99DC73DFFD10FA1D0"/>
-  </w:style>
-  <w:style w:type="paragraph" w:customStyle="1" w:styleId="712451A8BD69473EA6273F56E724AE3D">
-    <w:name w:val="712451A8BD69473EA6273F56E724AE3D"/>
-  </w:style>
-  <w:style w:type="paragraph" w:customStyle="1" w:styleId="A72659E43FFE485993654BE05DF5CF96">
-    <w:name w:val="A72659E43FFE485993654BE05DF5CF96"/>
-  </w:style>
-  <w:style w:type="paragraph" w:customStyle="1" w:styleId="0E4953A0DDC044AAB2C4947D9935EF42">
-    <w:name w:val="0E4953A0DDC044AAB2C4947D9935EF42"/>
-  </w:style>
-  <w:style w:type="paragraph" w:customStyle="1" w:styleId="49EE31E2D9F14C70BAEA6A20769C3402">
-    <w:name w:val="49EE31E2D9F14C70BAEA6A20769C3402"/>
-  </w:style>
-  <w:style w:type="paragraph" w:customStyle="1" w:styleId="E7DD3173207D4F3C94FDFE069C765B36">
-    <w:name w:val="E7DD3173207D4F3C94FDFE069C765B36"/>
-  </w:style>
-  <w:style w:type="paragraph" w:customStyle="1" w:styleId="021EB6AC6F594A32B4A7032ADA82676A">
-    <w:name w:val="021EB6AC6F594A32B4A7032ADA82676A"/>
-    <w:rsid w:val="005B3A74"/>
-  </w:style>
-  <w:style w:type="paragraph" w:customStyle="1" w:styleId="8BD71B1453824C2C99819D77677400B4">
-    <w:name w:val="8BD71B1453824C2C99819D77677400B4"/>
-    <w:rsid w:val="005B3A74"/>
-  </w:style>
-  <w:style w:type="paragraph" w:customStyle="1" w:styleId="DACF64851CB04E9DA67438EF70125097">
-    <w:name w:val="DACF64851CB04E9DA67438EF70125097"/>
-    <w:rsid w:val="005B3A74"/>
-  </w:style>
-  <w:style w:type="paragraph" w:customStyle="1" w:styleId="7100B96B46354B01A9F423E9BB0EB9A4">
-    <w:name w:val="7100B96B46354B01A9F423E9BB0EB9A4"/>
-    <w:rsid w:val="005B3A74"/>
-  </w:style>
-  <w:style w:type="paragraph" w:customStyle="1" w:styleId="71E669CD3C9B4D89AF2BEB1BE4C36F17">
-    <w:name w:val="71E669CD3C9B4D89AF2BEB1BE4C36F17"/>
-    <w:rsid w:val="005B3A74"/>
-  </w:style>
-  <w:style w:type="paragraph" w:customStyle="1" w:styleId="1DA1E6EE130B4909A3A92A3DB9DF8908">
-    <w:name w:val="1DA1E6EE130B4909A3A92A3DB9DF8908"/>
-    <w:rsid w:val="005B3A74"/>
-  </w:style>
-  <w:style w:type="paragraph" w:customStyle="1" w:styleId="84EF184670AB4ABDB6C898A14E93887B">
-    <w:name w:val="84EF184670AB4ABDB6C898A14E93887B"/>
-    <w:rsid w:val="005B3A74"/>
-  </w:style>
-  <w:style w:type="paragraph" w:customStyle="1" w:styleId="08241DAECADA411EA392E87FF4D99532">
-    <w:name w:val="08241DAECADA411EA392E87FF4D99532"/>
-    <w:rsid w:val="005B3A74"/>
-  </w:style>
-  <w:style w:type="paragraph" w:customStyle="1" w:styleId="5AB001918260427CB08919E066D9AD9E">
-    <w:name w:val="5AB001918260427CB08919E066D9AD9E"/>
-    <w:rsid w:val="005B3A74"/>
-  </w:style>
-  <w:style w:type="paragraph" w:customStyle="1" w:styleId="497A26A50C6C48379D5AA673061B6856">
-    <w:name w:val="497A26A50C6C48379D5AA673061B6856"/>
-    <w:rsid w:val="005B3A74"/>
-  </w:style>
-  <w:style w:type="paragraph" w:customStyle="1" w:styleId="7421DE18B8454C8FA71C48104435394B">
-    <w:name w:val="7421DE18B8454C8FA71C48104435394B"/>
-    <w:rsid w:val="005B3A74"/>
-  </w:style>
-  <w:style w:type="paragraph" w:customStyle="1" w:styleId="E19FECE974894D14A064F2FB567E8E0E">
-    <w:name w:val="E19FECE974894D14A064F2FB567E8E0E"/>
-    <w:rsid w:val="005B3A74"/>
-  </w:style>
-  <w:style w:type="paragraph" w:customStyle="1" w:styleId="ADCC208B383A43729D5642CD6B5DAB68">
-    <w:name w:val="ADCC208B383A43729D5642CD6B5DAB68"/>
-    <w:rsid w:val="005B3A74"/>
-  </w:style>
-  <w:style w:type="paragraph" w:customStyle="1" w:styleId="FBFD7034EE964B28A71521E5E44BDD1E">
-    <w:name w:val="FBFD7034EE964B28A71521E5E44BDD1E"/>
-    <w:rsid w:val="005B3A74"/>
-  </w:style>
-  <w:style w:type="paragraph" w:customStyle="1" w:styleId="1200F241DA014847984E3926ABA75B4E">
-    <w:name w:val="1200F241DA014847984E3926ABA75B4E"/>
-    <w:rsid w:val="005B3A74"/>
-  </w:style>
-  <w:style w:type="paragraph" w:customStyle="1" w:styleId="9C8B213A5EF2460A82C731FA203CC8EE">
-    <w:name w:val="9C8B213A5EF2460A82C731FA203CC8EE"/>
-    <w:rsid w:val="005B3A74"/>
-  </w:style>
-  <w:style w:type="paragraph" w:customStyle="1" w:styleId="61BBFE6049A9437EB718E6A0F83F4A92">
-    <w:name w:val="61BBFE6049A9437EB718E6A0F83F4A92"/>
-    <w:rsid w:val="005B3A74"/>
-  </w:style>
-  <w:style w:type="paragraph" w:customStyle="1" w:styleId="57250F971A244449A2CDB1D160A11201">
-    <w:name w:val="57250F971A244449A2CDB1D160A11201"/>
-    <w:rsid w:val="005B3A74"/>
-  </w:style>
-  <w:style w:type="paragraph" w:customStyle="1" w:styleId="6C05EDB0F47B4681A2EED8050885DE52">
-    <w:name w:val="6C05EDB0F47B4681A2EED8050885DE52"/>
-    <w:rsid w:val="005B3A74"/>
-  </w:style>
-  <w:style w:type="paragraph" w:customStyle="1" w:styleId="03179C18351D420F8E69B6A683065142">
-    <w:name w:val="03179C18351D420F8E69B6A683065142"/>
-    <w:rsid w:val="005B3A74"/>
-  </w:style>
-  <w:style w:type="paragraph" w:customStyle="1" w:styleId="8A77FDC201C54ED0B2138A5E114DF310">
-    <w:name w:val="8A77FDC201C54ED0B2138A5E114DF310"/>
-    <w:rsid w:val="005B3A74"/>
-  </w:style>
-  <w:style w:type="paragraph" w:customStyle="1" w:styleId="D0CF92B82190400685F693B500067C7C">
-    <w:name w:val="D0CF92B82190400685F693B500067C7C"/>
-    <w:rsid w:val="005B3A74"/>
-  </w:style>
-  <w:style w:type="paragraph" w:customStyle="1" w:styleId="DB81180B6BC9489C8D501FECD514F529">
-    <w:name w:val="DB81180B6BC9489C8D501FECD514F529"/>
-    <w:rsid w:val="005B3A74"/>
-  </w:style>
-  <w:style w:type="paragraph" w:customStyle="1" w:styleId="BFFFE54D34584C9D9AA9BD9A98152CD1">
-    <w:name w:val="BFFFE54D34584C9D9AA9BD9A98152CD1"/>
-    <w:rsid w:val="005B3A74"/>
-  </w:style>
-  <w:style w:type="paragraph" w:customStyle="1" w:styleId="E1A0F107441A48F494997E52365309D7">
-    <w:name w:val="E1A0F107441A48F494997E52365309D7"/>
-    <w:rsid w:val="005B3A74"/>
-  </w:style>
-</w:styles>
-</file>
-
 <file path=word/glossary/webSettings.xml><?xml version="1.0" encoding="utf-8"?>
-<w:webSettings xmlns:mc="http://schemas.openxmlformats.org/markup-compatibility/2006" xmlns:r="http://schemas.openxmlformats.org/officeDocument/2006/relationships" xmlns:w="http://schemas.openxmlformats.org/wordprocessingml/2006/main" xmlns:w14="http://schemas.microsoft.com/office/word/2010/wordml" mc:Ignorable="w14">
+<w:webSettings xmlns:mc="http://schemas.openxmlformats.org/markup-compatibility/2006" xmlns:r="http://schemas.openxmlformats.org/officeDocument/2006/relationships" xmlns:w="http://schemas.openxmlformats.org/wordprocessingml/2006/main" xmlns:w14="http://schemas.microsoft.com/office/word/2010/wordml" xmlns:w15="http://schemas.microsoft.com/office/word/2012/wordml" mc:Ignorable="w14 w15">
   <w:optimizeForBrowser/>
   <w:allowPNG/>
 </w:webSettings>
@@ -6135,15 +5829,6 @@
 </file>
 
 <file path=customXml/item1.xml><?xml version="1.0" encoding="utf-8"?>
-<?mso-contentType ?>
-<FormTemplates xmlns="http://schemas.microsoft.com/sharepoint/v3/contenttype/forms">
-  <Display>DocumentLibraryForm</Display>
-  <Edit>AssetEditForm</Edit>
-  <New>DocumentLibraryForm</New>
-</FormTemplates>
-</file>
-
-<file path=customXml/item2.xml><?xml version="1.0" encoding="utf-8"?>
 <CoverPageProperties xmlns="http://schemas.microsoft.com/office/2006/coverPageProps">
   <PublishDate>2016/2017</PublishDate>
   <Abstract/>
@@ -6154,11 +5839,28 @@
 </CoverPageProperties>
 </file>
 
+<file path=customXml/item2.xml><?xml version="1.0" encoding="utf-8"?>
+<?mso-contentType ?>
+<FormTemplates xmlns="http://schemas.microsoft.com/sharepoint/v3/contenttype/forms">
+  <Display>DocumentLibraryForm</Display>
+  <Edit>AssetEditForm</Edit>
+  <New>DocumentLibraryForm</New>
+</FormTemplates>
+</file>
+
 <file path=customXml/item3.xml><?xml version="1.0" encoding="utf-8"?>
 <b:Sources xmlns:b="http://schemas.openxmlformats.org/officeDocument/2006/bibliography" SelectedStyle="\APA.XSL" StyleName="APA"/>
 </file>
 
 <file path=customXml/itemProps1.xml><?xml version="1.0" encoding="utf-8"?>
+<ds:datastoreItem xmlns:ds="http://schemas.openxmlformats.org/officeDocument/2006/customXml" ds:itemID="{55AF091B-3C7A-41E3-B477-F2FDAA23CFDA}">
+  <ds:schemaRefs>
+    <ds:schemaRef ds:uri="http://schemas.microsoft.com/office/2006/coverPageProps"/>
+  </ds:schemaRefs>
+</ds:datastoreItem>
+</file>
+
+<file path=customXml/itemProps2.xml><?xml version="1.0" encoding="utf-8"?>
 <ds:datastoreItem xmlns:ds="http://schemas.openxmlformats.org/officeDocument/2006/customXml" ds:itemID="{ED23B703-FBE8-47DD-89B6-F9584DD18635}">
   <ds:schemaRefs>
     <ds:schemaRef ds:uri="http://schemas.microsoft.com/sharepoint/v3/contenttype/forms"/>
@@ -6166,16 +5868,8 @@
 </ds:datastoreItem>
 </file>
 
-<file path=customXml/itemProps2.xml><?xml version="1.0" encoding="utf-8"?>
-<ds:datastoreItem xmlns:ds="http://schemas.openxmlformats.org/officeDocument/2006/customXml" ds:itemID="{55AF091B-3C7A-41E3-B477-F2FDAA23CFDA}">
-  <ds:schemaRefs>
-    <ds:schemaRef ds:uri="http://schemas.microsoft.com/office/2006/coverPageProps"/>
-  </ds:schemaRefs>
-</ds:datastoreItem>
-</file>
-
 <file path=customXml/itemProps3.xml><?xml version="1.0" encoding="utf-8"?>
-<ds:datastoreItem xmlns:ds="http://schemas.openxmlformats.org/officeDocument/2006/customXml" ds:itemID="{847D6B74-DA48-4C52-BBE8-9CC0D21C2901}">
+<ds:datastoreItem xmlns:ds="http://schemas.openxmlformats.org/officeDocument/2006/customXml" ds:itemID="{516090D1-4DA7-4AF6-A522-A8D7F4B4A150}">
   <ds:schemaRefs>
     <ds:schemaRef ds:uri="http://schemas.openxmlformats.org/officeDocument/2006/bibliography"/>
   </ds:schemaRefs>

</xml_diff>